<commit_message>
introduction and unit testing
</commit_message>
<xml_diff>
--- a/testPlanGame.docx
+++ b/testPlanGame.docx
@@ -294,13 +294,7 @@
         </w:numPr>
       </w:pPr>
       <w:r>
-        <w:t xml:space="preserve">Arrow on screen to move </w:t>
-      </w:r>
-      <w:r>
-        <w:t>backward</w:t>
-      </w:r>
-      <w:r>
-        <w:t xml:space="preserve"> </w:t>
+        <w:t xml:space="preserve">Arrow on screen to move backward </w:t>
       </w:r>
     </w:p>
     <w:p>
@@ -312,13 +306,7 @@
         </w:numPr>
       </w:pPr>
       <w:r>
-        <w:t xml:space="preserve">Arrow on screen to </w:t>
-      </w:r>
-      <w:r>
-        <w:t>jump</w:t>
-      </w:r>
-      <w:r>
-        <w:t xml:space="preserve"> </w:t>
+        <w:t xml:space="preserve">Arrow on screen to jump </w:t>
       </w:r>
     </w:p>
     <w:p>
@@ -529,7 +517,6 @@
         <w:t>This button allows the user to exit without playing</w:t>
       </w:r>
     </w:p>
-    <w:p/>
     <w:p>
       <w:r>
         <w:t>The pause button (spacebar for PC, Button for mobile) will load another pause screen. The buttons on this screen will be:</w:t>
@@ -544,19 +531,19 @@
         </w:numPr>
       </w:pPr>
       <w:r>
+        <w:t>Save game</w:t>
+      </w:r>
+    </w:p>
+    <w:p>
+      <w:pPr>
+        <w:pStyle w:val="ListParagraph"/>
+        <w:numPr>
+          <w:ilvl w:val="0"/>
+          <w:numId w:val="16"/>
+        </w:numPr>
+      </w:pPr>
+      <w:r>
         <w:lastRenderedPageBreak/>
-        <w:t>Save game</w:t>
-      </w:r>
-    </w:p>
-    <w:p>
-      <w:pPr>
-        <w:pStyle w:val="ListParagraph"/>
-        <w:numPr>
-          <w:ilvl w:val="0"/>
-          <w:numId w:val="16"/>
-        </w:numPr>
-      </w:pPr>
-      <w:r>
         <w:t>Settings</w:t>
       </w:r>
     </w:p>
@@ -954,19 +941,19 @@
         </w:numPr>
       </w:pPr>
       <w:r>
+        <w:t xml:space="preserve">Define the measurements that will determine if the test document is successful </w:t>
+      </w:r>
+    </w:p>
+    <w:p>
+      <w:pPr>
+        <w:pStyle w:val="ListParagraph"/>
+        <w:numPr>
+          <w:ilvl w:val="0"/>
+          <w:numId w:val="8"/>
+        </w:numPr>
+      </w:pPr>
+      <w:r>
         <w:lastRenderedPageBreak/>
-        <w:t xml:space="preserve">Define the measurements that will determine if the test document is successful </w:t>
-      </w:r>
-    </w:p>
-    <w:p>
-      <w:pPr>
-        <w:pStyle w:val="ListParagraph"/>
-        <w:numPr>
-          <w:ilvl w:val="0"/>
-          <w:numId w:val="8"/>
-        </w:numPr>
-      </w:pPr>
-      <w:r>
         <w:t xml:space="preserve">Ensure all tests are repeatable </w:t>
       </w:r>
     </w:p>
@@ -1325,20 +1312,20 @@
         <w:rPr>
           <w:color w:val="FF0000"/>
         </w:rPr>
+        <w:t>major activities, techniques, and tools which are used to test the designated groups of features.</w:t>
+      </w:r>
+    </w:p>
+    <w:p>
+      <w:pPr>
+        <w:rPr>
+          <w:color w:val="FF0000"/>
+        </w:rPr>
+      </w:pPr>
+      <w:r>
+        <w:rPr>
+          <w:color w:val="FF0000"/>
+        </w:rPr>
         <w:lastRenderedPageBreak/>
-        <w:t>major activities, techniques, and tools which are used to test the designated groups of features.</w:t>
-      </w:r>
-    </w:p>
-    <w:p>
-      <w:pPr>
-        <w:rPr>
-          <w:color w:val="FF0000"/>
-        </w:rPr>
-      </w:pPr>
-      <w:r>
-        <w:rPr>
-          <w:color w:val="FF0000"/>
-        </w:rPr>
         <w:t>The approach should be described in sufficient detail to permit identification of the major testing</w:t>
       </w:r>
     </w:p>
@@ -1506,10 +1493,19 @@
     </w:p>
     <w:p>
       <w:r>
-        <w:t xml:space="preserve">Unit testing is usually carried out by the developers  or sometimes by an independent external developer </w:t>
-      </w:r>
-      <w:r>
-        <w:t>. this is because they wrote the code and know better than others what the output of the code is meant to be.</w:t>
+        <w:t xml:space="preserve">Unit testing </w:t>
+      </w:r>
+      <w:r>
+        <w:t xml:space="preserve">is to be </w:t>
+      </w:r>
+      <w:r>
+        <w:t>carried out by t</w:t>
+      </w:r>
+      <w:r>
+        <w:t>he game testers</w:t>
+      </w:r>
+      <w:r>
+        <w:t xml:space="preserve">. </w:t>
       </w:r>
     </w:p>
     <w:p>
@@ -1558,6 +1554,536 @@
     </w:p>
     <w:p>
       <w:r>
+        <w:t>Unit testing will be conducted using a testing framework using the same language that the game will be written in. The testing team will write the scripts for each unit test which test all the functions outlined bel</w:t>
+      </w:r>
+      <w:r>
+        <w:t>ow.</w:t>
+      </w:r>
+    </w:p>
+    <w:p>
+      <w:r>
+        <w:t>Game Level</w:t>
+      </w:r>
+    </w:p>
+    <w:p>
+      <w:r>
+        <w:t>A unit test will be written to test:</w:t>
+      </w:r>
+    </w:p>
+    <w:p>
+      <w:pPr>
+        <w:pStyle w:val="ListParagraph"/>
+        <w:numPr>
+          <w:ilvl w:val="0"/>
+          <w:numId w:val="25"/>
+        </w:numPr>
+      </w:pPr>
+      <w:r>
+        <w:t>Unit scrolling script</w:t>
+      </w:r>
+    </w:p>
+    <w:p>
+      <w:pPr>
+        <w:pStyle w:val="ListParagraph"/>
+        <w:numPr>
+          <w:ilvl w:val="0"/>
+          <w:numId w:val="25"/>
+        </w:numPr>
+      </w:pPr>
+      <w:r>
+        <w:t>Game audio script</w:t>
+      </w:r>
+    </w:p>
+    <w:p>
+      <w:pPr>
+        <w:rPr>
+          <w:b/>
+          <w:bCs/>
+        </w:rPr>
+      </w:pPr>
+      <w:r>
+        <w:rPr>
+          <w:b/>
+          <w:bCs/>
+        </w:rPr>
+        <w:t>Playable Character</w:t>
+      </w:r>
+    </w:p>
+    <w:p>
+      <w:r>
+        <w:lastRenderedPageBreak/>
+        <w:t>A unit test will be written to test:</w:t>
+      </w:r>
+    </w:p>
+    <w:p>
+      <w:pPr>
+        <w:pStyle w:val="ListParagraph"/>
+        <w:numPr>
+          <w:ilvl w:val="0"/>
+          <w:numId w:val="19"/>
+        </w:numPr>
+      </w:pPr>
+      <w:r>
+        <w:t>Move forwards</w:t>
+      </w:r>
+    </w:p>
+    <w:p>
+      <w:pPr>
+        <w:pStyle w:val="ListParagraph"/>
+        <w:numPr>
+          <w:ilvl w:val="0"/>
+          <w:numId w:val="19"/>
+        </w:numPr>
+      </w:pPr>
+      <w:r>
+        <w:t>Move backwards</w:t>
+      </w:r>
+    </w:p>
+    <w:p>
+      <w:pPr>
+        <w:pStyle w:val="ListParagraph"/>
+        <w:numPr>
+          <w:ilvl w:val="0"/>
+          <w:numId w:val="19"/>
+        </w:numPr>
+      </w:pPr>
+      <w:r>
+        <w:t>Jump</w:t>
+      </w:r>
+    </w:p>
+    <w:p>
+      <w:pPr>
+        <w:pStyle w:val="ListParagraph"/>
+        <w:numPr>
+          <w:ilvl w:val="0"/>
+          <w:numId w:val="19"/>
+        </w:numPr>
+      </w:pPr>
+      <w:r>
+        <w:t>Crouch</w:t>
+      </w:r>
+    </w:p>
+    <w:p>
+      <w:pPr>
+        <w:pStyle w:val="ListParagraph"/>
+        <w:numPr>
+          <w:ilvl w:val="0"/>
+          <w:numId w:val="19"/>
+        </w:numPr>
+      </w:pPr>
+      <w:r>
+        <w:t>Attack/action</w:t>
+      </w:r>
+    </w:p>
+    <w:p>
+      <w:pPr>
+        <w:pStyle w:val="ListParagraph"/>
+        <w:numPr>
+          <w:ilvl w:val="0"/>
+          <w:numId w:val="19"/>
+        </w:numPr>
+      </w:pPr>
+      <w:r>
+        <w:t>Pause/resume</w:t>
+      </w:r>
+    </w:p>
+    <w:p>
+      <w:pPr>
+        <w:pStyle w:val="ListParagraph"/>
+        <w:numPr>
+          <w:ilvl w:val="0"/>
+          <w:numId w:val="19"/>
+        </w:numPr>
+      </w:pPr>
+      <w:r>
+        <w:t>Health script</w:t>
+      </w:r>
+    </w:p>
+    <w:p>
+      <w:pPr>
+        <w:pStyle w:val="ListParagraph"/>
+        <w:numPr>
+          <w:ilvl w:val="0"/>
+          <w:numId w:val="19"/>
+        </w:numPr>
+      </w:pPr>
+      <w:r>
+        <w:t>Player death script</w:t>
+      </w:r>
+    </w:p>
+    <w:p>
+      <w:pPr>
+        <w:pStyle w:val="ListParagraph"/>
+        <w:numPr>
+          <w:ilvl w:val="0"/>
+          <w:numId w:val="19"/>
+        </w:numPr>
+      </w:pPr>
+      <w:r>
+        <w:t>Player audio script</w:t>
+      </w:r>
+    </w:p>
+    <w:p>
+      <w:pPr>
+        <w:rPr>
+          <w:b/>
+          <w:bCs/>
+        </w:rPr>
+      </w:pPr>
+      <w:r>
+        <w:rPr>
+          <w:b/>
+          <w:bCs/>
+        </w:rPr>
+        <w:t xml:space="preserve">Enemy Character </w:t>
+      </w:r>
+      <w:r>
+        <w:rPr>
+          <w:b/>
+          <w:bCs/>
+        </w:rPr>
+        <w:t xml:space="preserve"> </w:t>
+      </w:r>
+    </w:p>
+    <w:p>
+      <w:r>
+        <w:t>A unit test will be written to test:</w:t>
+      </w:r>
+    </w:p>
+    <w:p>
+      <w:pPr>
+        <w:pStyle w:val="ListParagraph"/>
+        <w:numPr>
+          <w:ilvl w:val="0"/>
+          <w:numId w:val="20"/>
+        </w:numPr>
+      </w:pPr>
+      <w:r>
+        <w:t>Enemy movement pattern</w:t>
+      </w:r>
+    </w:p>
+    <w:p>
+      <w:pPr>
+        <w:pStyle w:val="ListParagraph"/>
+        <w:numPr>
+          <w:ilvl w:val="0"/>
+          <w:numId w:val="20"/>
+        </w:numPr>
+      </w:pPr>
+      <w:r>
+        <w:t xml:space="preserve">Enemy attack pattern </w:t>
+      </w:r>
+    </w:p>
+    <w:p>
+      <w:pPr>
+        <w:pStyle w:val="ListParagraph"/>
+        <w:numPr>
+          <w:ilvl w:val="0"/>
+          <w:numId w:val="20"/>
+        </w:numPr>
+      </w:pPr>
+      <w:r>
+        <w:t>Enemy health</w:t>
+      </w:r>
+    </w:p>
+    <w:p>
+      <w:pPr>
+        <w:pStyle w:val="ListParagraph"/>
+        <w:numPr>
+          <w:ilvl w:val="0"/>
+          <w:numId w:val="20"/>
+        </w:numPr>
+      </w:pPr>
+      <w:r>
+        <w:t>Enemy death script</w:t>
+      </w:r>
+    </w:p>
+    <w:p>
+      <w:pPr>
+        <w:pStyle w:val="ListParagraph"/>
+        <w:numPr>
+          <w:ilvl w:val="0"/>
+          <w:numId w:val="20"/>
+        </w:numPr>
+      </w:pPr>
+      <w:r>
+        <w:t>Enemy audio script</w:t>
+      </w:r>
+    </w:p>
+    <w:p>
+      <w:pPr>
+        <w:pStyle w:val="ListParagraph"/>
+      </w:pPr>
+    </w:p>
+    <w:p>
+      <w:pPr>
+        <w:rPr>
+          <w:b/>
+          <w:bCs/>
+        </w:rPr>
+      </w:pPr>
+      <w:r>
+        <w:rPr>
+          <w:b/>
+          <w:bCs/>
+        </w:rPr>
+        <w:t>Enemy/player Projectile</w:t>
+      </w:r>
+    </w:p>
+    <w:p>
+      <w:r>
+        <w:t>A unit test will be written to test:</w:t>
+      </w:r>
+    </w:p>
+    <w:p>
+      <w:pPr>
+        <w:pStyle w:val="ListParagraph"/>
+        <w:numPr>
+          <w:ilvl w:val="0"/>
+          <w:numId w:val="21"/>
+        </w:numPr>
+      </w:pPr>
+      <w:r>
+        <w:t xml:space="preserve">Projectile movement </w:t>
+      </w:r>
+    </w:p>
+    <w:p>
+      <w:pPr>
+        <w:pStyle w:val="ListParagraph"/>
+        <w:numPr>
+          <w:ilvl w:val="0"/>
+          <w:numId w:val="21"/>
+        </w:numPr>
+      </w:pPr>
+      <w:r>
+        <w:t>Projectile damage</w:t>
+      </w:r>
+    </w:p>
+    <w:p>
+      <w:pPr>
+        <w:rPr>
+          <w:b/>
+          <w:bCs/>
+        </w:rPr>
+      </w:pPr>
+      <w:r>
+        <w:rPr>
+          <w:b/>
+          <w:bCs/>
+        </w:rPr>
+        <w:t>Main Menu</w:t>
+      </w:r>
+    </w:p>
+    <w:p>
+      <w:r>
+        <w:t>A unit test will be written to test:</w:t>
+      </w:r>
+    </w:p>
+    <w:p>
+      <w:pPr>
+        <w:pStyle w:val="ListParagraph"/>
+        <w:numPr>
+          <w:ilvl w:val="0"/>
+          <w:numId w:val="22"/>
+        </w:numPr>
+      </w:pPr>
+      <w:r>
+        <w:t>Play game button</w:t>
+      </w:r>
+    </w:p>
+    <w:p>
+      <w:pPr>
+        <w:pStyle w:val="ListParagraph"/>
+        <w:numPr>
+          <w:ilvl w:val="0"/>
+          <w:numId w:val="22"/>
+        </w:numPr>
+      </w:pPr>
+      <w:r>
+        <w:t>Setting button</w:t>
+      </w:r>
+    </w:p>
+    <w:p>
+      <w:pPr>
+        <w:pStyle w:val="ListParagraph"/>
+        <w:numPr>
+          <w:ilvl w:val="0"/>
+          <w:numId w:val="22"/>
+        </w:numPr>
+      </w:pPr>
+      <w:r>
+        <w:t>Load game button</w:t>
+      </w:r>
+    </w:p>
+    <w:p>
+      <w:pPr>
+        <w:pStyle w:val="ListParagraph"/>
+        <w:numPr>
+          <w:ilvl w:val="0"/>
+          <w:numId w:val="22"/>
+        </w:numPr>
+      </w:pPr>
+      <w:r>
+        <w:t>Delete game button</w:t>
+      </w:r>
+    </w:p>
+    <w:p>
+      <w:pPr>
+        <w:pStyle w:val="ListParagraph"/>
+        <w:numPr>
+          <w:ilvl w:val="0"/>
+          <w:numId w:val="22"/>
+        </w:numPr>
+      </w:pPr>
+      <w:r>
+        <w:t>Exit game button</w:t>
+      </w:r>
+    </w:p>
+    <w:p>
+      <w:pPr>
+        <w:pStyle w:val="ListParagraph"/>
+        <w:numPr>
+          <w:ilvl w:val="0"/>
+          <w:numId w:val="22"/>
+        </w:numPr>
+      </w:pPr>
+      <w:r>
+        <w:t>Intro music script</w:t>
+      </w:r>
+    </w:p>
+    <w:p>
+      <w:pPr>
+        <w:rPr>
+          <w:b/>
+          <w:bCs/>
+        </w:rPr>
+      </w:pPr>
+      <w:r>
+        <w:rPr>
+          <w:b/>
+          <w:bCs/>
+        </w:rPr>
+        <w:t>Settings Menu</w:t>
+      </w:r>
+    </w:p>
+    <w:p>
+      <w:r>
+        <w:t>A unit test will be written to test:</w:t>
+      </w:r>
+    </w:p>
+    <w:p>
+      <w:pPr>
+        <w:pStyle w:val="ListParagraph"/>
+        <w:numPr>
+          <w:ilvl w:val="0"/>
+          <w:numId w:val="23"/>
+        </w:numPr>
+      </w:pPr>
+      <w:r>
+        <w:t>Adjust music level</w:t>
+      </w:r>
+      <w:r>
+        <w:t xml:space="preserve"> script</w:t>
+      </w:r>
+    </w:p>
+    <w:p>
+      <w:pPr>
+        <w:pStyle w:val="ListParagraph"/>
+        <w:numPr>
+          <w:ilvl w:val="0"/>
+          <w:numId w:val="23"/>
+        </w:numPr>
+      </w:pPr>
+      <w:r>
+        <w:t>Adjust sound effects level</w:t>
+      </w:r>
+      <w:r>
+        <w:t xml:space="preserve"> script</w:t>
+      </w:r>
+    </w:p>
+    <w:p>
+      <w:pPr>
+        <w:rPr>
+          <w:b/>
+          <w:bCs/>
+        </w:rPr>
+      </w:pPr>
+      <w:r>
+        <w:rPr>
+          <w:b/>
+          <w:bCs/>
+        </w:rPr>
+        <w:t>Pause resume menu</w:t>
+      </w:r>
+    </w:p>
+    <w:p>
+      <w:r>
+        <w:t>A unit test will be written to test:</w:t>
+      </w:r>
+    </w:p>
+    <w:p>
+      <w:pPr>
+        <w:pStyle w:val="ListParagraph"/>
+        <w:numPr>
+          <w:ilvl w:val="0"/>
+          <w:numId w:val="24"/>
+        </w:numPr>
+      </w:pPr>
+      <w:r>
+        <w:t>Save game function</w:t>
+      </w:r>
+    </w:p>
+    <w:p>
+      <w:pPr>
+        <w:pStyle w:val="ListParagraph"/>
+        <w:numPr>
+          <w:ilvl w:val="0"/>
+          <w:numId w:val="24"/>
+        </w:numPr>
+      </w:pPr>
+      <w:r>
+        <w:t>Settings button</w:t>
+      </w:r>
+    </w:p>
+    <w:p>
+      <w:pPr>
+        <w:pStyle w:val="ListParagraph"/>
+        <w:numPr>
+          <w:ilvl w:val="0"/>
+          <w:numId w:val="24"/>
+        </w:numPr>
+      </w:pPr>
+      <w:r>
+        <w:lastRenderedPageBreak/>
+        <w:t>Exit game button</w:t>
+      </w:r>
+    </w:p>
+    <w:p>
+      <w:pPr>
+        <w:pStyle w:val="ListParagraph"/>
+      </w:pPr>
+    </w:p>
+    <w:p>
+      <w:r>
+        <w:t xml:space="preserve">These tests can be repeated for each level </w:t>
+      </w:r>
+      <w:r>
+        <w:t>of the game</w:t>
+      </w:r>
+    </w:p>
+    <w:p>
+      <w:r>
+        <w:t xml:space="preserve">It would be recommended to use JIRA which is a software management tool. This will be used to define task for testing track progress and also for bug </w:t>
+      </w:r>
+      <w:r>
+        <w:t>reporting.</w:t>
+      </w:r>
+      <w:r>
+        <w:t xml:space="preserve"> </w:t>
+      </w:r>
+    </w:p>
+    <w:p>
+      <w:r>
         <w:t>4.2 System and Integration Testing</w:t>
       </w:r>
     </w:p>
@@ -1574,52 +2100,209 @@
         <w:t xml:space="preserve">separates units when they are integrated together. Tests should be written that detects defects that occur when separate components interact with each other and therefore </w:t>
       </w:r>
       <w:r>
-        <w:t xml:space="preserve">is usually conducted on a complete system. It is also done after the individual components </w:t>
-      </w:r>
+        <w:t xml:space="preserve">is usually conducted on a complete system. It is also done after the individual components have been tested themselves. Each integration is tested as soon as it is added to the system until the system is complete. </w:t>
+      </w:r>
+    </w:p>
+    <w:p>
+      <w:r>
+        <w:t>Some of the benefits of system and integration testing include:</w:t>
+      </w:r>
+    </w:p>
+    <w:p>
+      <w:pPr>
+        <w:pStyle w:val="ListParagraph"/>
+        <w:numPr>
+          <w:ilvl w:val="0"/>
+          <w:numId w:val="3"/>
+        </w:numPr>
+      </w:pPr>
+      <w:r>
+        <w:t xml:space="preserve">Helps to detect bugs early </w:t>
+      </w:r>
+    </w:p>
+    <w:p>
+      <w:pPr>
+        <w:pStyle w:val="ListParagraph"/>
+        <w:numPr>
+          <w:ilvl w:val="0"/>
+          <w:numId w:val="3"/>
+        </w:numPr>
+      </w:pPr>
+      <w:r>
+        <w:t>The integration testing can be carried out during development</w:t>
+      </w:r>
+    </w:p>
+    <w:p>
+      <w:pPr>
+        <w:pStyle w:val="ListParagraph"/>
+        <w:numPr>
+          <w:ilvl w:val="0"/>
+          <w:numId w:val="3"/>
+        </w:numPr>
+      </w:pPr>
+      <w:r>
+        <w:t xml:space="preserve">Finds errors in the interface </w:t>
+      </w:r>
+    </w:p>
+    <w:p>
+      <w:r>
+        <w:t>Participants:</w:t>
+      </w:r>
+    </w:p>
+    <w:p>
+      <w:r>
+        <w:t xml:space="preserve">Integration testing to be carried out by the  software tester </w:t>
+      </w:r>
+    </w:p>
+    <w:p>
+      <w:r>
+        <w:t>Methodology:</w:t>
+      </w:r>
+    </w:p>
+    <w:p>
+      <w:r>
+        <w:t>Integration should only be carried out after unit testing has been completed</w:t>
+      </w:r>
+      <w:r>
+        <w:t xml:space="preserve">. The testers will create test cases that </w:t>
+      </w:r>
+      <w:r>
+        <w:t xml:space="preserve">test all levels of integration and procedures. </w:t>
+      </w:r>
+    </w:p>
+    <w:p>
+      <w:r>
+        <w:t>Integration tests should be carried out on the following systems:</w:t>
+      </w:r>
+    </w:p>
+    <w:p/>
+    <w:p>
+      <w:pPr>
+        <w:rPr>
+          <w:color w:val="FF0000"/>
+        </w:rPr>
+      </w:pPr>
+      <w:r>
+        <w:rPr>
+          <w:color w:val="FF0000"/>
+        </w:rPr>
+        <w:t>Describe how System &amp; Integration testing will be conducted, including a description of tests to be</w:t>
+      </w:r>
+    </w:p>
+    <w:p>
+      <w:pPr>
+        <w:rPr>
+          <w:color w:val="FF0000"/>
+        </w:rPr>
+      </w:pPr>
+      <w:r>
+        <w:rPr>
+          <w:color w:val="FF0000"/>
+        </w:rPr>
+        <w:t>carried out Who will write the test scripts for the unit testing, what would be sequence of events of</w:t>
+      </w:r>
+    </w:p>
+    <w:p>
+      <w:pPr>
+        <w:rPr>
+          <w:color w:val="FF0000"/>
+        </w:rPr>
+      </w:pPr>
+      <w:r>
+        <w:rPr>
+          <w:color w:val="FF0000"/>
+        </w:rPr>
+        <w:t>System &amp; Integration Testing, and how will the testing activity take place?</w:t>
+      </w:r>
+    </w:p>
+    <w:p>
+      <w:pPr>
+        <w:rPr>
+          <w:color w:val="FF0000"/>
+        </w:rPr>
+      </w:pPr>
+    </w:p>
+    <w:p>
+      <w:r>
+        <w:t>4.3 Performance and Stress Testing</w:t>
+      </w:r>
+    </w:p>
+    <w:p>
+      <w:r>
+        <w:t>Definition:</w:t>
+      </w:r>
+    </w:p>
+    <w:p>
+      <w:r>
+        <w:t xml:space="preserve">Performance testing </w:t>
+      </w:r>
+      <w:r>
+        <w:t>sets the standards for the game. It is used to determine how the game will react under normal circumstances</w:t>
+      </w:r>
+      <w:r>
+        <w:t>.</w:t>
+      </w:r>
+    </w:p>
+    <w:p>
+      <w:r>
+        <w:t>Stress testing</w:t>
+      </w:r>
+      <w:r>
+        <w:t xml:space="preserve"> </w:t>
+      </w:r>
+      <w:r>
+        <w:t xml:space="preserve"> </w:t>
+      </w:r>
+      <w:r>
+        <w:t xml:space="preserve">determines how stable the system is </w:t>
+      </w:r>
+      <w:r>
+        <w:t xml:space="preserve">under pressure. It tests how the system reacts to extreme loads and how it recovers from it. Stress testing is done to ensure that the game does not crash under extreme circumstances </w:t>
+      </w:r>
+    </w:p>
+    <w:p>
+      <w:r>
+        <w:t>Some of the benefits of stress testing include:</w:t>
+      </w:r>
+    </w:p>
+    <w:p>
+      <w:pPr>
+        <w:pStyle w:val="ListParagraph"/>
+        <w:numPr>
+          <w:ilvl w:val="0"/>
+          <w:numId w:val="4"/>
+        </w:numPr>
+      </w:pPr>
       <w:r>
         <w:lastRenderedPageBreak/>
-        <w:t xml:space="preserve">have been tested themselves. Each integration is tested as soon as it is added to the system until the system is complete. </w:t>
-      </w:r>
-    </w:p>
-    <w:p>
-      <w:r>
-        <w:t>Some of the benefits of system and integration testing include:</w:t>
-      </w:r>
-    </w:p>
-    <w:p>
-      <w:pPr>
-        <w:pStyle w:val="ListParagraph"/>
-        <w:numPr>
-          <w:ilvl w:val="0"/>
-          <w:numId w:val="3"/>
-        </w:numPr>
-      </w:pPr>
-      <w:r>
-        <w:t xml:space="preserve">Helps to detect bugs early </w:t>
-      </w:r>
-    </w:p>
-    <w:p>
-      <w:pPr>
-        <w:pStyle w:val="ListParagraph"/>
-        <w:numPr>
-          <w:ilvl w:val="0"/>
-          <w:numId w:val="3"/>
-        </w:numPr>
-      </w:pPr>
-      <w:r>
-        <w:t>The integration testing can be carried out during development</w:t>
-      </w:r>
-    </w:p>
-    <w:p>
-      <w:pPr>
-        <w:pStyle w:val="ListParagraph"/>
-        <w:numPr>
-          <w:ilvl w:val="0"/>
-          <w:numId w:val="3"/>
-        </w:numPr>
-      </w:pPr>
-      <w:r>
-        <w:t xml:space="preserve">Finds errors in the interface </w:t>
+        <w:t xml:space="preserve">Helps check the games </w:t>
+      </w:r>
+      <w:r>
+        <w:t>performance under various circumstances</w:t>
+      </w:r>
+    </w:p>
+    <w:p>
+      <w:pPr>
+        <w:pStyle w:val="ListParagraph"/>
+        <w:numPr>
+          <w:ilvl w:val="0"/>
+          <w:numId w:val="4"/>
+        </w:numPr>
+      </w:pPr>
+      <w:r>
+        <w:t>Allows testers to monitor the game at time of failure</w:t>
+      </w:r>
+    </w:p>
+    <w:p>
+      <w:pPr>
+        <w:pStyle w:val="ListParagraph"/>
+        <w:numPr>
+          <w:ilvl w:val="0"/>
+          <w:numId w:val="4"/>
+        </w:numPr>
+      </w:pPr>
+      <w:r>
+        <w:t>Can check for data security issues and privacy issues during stress test</w:t>
       </w:r>
     </w:p>
     <w:p>
@@ -1628,13 +2311,29 @@
       </w:r>
     </w:p>
     <w:p>
-      <w:r>
-        <w:t xml:space="preserve">Integration testing to be carried out by the  software tester </w:t>
-      </w:r>
-    </w:p>
-    <w:p>
-      <w:r>
-        <w:t>be responsible for this activity.</w:t>
+      <w:pPr>
+        <w:rPr>
+          <w:color w:val="FF0000"/>
+        </w:rPr>
+      </w:pPr>
+      <w:r>
+        <w:rPr>
+          <w:color w:val="FF0000"/>
+        </w:rPr>
+        <w:t>Who will be conducting Stress Testing on your project? List the individuals that will be responsible</w:t>
+      </w:r>
+    </w:p>
+    <w:p>
+      <w:pPr>
+        <w:rPr>
+          <w:color w:val="FF0000"/>
+        </w:rPr>
+      </w:pPr>
+      <w:r>
+        <w:rPr>
+          <w:color w:val="FF0000"/>
+        </w:rPr>
+        <w:t>for this activity.</w:t>
       </w:r>
     </w:p>
     <w:p>
@@ -1652,38 +2351,38 @@
         <w:rPr>
           <w:color w:val="FF0000"/>
         </w:rPr>
-        <w:t>Describe how System &amp; Integration testing will be conducted, including a description of tests to be</w:t>
-      </w:r>
-    </w:p>
-    <w:p>
-      <w:pPr>
-        <w:rPr>
-          <w:color w:val="FF0000"/>
-        </w:rPr>
-      </w:pPr>
-      <w:r>
-        <w:rPr>
-          <w:color w:val="FF0000"/>
-        </w:rPr>
-        <w:t>carried out Who will write the test scripts for the unit testing, what would be sequence of events of</w:t>
-      </w:r>
-    </w:p>
-    <w:p>
-      <w:pPr>
-        <w:rPr>
-          <w:color w:val="FF0000"/>
-        </w:rPr>
-      </w:pPr>
-      <w:r>
-        <w:rPr>
-          <w:color w:val="FF0000"/>
-        </w:rPr>
-        <w:t>System &amp; Integration Testing, and how will the testing activity take place?</w:t>
-      </w:r>
-    </w:p>
-    <w:p>
-      <w:r>
-        <w:t>4.3 Performance and Stress Testing</w:t>
+        <w:t>Describe how Performance &amp; Stress testing will be conducted, including a description of tests to be</w:t>
+      </w:r>
+    </w:p>
+    <w:p>
+      <w:pPr>
+        <w:rPr>
+          <w:color w:val="FF0000"/>
+        </w:rPr>
+      </w:pPr>
+      <w:r>
+        <w:rPr>
+          <w:color w:val="FF0000"/>
+        </w:rPr>
+        <w:t>carried out Who will write the test scripts for the testing, what would be sequence of events of</w:t>
+      </w:r>
+    </w:p>
+    <w:p>
+      <w:pPr>
+        <w:rPr>
+          <w:color w:val="FF0000"/>
+        </w:rPr>
+      </w:pPr>
+      <w:r>
+        <w:rPr>
+          <w:color w:val="FF0000"/>
+        </w:rPr>
+        <w:t xml:space="preserve">Performance &amp; Stress Testing, and how will the testing activity take place? </w:t>
+      </w:r>
+    </w:p>
+    <w:p>
+      <w:r>
+        <w:t>4.4 User Acceptance Testing</w:t>
       </w:r>
     </w:p>
     <w:p>
@@ -1693,10 +2392,445 @@
     </w:p>
     <w:p>
       <w:r>
-        <w:t xml:space="preserve">Performance testing </w:t>
-      </w:r>
-      <w:r>
-        <w:t>sets the standards for the game. It is used to determine how the game will react under normal circumstances</w:t>
+        <w:t>While all the other tests have been created under the developer g</w:t>
+      </w:r>
+      <w:r>
+        <w:t xml:space="preserve">uidelines, </w:t>
+      </w:r>
+      <w:r>
+        <w:t xml:space="preserve">User acceptance testing is used to evaluate the game in accordance the </w:t>
+      </w:r>
+      <w:r>
+        <w:t>user’s</w:t>
+      </w:r>
+      <w:r>
+        <w:t xml:space="preserve"> guidelines. </w:t>
+      </w:r>
+      <w:r>
+        <w:t xml:space="preserve"> It is carried out in respect to the users needs. It is the last level of testing before a system is released publicly. </w:t>
+      </w:r>
+      <w:r>
+        <w:t xml:space="preserve">Also known as alpha and beta testing </w:t>
+      </w:r>
+    </w:p>
+    <w:p>
+      <w:r>
+        <w:t xml:space="preserve">Some of the benefits of user acceptance testing include: </w:t>
+      </w:r>
+    </w:p>
+    <w:p>
+      <w:pPr>
+        <w:pStyle w:val="ListParagraph"/>
+        <w:numPr>
+          <w:ilvl w:val="0"/>
+          <w:numId w:val="5"/>
+        </w:numPr>
+      </w:pPr>
+      <w:r>
+        <w:t>Reduces the risks of bugs making it thr</w:t>
+      </w:r>
+      <w:r>
+        <w:t>ough to production</w:t>
+      </w:r>
+    </w:p>
+    <w:p>
+      <w:pPr>
+        <w:pStyle w:val="ListParagraph"/>
+        <w:numPr>
+          <w:ilvl w:val="0"/>
+          <w:numId w:val="5"/>
+        </w:numPr>
+      </w:pPr>
+      <w:r>
+        <w:t>Improves user experience</w:t>
+      </w:r>
+    </w:p>
+    <w:p>
+      <w:pPr>
+        <w:pStyle w:val="ListParagraph"/>
+        <w:numPr>
+          <w:ilvl w:val="0"/>
+          <w:numId w:val="5"/>
+        </w:numPr>
+      </w:pPr>
+      <w:r>
+        <w:t xml:space="preserve">Removes the chance of testing bias </w:t>
+      </w:r>
+    </w:p>
+    <w:p>
+      <w:r>
+        <w:t>Participants:</w:t>
+      </w:r>
+    </w:p>
+    <w:p>
+      <w:pPr>
+        <w:rPr>
+          <w:color w:val="FF0000"/>
+        </w:rPr>
+      </w:pPr>
+      <w:r>
+        <w:rPr>
+          <w:color w:val="FF0000"/>
+        </w:rPr>
+        <w:t>Who will be responsible for User Acceptance Testing? List the individuals' names and responsibility.</w:t>
+      </w:r>
+    </w:p>
+    <w:p>
+      <w:r>
+        <w:t>Methodology:</w:t>
+      </w:r>
+    </w:p>
+    <w:p>
+      <w:pPr>
+        <w:rPr>
+          <w:color w:val="FF0000"/>
+        </w:rPr>
+      </w:pPr>
+      <w:r>
+        <w:rPr>
+          <w:color w:val="FF0000"/>
+        </w:rPr>
+        <w:t>Describe how the User Acceptance testing will be conducted, including a description of tests to be</w:t>
+      </w:r>
+    </w:p>
+    <w:p>
+      <w:pPr>
+        <w:rPr>
+          <w:color w:val="FF0000"/>
+        </w:rPr>
+      </w:pPr>
+      <w:r>
+        <w:rPr>
+          <w:color w:val="FF0000"/>
+        </w:rPr>
+        <w:t>carried out Who will write the test scripts for the testing, what would be sequence of events of User</w:t>
+      </w:r>
+    </w:p>
+    <w:p>
+      <w:pPr>
+        <w:rPr>
+          <w:color w:val="FF0000"/>
+        </w:rPr>
+      </w:pPr>
+      <w:r>
+        <w:rPr>
+          <w:color w:val="FF0000"/>
+        </w:rPr>
+        <w:t>Acceptance Testing, and how will the testing activity take place?</w:t>
+      </w:r>
+    </w:p>
+    <w:p>
+      <w:r>
+        <w:t>4.5 Batch Testing</w:t>
+      </w:r>
+    </w:p>
+    <w:p>
+      <w:r>
+        <w:t>//</w:t>
+      </w:r>
+      <w:r>
+        <w:t xml:space="preserve">Does not apply to video game as it requires a manual </w:t>
+      </w:r>
+      <w:r>
+        <w:t xml:space="preserve">user input for testing </w:t>
+      </w:r>
+    </w:p>
+    <w:p>
+      <w:r>
+        <w:t>4.6 Automated Regression Testing</w:t>
+      </w:r>
+    </w:p>
+    <w:p>
+      <w:r>
+        <w:t>Definition:</w:t>
+      </w:r>
+    </w:p>
+    <w:p>
+      <w:r>
+        <w:t xml:space="preserve">Automated regression testing ensures that </w:t>
+      </w:r>
+      <w:r>
+        <w:t>any changes made to the software , for example, to fix bugs after release, does not have an impact on code that are not associated with it. New tests are not created for regression testing. Older tests are re-executed. It would be ideal to run a full test if the system after every change however, this would be costly and time consuming</w:t>
+      </w:r>
+      <w:r>
+        <w:t xml:space="preserve"> so an impact analysis can be done to test which area has the most chance of being affected.</w:t>
+      </w:r>
+    </w:p>
+    <w:p>
+      <w:r>
+        <w:lastRenderedPageBreak/>
+        <w:t>Some benefits of automated regression testing include:</w:t>
+      </w:r>
+    </w:p>
+    <w:p>
+      <w:pPr>
+        <w:pStyle w:val="ListParagraph"/>
+        <w:numPr>
+          <w:ilvl w:val="0"/>
+          <w:numId w:val="6"/>
+        </w:numPr>
+      </w:pPr>
+      <w:r>
+        <w:t>Can be done with automation tools</w:t>
+      </w:r>
+    </w:p>
+    <w:p>
+      <w:pPr>
+        <w:pStyle w:val="ListParagraph"/>
+        <w:numPr>
+          <w:ilvl w:val="0"/>
+          <w:numId w:val="6"/>
+        </w:numPr>
+      </w:pPr>
+      <w:r>
+        <w:t>Ensures a better quality of game</w:t>
+      </w:r>
+    </w:p>
+    <w:p>
+      <w:pPr>
+        <w:pStyle w:val="ListParagraph"/>
+        <w:numPr>
+          <w:ilvl w:val="0"/>
+          <w:numId w:val="6"/>
+        </w:numPr>
+      </w:pPr>
+      <w:r>
+        <w:t>More reliable code</w:t>
+      </w:r>
+    </w:p>
+    <w:p>
+      <w:r>
+        <w:t>Participants:</w:t>
+      </w:r>
+    </w:p>
+    <w:p>
+      <w:r>
+        <w:t>Methodology:</w:t>
+      </w:r>
+    </w:p>
+    <w:p>
+      <w:r>
+        <w:t>4.7 Beta Testing Participants:</w:t>
+      </w:r>
+    </w:p>
+    <w:p>
+      <w:r>
+        <w:t>Methodology:</w:t>
+      </w:r>
+    </w:p>
+    <w:p>
+      <w:r>
+        <w:t>5.0 TEST SCHEDULE</w:t>
+      </w:r>
+    </w:p>
+    <w:p>
+      <w:pPr>
+        <w:rPr>
+          <w:color w:val="FF0000"/>
+        </w:rPr>
+      </w:pPr>
+      <w:r>
+        <w:rPr>
+          <w:color w:val="FF0000"/>
+        </w:rPr>
+        <w:t>Include test milestones identified in the Software Project Schedule as well as all item transmittal</w:t>
+      </w:r>
+    </w:p>
+    <w:p>
+      <w:pPr>
+        <w:rPr>
+          <w:color w:val="FF0000"/>
+        </w:rPr>
+      </w:pPr>
+      <w:r>
+        <w:rPr>
+          <w:color w:val="FF0000"/>
+        </w:rPr>
+        <w:t>events.</w:t>
+      </w:r>
+    </w:p>
+    <w:p>
+      <w:pPr>
+        <w:rPr>
+          <w:color w:val="FF0000"/>
+        </w:rPr>
+      </w:pPr>
+      <w:r>
+        <w:rPr>
+          <w:color w:val="FF0000"/>
+        </w:rPr>
+        <w:t>Define any additional test milestones needed. Estimate the time required to do each testing task.</w:t>
+      </w:r>
+    </w:p>
+    <w:p>
+      <w:pPr>
+        <w:rPr>
+          <w:color w:val="FF0000"/>
+        </w:rPr>
+      </w:pPr>
+      <w:r>
+        <w:rPr>
+          <w:color w:val="FF0000"/>
+        </w:rPr>
+        <w:t>Specify the schedule for each testing task and test milestone. For each testing resource (that is,</w:t>
+      </w:r>
+    </w:p>
+    <w:p>
+      <w:pPr>
+        <w:rPr>
+          <w:color w:val="FF0000"/>
+        </w:rPr>
+      </w:pPr>
+      <w:r>
+        <w:rPr>
+          <w:color w:val="FF0000"/>
+        </w:rPr>
+        <w:t>facilities, tools, and staff), specify its periods of use.</w:t>
+      </w:r>
+    </w:p>
+    <w:p>
+      <w:r>
+        <w:t>6.0 CONTROL PROCEDURES</w:t>
+      </w:r>
+    </w:p>
+    <w:p>
+      <w:r>
+        <w:t>Problem Reporting</w:t>
+      </w:r>
+    </w:p>
+    <w:p>
+      <w:pPr>
+        <w:rPr>
+          <w:color w:val="FF0000"/>
+        </w:rPr>
+      </w:pPr>
+      <w:r>
+        <w:rPr>
+          <w:color w:val="FF0000"/>
+        </w:rPr>
+        <w:t>Document the procedures to follow when an incident is encountered during the testing process. If a</w:t>
+      </w:r>
+    </w:p>
+    <w:p>
+      <w:pPr>
+        <w:rPr>
+          <w:color w:val="FF0000"/>
+        </w:rPr>
+      </w:pPr>
+      <w:r>
+        <w:rPr>
+          <w:color w:val="FF0000"/>
+        </w:rPr>
+        <w:t>standard form is going to be used, attach a blank copy as an "Appendix" to the Test Plan. In the</w:t>
+      </w:r>
+    </w:p>
+    <w:p>
+      <w:pPr>
+        <w:rPr>
+          <w:color w:val="FF0000"/>
+        </w:rPr>
+      </w:pPr>
+      <w:r>
+        <w:rPr>
+          <w:color w:val="FF0000"/>
+        </w:rPr>
+        <w:t>event you are using an automated incident logging system, write those procedures in this section.</w:t>
+      </w:r>
+    </w:p>
+    <w:p>
+      <w:pPr>
+        <w:rPr>
+          <w:color w:val="FF0000"/>
+        </w:rPr>
+      </w:pPr>
+      <w:r>
+        <w:rPr>
+          <w:color w:val="FF0000"/>
+        </w:rPr>
+        <w:t>Change Requests</w:t>
+      </w:r>
+    </w:p>
+    <w:p>
+      <w:pPr>
+        <w:rPr>
+          <w:color w:val="FF0000"/>
+        </w:rPr>
+      </w:pPr>
+      <w:r>
+        <w:rPr>
+          <w:color w:val="FF0000"/>
+        </w:rPr>
+        <w:t>Document the process of modifications to the software. Identify who will sign off on the changes</w:t>
+      </w:r>
+    </w:p>
+    <w:p>
+      <w:pPr>
+        <w:rPr>
+          <w:color w:val="FF0000"/>
+        </w:rPr>
+      </w:pPr>
+      <w:r>
+        <w:rPr>
+          <w:color w:val="FF0000"/>
+        </w:rPr>
+        <w:t>and what would be the criteria for including the changes to the current product. If the changes will</w:t>
+      </w:r>
+    </w:p>
+    <w:p>
+      <w:pPr>
+        <w:rPr>
+          <w:color w:val="FF0000"/>
+        </w:rPr>
+      </w:pPr>
+      <w:r>
+        <w:rPr>
+          <w:color w:val="FF0000"/>
+        </w:rPr>
+        <w:t>affect existing programs, these modules need to be identified.</w:t>
+      </w:r>
+    </w:p>
+    <w:p>
+      <w:r>
+        <w:t>7.0 FEATURES TO BE TESTED</w:t>
+      </w:r>
+    </w:p>
+    <w:p>
+      <w:pPr>
+        <w:rPr>
+          <w:color w:val="FF0000"/>
+        </w:rPr>
+      </w:pPr>
+      <w:r>
+        <w:rPr>
+          <w:color w:val="FF0000"/>
+        </w:rPr>
+        <w:t>Identify all software features and combinations of software features that will be tested.</w:t>
+      </w:r>
+    </w:p>
+    <w:p>
+      <w:r>
+        <w:t>8.0 FEATURES NOT TO BE TESTED</w:t>
+      </w:r>
+    </w:p>
+    <w:p>
+      <w:pPr>
+        <w:rPr>
+          <w:color w:val="FF0000"/>
+        </w:rPr>
+      </w:pPr>
+      <w:r>
+        <w:rPr>
+          <w:color w:val="FF0000"/>
+        </w:rPr>
+        <w:t>Identify all features and significant combinations of features which will not be tested and the</w:t>
+      </w:r>
+    </w:p>
+    <w:p>
+      <w:r>
+        <w:rPr>
+          <w:color w:val="FF0000"/>
+        </w:rPr>
+        <w:t>reasons</w:t>
       </w:r>
       <w:r>
         <w:t>.</w:t>
@@ -1704,651 +2838,59 @@
     </w:p>
     <w:p>
       <w:r>
-        <w:t>Stress testing</w:t>
-      </w:r>
-      <w:r>
-        <w:t xml:space="preserve"> </w:t>
-      </w:r>
-      <w:r>
-        <w:t xml:space="preserve"> </w:t>
-      </w:r>
-      <w:r>
-        <w:t xml:space="preserve">determines how stable the system is </w:t>
-      </w:r>
-      <w:r>
-        <w:t xml:space="preserve">under pressure. It tests how the system reacts to extreme loads and how it recovers from it. Stress testing is done to ensure that the game does not crash under extreme circumstances </w:t>
-      </w:r>
-    </w:p>
-    <w:p>
-      <w:r>
-        <w:t>Some of the benefits of stress testing include:</w:t>
-      </w:r>
-    </w:p>
-    <w:p>
-      <w:pPr>
-        <w:pStyle w:val="ListParagraph"/>
-        <w:numPr>
-          <w:ilvl w:val="0"/>
-          <w:numId w:val="4"/>
-        </w:numPr>
-      </w:pPr>
-      <w:r>
-        <w:t xml:space="preserve">Helps check the games </w:t>
-      </w:r>
-      <w:r>
-        <w:t>performance under various circumstances</w:t>
-      </w:r>
-    </w:p>
-    <w:p>
-      <w:pPr>
-        <w:pStyle w:val="ListParagraph"/>
-        <w:numPr>
-          <w:ilvl w:val="0"/>
-          <w:numId w:val="4"/>
-        </w:numPr>
-      </w:pPr>
-      <w:r>
-        <w:t>Allows testers to monitor the game at time of failure</w:t>
-      </w:r>
-    </w:p>
-    <w:p>
-      <w:pPr>
-        <w:pStyle w:val="ListParagraph"/>
-        <w:numPr>
-          <w:ilvl w:val="0"/>
-          <w:numId w:val="4"/>
-        </w:numPr>
-      </w:pPr>
-      <w:r>
-        <w:t>Can check for data security issues and privacy issues during stress test</w:t>
-      </w:r>
-    </w:p>
-    <w:p>
-      <w:r>
-        <w:t>Participants:</w:t>
-      </w:r>
-    </w:p>
-    <w:p>
-      <w:pPr>
-        <w:rPr>
-          <w:color w:val="FF0000"/>
-        </w:rPr>
-      </w:pPr>
-      <w:r>
-        <w:rPr>
-          <w:color w:val="FF0000"/>
-        </w:rPr>
-        <w:t>Who will be conducting Stress Testing on your project? List the individuals that will be responsible</w:t>
-      </w:r>
-    </w:p>
-    <w:p>
-      <w:pPr>
-        <w:rPr>
-          <w:color w:val="FF0000"/>
-        </w:rPr>
-      </w:pPr>
-      <w:r>
-        <w:rPr>
-          <w:color w:val="FF0000"/>
-        </w:rPr>
-        <w:t>for this activity.</w:t>
-      </w:r>
-    </w:p>
-    <w:p>
-      <w:r>
-        <w:t>Methodology:</w:t>
-      </w:r>
-    </w:p>
-    <w:p>
-      <w:pPr>
-        <w:rPr>
-          <w:color w:val="FF0000"/>
-        </w:rPr>
-      </w:pPr>
-      <w:r>
-        <w:rPr>
-          <w:color w:val="FF0000"/>
-        </w:rPr>
-        <w:t>Describe how Performance &amp; Stress testing will be conducted, including a description of tests to be</w:t>
-      </w:r>
-    </w:p>
-    <w:p>
-      <w:pPr>
-        <w:rPr>
-          <w:color w:val="FF0000"/>
-        </w:rPr>
-      </w:pPr>
-      <w:r>
-        <w:rPr>
-          <w:color w:val="FF0000"/>
-        </w:rPr>
-        <w:t>carried out Who will write the test scripts for the testing, what would be sequence of events of</w:t>
-      </w:r>
-    </w:p>
-    <w:p>
-      <w:pPr>
-        <w:rPr>
-          <w:color w:val="FF0000"/>
-        </w:rPr>
-      </w:pPr>
-      <w:r>
-        <w:rPr>
-          <w:color w:val="FF0000"/>
-        </w:rPr>
-        <w:t xml:space="preserve">Performance &amp; Stress Testing, and how will the testing activity take place? </w:t>
-      </w:r>
-    </w:p>
-    <w:p>
-      <w:r>
-        <w:t>4.4 User Acceptance Testing</w:t>
-      </w:r>
-    </w:p>
-    <w:p>
-      <w:r>
-        <w:t>Definition:</w:t>
-      </w:r>
-    </w:p>
-    <w:p>
-      <w:r>
+        <w:t>9.0 RESOURCES/ROLES &amp; RESPONSIBILITIES</w:t>
+      </w:r>
+    </w:p>
+    <w:p>
+      <w:pPr>
+        <w:rPr>
+          <w:color w:val="FF0000"/>
+        </w:rPr>
+      </w:pPr>
+      <w:r>
+        <w:rPr>
+          <w:color w:val="FF0000"/>
+        </w:rPr>
+        <w:t>Specify the staff members who are involved in the test project and what their roles are going to be</w:t>
+      </w:r>
+    </w:p>
+    <w:p>
+      <w:pPr>
+        <w:rPr>
+          <w:color w:val="FF0000"/>
+        </w:rPr>
+      </w:pPr>
+      <w:r>
+        <w:rPr>
+          <w:color w:val="FF0000"/>
+        </w:rPr>
+        <w:t>(for example, Mary Brown (User) compile Test Cases for Acceptance Testing). Identify groups</w:t>
+      </w:r>
+    </w:p>
+    <w:p>
+      <w:pPr>
+        <w:rPr>
+          <w:color w:val="FF0000"/>
+        </w:rPr>
+      </w:pPr>
+      <w:r>
+        <w:rPr>
+          <w:color w:val="FF0000"/>
+        </w:rPr>
+        <w:t>responsible for managing, designing, preparing, executing, and resolving the test activities as well as</w:t>
+      </w:r>
+    </w:p>
+    <w:p>
+      <w:pPr>
+        <w:rPr>
+          <w:color w:val="FF0000"/>
+        </w:rPr>
+      </w:pPr>
+      <w:r>
+        <w:rPr>
+          <w:color w:val="FF0000"/>
+        </w:rPr>
         <w:lastRenderedPageBreak/>
-        <w:t>While all the other tests have been created under the developer g</w:t>
-      </w:r>
-      <w:r>
-        <w:t xml:space="preserve">uidelines, </w:t>
-      </w:r>
-      <w:r>
-        <w:t xml:space="preserve">User acceptance testing is used to evaluate the game in accordance the </w:t>
-      </w:r>
-      <w:r>
-        <w:t>user’s</w:t>
-      </w:r>
-      <w:r>
-        <w:t xml:space="preserve"> guidelines. </w:t>
-      </w:r>
-      <w:r>
-        <w:t xml:space="preserve"> It is carried out in respect to the users needs. It is the last level of testing before a system is released publicly. </w:t>
-      </w:r>
-      <w:r>
-        <w:t xml:space="preserve">Also known as alpha and beta testing </w:t>
-      </w:r>
-    </w:p>
-    <w:p>
-      <w:r>
-        <w:t xml:space="preserve">Some of the benefits of user acceptance testing include: </w:t>
-      </w:r>
-    </w:p>
-    <w:p>
-      <w:pPr>
-        <w:pStyle w:val="ListParagraph"/>
-        <w:numPr>
-          <w:ilvl w:val="0"/>
-          <w:numId w:val="5"/>
-        </w:numPr>
-      </w:pPr>
-      <w:r>
-        <w:t>Reduces the risks of bugs making it thr</w:t>
-      </w:r>
-      <w:r>
-        <w:t>ough to production</w:t>
-      </w:r>
-    </w:p>
-    <w:p>
-      <w:pPr>
-        <w:pStyle w:val="ListParagraph"/>
-        <w:numPr>
-          <w:ilvl w:val="0"/>
-          <w:numId w:val="5"/>
-        </w:numPr>
-      </w:pPr>
-      <w:r>
-        <w:t>Improves user experience</w:t>
-      </w:r>
-    </w:p>
-    <w:p>
-      <w:pPr>
-        <w:pStyle w:val="ListParagraph"/>
-        <w:numPr>
-          <w:ilvl w:val="0"/>
-          <w:numId w:val="5"/>
-        </w:numPr>
-      </w:pPr>
-      <w:r>
-        <w:t xml:space="preserve">Removes the chance of testing bias </w:t>
-      </w:r>
-    </w:p>
-    <w:p>
-      <w:r>
-        <w:t>Participants:</w:t>
-      </w:r>
-    </w:p>
-    <w:p>
-      <w:pPr>
-        <w:rPr>
-          <w:color w:val="FF0000"/>
-        </w:rPr>
-      </w:pPr>
-      <w:r>
-        <w:rPr>
-          <w:color w:val="FF0000"/>
-        </w:rPr>
-        <w:t>Who will be responsible for User Acceptance Testing? List the individuals' names and responsibility.</w:t>
-      </w:r>
-    </w:p>
-    <w:p>
-      <w:r>
-        <w:t>Methodology:</w:t>
-      </w:r>
-    </w:p>
-    <w:p>
-      <w:pPr>
-        <w:rPr>
-          <w:color w:val="FF0000"/>
-        </w:rPr>
-      </w:pPr>
-      <w:r>
-        <w:rPr>
-          <w:color w:val="FF0000"/>
-        </w:rPr>
-        <w:t>Describe how the User Acceptance testing will be conducted, including a description of tests to be</w:t>
-      </w:r>
-    </w:p>
-    <w:p>
-      <w:pPr>
-        <w:rPr>
-          <w:color w:val="FF0000"/>
-        </w:rPr>
-      </w:pPr>
-      <w:r>
-        <w:rPr>
-          <w:color w:val="FF0000"/>
-        </w:rPr>
-        <w:t>carried out Who will write the test scripts for the testing, what would be sequence of events of User</w:t>
-      </w:r>
-    </w:p>
-    <w:p>
-      <w:pPr>
-        <w:rPr>
-          <w:color w:val="FF0000"/>
-        </w:rPr>
-      </w:pPr>
-      <w:r>
-        <w:rPr>
-          <w:color w:val="FF0000"/>
-        </w:rPr>
-        <w:t>Acceptance Testing, and how will the testing activity take place?</w:t>
-      </w:r>
-    </w:p>
-    <w:p>
-      <w:r>
-        <w:t>4.5 Batch Testing</w:t>
-      </w:r>
-    </w:p>
-    <w:p>
-      <w:r>
-        <w:t>//</w:t>
-      </w:r>
-      <w:r>
-        <w:t xml:space="preserve">Does not apply to video game as it requires a manual </w:t>
-      </w:r>
-      <w:r>
-        <w:t xml:space="preserve">user input for testing </w:t>
-      </w:r>
-    </w:p>
-    <w:p>
-      <w:r>
-        <w:t>4.6 Automated Regression Testing</w:t>
-      </w:r>
-    </w:p>
-    <w:p>
-      <w:r>
-        <w:t>Definition:</w:t>
-      </w:r>
-    </w:p>
-    <w:p>
-      <w:r>
-        <w:t xml:space="preserve">Automated regression testing ensures that </w:t>
-      </w:r>
-      <w:r>
-        <w:t>any changes made to the software , for example, to fix bugs after release, does not have an impact on code that are not associated with it. New tests are not created for regression testing. Older tests are re-executed. It would be ideal to run a full test if the system after every change however, this would be costly and time consuming</w:t>
-      </w:r>
-      <w:r>
-        <w:t xml:space="preserve"> so an impact analysis can be done to test which area has the most chance of being affected.</w:t>
-      </w:r>
-    </w:p>
-    <w:p>
-      <w:r>
-        <w:t>Some benefits of automated regression testing include:</w:t>
-      </w:r>
-    </w:p>
-    <w:p>
-      <w:pPr>
-        <w:pStyle w:val="ListParagraph"/>
-        <w:numPr>
-          <w:ilvl w:val="0"/>
-          <w:numId w:val="6"/>
-        </w:numPr>
-      </w:pPr>
-      <w:r>
-        <w:t>Can be done with automation tools</w:t>
-      </w:r>
-    </w:p>
-    <w:p>
-      <w:pPr>
-        <w:pStyle w:val="ListParagraph"/>
-        <w:numPr>
-          <w:ilvl w:val="0"/>
-          <w:numId w:val="6"/>
-        </w:numPr>
-      </w:pPr>
-      <w:r>
-        <w:t>Ensures a better quality of game</w:t>
-      </w:r>
-    </w:p>
-    <w:p>
-      <w:pPr>
-        <w:pStyle w:val="ListParagraph"/>
-        <w:numPr>
-          <w:ilvl w:val="0"/>
-          <w:numId w:val="6"/>
-        </w:numPr>
-      </w:pPr>
-      <w:r>
-        <w:t>More reliable code</w:t>
-      </w:r>
-    </w:p>
-    <w:p>
-      <w:r>
-        <w:t>Participants:</w:t>
-      </w:r>
-    </w:p>
-    <w:p>
-      <w:r>
-        <w:t>Methodology:</w:t>
-      </w:r>
-    </w:p>
-    <w:p>
-      <w:r>
-        <w:t>4.7 Beta Testing Participants:</w:t>
-      </w:r>
-    </w:p>
-    <w:p>
-      <w:r>
-        <w:t>Methodology:</w:t>
-      </w:r>
-    </w:p>
-    <w:p>
-      <w:r>
-        <w:t>5.0 TEST SCHEDULE</w:t>
-      </w:r>
-    </w:p>
-    <w:p>
-      <w:pPr>
-        <w:rPr>
-          <w:color w:val="FF0000"/>
-        </w:rPr>
-      </w:pPr>
-      <w:r>
-        <w:rPr>
-          <w:color w:val="FF0000"/>
-        </w:rPr>
-        <w:t>Include test milestones identified in the Software Project Schedule as well as all item transmittal</w:t>
-      </w:r>
-    </w:p>
-    <w:p>
-      <w:pPr>
-        <w:rPr>
-          <w:color w:val="FF0000"/>
-        </w:rPr>
-      </w:pPr>
-      <w:r>
-        <w:rPr>
-          <w:color w:val="FF0000"/>
-        </w:rPr>
-        <w:t>events.</w:t>
-      </w:r>
-    </w:p>
-    <w:p>
-      <w:pPr>
-        <w:rPr>
-          <w:color w:val="FF0000"/>
-        </w:rPr>
-      </w:pPr>
-      <w:r>
-        <w:rPr>
-          <w:color w:val="FF0000"/>
-        </w:rPr>
-        <w:t>Define any additional test milestones needed. Estimate the time required to do each testing task.</w:t>
-      </w:r>
-    </w:p>
-    <w:p>
-      <w:pPr>
-        <w:rPr>
-          <w:color w:val="FF0000"/>
-        </w:rPr>
-      </w:pPr>
-      <w:r>
-        <w:rPr>
-          <w:color w:val="FF0000"/>
-        </w:rPr>
-        <w:lastRenderedPageBreak/>
-        <w:t>Specify the schedule for each testing task and test milestone. For each testing resource (that is,</w:t>
-      </w:r>
-    </w:p>
-    <w:p>
-      <w:pPr>
-        <w:rPr>
-          <w:color w:val="FF0000"/>
-        </w:rPr>
-      </w:pPr>
-      <w:r>
-        <w:rPr>
-          <w:color w:val="FF0000"/>
-        </w:rPr>
-        <w:t>facilities, tools, and staff), specify its periods of use.</w:t>
-      </w:r>
-    </w:p>
-    <w:p>
-      <w:r>
-        <w:t>6.0 CONTROL PROCEDURES</w:t>
-      </w:r>
-    </w:p>
-    <w:p>
-      <w:r>
-        <w:t>Problem Reporting</w:t>
-      </w:r>
-    </w:p>
-    <w:p>
-      <w:pPr>
-        <w:rPr>
-          <w:color w:val="FF0000"/>
-        </w:rPr>
-      </w:pPr>
-      <w:r>
-        <w:rPr>
-          <w:color w:val="FF0000"/>
-        </w:rPr>
-        <w:t>Document the procedures to follow when an incident is encountered during the testing process. If a</w:t>
-      </w:r>
-    </w:p>
-    <w:p>
-      <w:pPr>
-        <w:rPr>
-          <w:color w:val="FF0000"/>
-        </w:rPr>
-      </w:pPr>
-      <w:r>
-        <w:rPr>
-          <w:color w:val="FF0000"/>
-        </w:rPr>
-        <w:t>standard form is going to be used, attach a blank copy as an "Appendix" to the Test Plan. In the</w:t>
-      </w:r>
-    </w:p>
-    <w:p>
-      <w:pPr>
-        <w:rPr>
-          <w:color w:val="FF0000"/>
-        </w:rPr>
-      </w:pPr>
-      <w:r>
-        <w:rPr>
-          <w:color w:val="FF0000"/>
-        </w:rPr>
-        <w:t>event you are using an automated incident logging system, write those procedures in this section.</w:t>
-      </w:r>
-    </w:p>
-    <w:p>
-      <w:pPr>
-        <w:rPr>
-          <w:color w:val="FF0000"/>
-        </w:rPr>
-      </w:pPr>
-      <w:r>
-        <w:rPr>
-          <w:color w:val="FF0000"/>
-        </w:rPr>
-        <w:t>Change Requests</w:t>
-      </w:r>
-    </w:p>
-    <w:p>
-      <w:pPr>
-        <w:rPr>
-          <w:color w:val="FF0000"/>
-        </w:rPr>
-      </w:pPr>
-      <w:r>
-        <w:rPr>
-          <w:color w:val="FF0000"/>
-        </w:rPr>
-        <w:t>Document the process of modifications to the software. Identify who will sign off on the changes</w:t>
-      </w:r>
-    </w:p>
-    <w:p>
-      <w:pPr>
-        <w:rPr>
-          <w:color w:val="FF0000"/>
-        </w:rPr>
-      </w:pPr>
-      <w:r>
-        <w:rPr>
-          <w:color w:val="FF0000"/>
-        </w:rPr>
-        <w:t>and what would be the criteria for including the changes to the current product. If the changes will</w:t>
-      </w:r>
-    </w:p>
-    <w:p>
-      <w:pPr>
-        <w:rPr>
-          <w:color w:val="FF0000"/>
-        </w:rPr>
-      </w:pPr>
-      <w:r>
-        <w:rPr>
-          <w:color w:val="FF0000"/>
-        </w:rPr>
-        <w:t>affect existing programs, these modules need to be identified.</w:t>
-      </w:r>
-    </w:p>
-    <w:p>
-      <w:r>
-        <w:t>7.0 FEATURES TO BE TESTED</w:t>
-      </w:r>
-    </w:p>
-    <w:p>
-      <w:pPr>
-        <w:rPr>
-          <w:color w:val="FF0000"/>
-        </w:rPr>
-      </w:pPr>
-      <w:r>
-        <w:rPr>
-          <w:color w:val="FF0000"/>
-        </w:rPr>
-        <w:t>Identify all software features and combinations of software features that will be tested.</w:t>
-      </w:r>
-    </w:p>
-    <w:p>
-      <w:r>
-        <w:t>8.0 FEATURES NOT TO BE TESTED</w:t>
-      </w:r>
-    </w:p>
-    <w:p>
-      <w:pPr>
-        <w:rPr>
-          <w:color w:val="FF0000"/>
-        </w:rPr>
-      </w:pPr>
-      <w:r>
-        <w:rPr>
-          <w:color w:val="FF0000"/>
-        </w:rPr>
-        <w:t>Identify all features and significant combinations of features which will not be tested and the</w:t>
-      </w:r>
-    </w:p>
-    <w:p>
-      <w:r>
-        <w:rPr>
-          <w:color w:val="FF0000"/>
-        </w:rPr>
-        <w:t>reasons</w:t>
-      </w:r>
-      <w:r>
-        <w:t>.</w:t>
-      </w:r>
-    </w:p>
-    <w:p>
-      <w:r>
-        <w:t>9.0 RESOURCES/ROLES &amp; RESPONSIBILITIES</w:t>
-      </w:r>
-    </w:p>
-    <w:p>
-      <w:pPr>
-        <w:rPr>
-          <w:color w:val="FF0000"/>
-        </w:rPr>
-      </w:pPr>
-      <w:r>
-        <w:rPr>
-          <w:color w:val="FF0000"/>
-        </w:rPr>
-        <w:t>Specify the staff members who are involved in the test project and what their roles are going to be</w:t>
-      </w:r>
-    </w:p>
-    <w:p>
-      <w:pPr>
-        <w:rPr>
-          <w:color w:val="FF0000"/>
-        </w:rPr>
-      </w:pPr>
-      <w:r>
-        <w:rPr>
-          <w:color w:val="FF0000"/>
-        </w:rPr>
-        <w:t>(for example, Mary Brown (User) compile Test Cases for Acceptance Testing). Identify groups</w:t>
-      </w:r>
-    </w:p>
-    <w:p>
-      <w:pPr>
-        <w:rPr>
-          <w:color w:val="FF0000"/>
-        </w:rPr>
-      </w:pPr>
-      <w:r>
-        <w:rPr>
-          <w:color w:val="FF0000"/>
-        </w:rPr>
-        <w:t>responsible for managing, designing, preparing, executing, and resolving the test activities as well as</w:t>
-      </w:r>
-    </w:p>
-    <w:p>
-      <w:pPr>
-        <w:rPr>
-          <w:color w:val="FF0000"/>
-        </w:rPr>
-      </w:pPr>
-      <w:r>
-        <w:rPr>
-          <w:color w:val="FF0000"/>
-        </w:rPr>
         <w:t>related issues. Also identify groups responsible for providing the test environment. These groups</w:t>
       </w:r>
     </w:p>
@@ -2476,7 +3018,6 @@
         <w:rPr>
           <w:color w:val="FF0000"/>
         </w:rPr>
-        <w:lastRenderedPageBreak/>
         <w:t>date).</w:t>
       </w:r>
     </w:p>
@@ -2963,6 +3504,119 @@
     </w:lvl>
   </w:abstractNum>
   <w:abstractNum w:abstractNumId="4" w15:restartNumberingAfterBreak="0">
+    <w:nsid w:val="221246ED"/>
+    <w:multiLevelType w:val="hybridMultilevel"/>
+    <w:tmpl w:val="7570AFFA"/>
+    <w:lvl w:ilvl="0" w:tplc="18090001">
+      <w:start w:val="1"/>
+      <w:numFmt w:val="bullet"/>
+      <w:lvlText w:val=""/>
+      <w:lvlJc w:val="left"/>
+      <w:pPr>
+        <w:ind w:left="720" w:hanging="360"/>
+      </w:pPr>
+      <w:rPr>
+        <w:rFonts w:ascii="Symbol" w:hAnsi="Symbol" w:hint="default"/>
+      </w:rPr>
+    </w:lvl>
+    <w:lvl w:ilvl="1" w:tplc="18090003" w:tentative="1">
+      <w:start w:val="1"/>
+      <w:numFmt w:val="bullet"/>
+      <w:lvlText w:val="o"/>
+      <w:lvlJc w:val="left"/>
+      <w:pPr>
+        <w:ind w:left="1440" w:hanging="360"/>
+      </w:pPr>
+      <w:rPr>
+        <w:rFonts w:ascii="Courier New" w:hAnsi="Courier New" w:cs="Courier New" w:hint="default"/>
+      </w:rPr>
+    </w:lvl>
+    <w:lvl w:ilvl="2" w:tplc="18090005" w:tentative="1">
+      <w:start w:val="1"/>
+      <w:numFmt w:val="bullet"/>
+      <w:lvlText w:val=""/>
+      <w:lvlJc w:val="left"/>
+      <w:pPr>
+        <w:ind w:left="2160" w:hanging="360"/>
+      </w:pPr>
+      <w:rPr>
+        <w:rFonts w:ascii="Wingdings" w:hAnsi="Wingdings" w:hint="default"/>
+      </w:rPr>
+    </w:lvl>
+    <w:lvl w:ilvl="3" w:tplc="18090001" w:tentative="1">
+      <w:start w:val="1"/>
+      <w:numFmt w:val="bullet"/>
+      <w:lvlText w:val=""/>
+      <w:lvlJc w:val="left"/>
+      <w:pPr>
+        <w:ind w:left="2880" w:hanging="360"/>
+      </w:pPr>
+      <w:rPr>
+        <w:rFonts w:ascii="Symbol" w:hAnsi="Symbol" w:hint="default"/>
+      </w:rPr>
+    </w:lvl>
+    <w:lvl w:ilvl="4" w:tplc="18090003" w:tentative="1">
+      <w:start w:val="1"/>
+      <w:numFmt w:val="bullet"/>
+      <w:lvlText w:val="o"/>
+      <w:lvlJc w:val="left"/>
+      <w:pPr>
+        <w:ind w:left="3600" w:hanging="360"/>
+      </w:pPr>
+      <w:rPr>
+        <w:rFonts w:ascii="Courier New" w:hAnsi="Courier New" w:cs="Courier New" w:hint="default"/>
+      </w:rPr>
+    </w:lvl>
+    <w:lvl w:ilvl="5" w:tplc="18090005" w:tentative="1">
+      <w:start w:val="1"/>
+      <w:numFmt w:val="bullet"/>
+      <w:lvlText w:val=""/>
+      <w:lvlJc w:val="left"/>
+      <w:pPr>
+        <w:ind w:left="4320" w:hanging="360"/>
+      </w:pPr>
+      <w:rPr>
+        <w:rFonts w:ascii="Wingdings" w:hAnsi="Wingdings" w:hint="default"/>
+      </w:rPr>
+    </w:lvl>
+    <w:lvl w:ilvl="6" w:tplc="18090001" w:tentative="1">
+      <w:start w:val="1"/>
+      <w:numFmt w:val="bullet"/>
+      <w:lvlText w:val=""/>
+      <w:lvlJc w:val="left"/>
+      <w:pPr>
+        <w:ind w:left="5040" w:hanging="360"/>
+      </w:pPr>
+      <w:rPr>
+        <w:rFonts w:ascii="Symbol" w:hAnsi="Symbol" w:hint="default"/>
+      </w:rPr>
+    </w:lvl>
+    <w:lvl w:ilvl="7" w:tplc="18090003" w:tentative="1">
+      <w:start w:val="1"/>
+      <w:numFmt w:val="bullet"/>
+      <w:lvlText w:val="o"/>
+      <w:lvlJc w:val="left"/>
+      <w:pPr>
+        <w:ind w:left="5760" w:hanging="360"/>
+      </w:pPr>
+      <w:rPr>
+        <w:rFonts w:ascii="Courier New" w:hAnsi="Courier New" w:cs="Courier New" w:hint="default"/>
+      </w:rPr>
+    </w:lvl>
+    <w:lvl w:ilvl="8" w:tplc="18090005" w:tentative="1">
+      <w:start w:val="1"/>
+      <w:numFmt w:val="bullet"/>
+      <w:lvlText w:val=""/>
+      <w:lvlJc w:val="left"/>
+      <w:pPr>
+        <w:ind w:left="6480" w:hanging="360"/>
+      </w:pPr>
+      <w:rPr>
+        <w:rFonts w:ascii="Wingdings" w:hAnsi="Wingdings" w:hint="default"/>
+      </w:rPr>
+    </w:lvl>
+  </w:abstractNum>
+  <w:abstractNum w:abstractNumId="5" w15:restartNumberingAfterBreak="0">
     <w:nsid w:val="26DC757C"/>
     <w:multiLevelType w:val="multilevel"/>
     <w:tmpl w:val="6BF03AAE"/>
@@ -3075,7 +3729,7 @@
       </w:rPr>
     </w:lvl>
   </w:abstractNum>
-  <w:abstractNum w:abstractNumId="5" w15:restartNumberingAfterBreak="0">
+  <w:abstractNum w:abstractNumId="6" w15:restartNumberingAfterBreak="0">
     <w:nsid w:val="2A3D1855"/>
     <w:multiLevelType w:val="hybridMultilevel"/>
     <w:tmpl w:val="6ED69798"/>
@@ -3188,7 +3842,7 @@
       </w:rPr>
     </w:lvl>
   </w:abstractNum>
-  <w:abstractNum w:abstractNumId="6" w15:restartNumberingAfterBreak="0">
+  <w:abstractNum w:abstractNumId="7" w15:restartNumberingAfterBreak="0">
     <w:nsid w:val="31055C94"/>
     <w:multiLevelType w:val="hybridMultilevel"/>
     <w:tmpl w:val="A3F0A524"/>
@@ -3301,7 +3955,120 @@
       </w:rPr>
     </w:lvl>
   </w:abstractNum>
-  <w:abstractNum w:abstractNumId="7" w15:restartNumberingAfterBreak="0">
+  <w:abstractNum w:abstractNumId="8" w15:restartNumberingAfterBreak="0">
+    <w:nsid w:val="33893D08"/>
+    <w:multiLevelType w:val="hybridMultilevel"/>
+    <w:tmpl w:val="45844E22"/>
+    <w:lvl w:ilvl="0" w:tplc="18090001">
+      <w:start w:val="1"/>
+      <w:numFmt w:val="bullet"/>
+      <w:lvlText w:val=""/>
+      <w:lvlJc w:val="left"/>
+      <w:pPr>
+        <w:ind w:left="720" w:hanging="360"/>
+      </w:pPr>
+      <w:rPr>
+        <w:rFonts w:ascii="Symbol" w:hAnsi="Symbol" w:hint="default"/>
+      </w:rPr>
+    </w:lvl>
+    <w:lvl w:ilvl="1" w:tplc="18090003" w:tentative="1">
+      <w:start w:val="1"/>
+      <w:numFmt w:val="bullet"/>
+      <w:lvlText w:val="o"/>
+      <w:lvlJc w:val="left"/>
+      <w:pPr>
+        <w:ind w:left="1440" w:hanging="360"/>
+      </w:pPr>
+      <w:rPr>
+        <w:rFonts w:ascii="Courier New" w:hAnsi="Courier New" w:cs="Courier New" w:hint="default"/>
+      </w:rPr>
+    </w:lvl>
+    <w:lvl w:ilvl="2" w:tplc="18090005" w:tentative="1">
+      <w:start w:val="1"/>
+      <w:numFmt w:val="bullet"/>
+      <w:lvlText w:val=""/>
+      <w:lvlJc w:val="left"/>
+      <w:pPr>
+        <w:ind w:left="2160" w:hanging="360"/>
+      </w:pPr>
+      <w:rPr>
+        <w:rFonts w:ascii="Wingdings" w:hAnsi="Wingdings" w:hint="default"/>
+      </w:rPr>
+    </w:lvl>
+    <w:lvl w:ilvl="3" w:tplc="18090001" w:tentative="1">
+      <w:start w:val="1"/>
+      <w:numFmt w:val="bullet"/>
+      <w:lvlText w:val=""/>
+      <w:lvlJc w:val="left"/>
+      <w:pPr>
+        <w:ind w:left="2880" w:hanging="360"/>
+      </w:pPr>
+      <w:rPr>
+        <w:rFonts w:ascii="Symbol" w:hAnsi="Symbol" w:hint="default"/>
+      </w:rPr>
+    </w:lvl>
+    <w:lvl w:ilvl="4" w:tplc="18090003" w:tentative="1">
+      <w:start w:val="1"/>
+      <w:numFmt w:val="bullet"/>
+      <w:lvlText w:val="o"/>
+      <w:lvlJc w:val="left"/>
+      <w:pPr>
+        <w:ind w:left="3600" w:hanging="360"/>
+      </w:pPr>
+      <w:rPr>
+        <w:rFonts w:ascii="Courier New" w:hAnsi="Courier New" w:cs="Courier New" w:hint="default"/>
+      </w:rPr>
+    </w:lvl>
+    <w:lvl w:ilvl="5" w:tplc="18090005" w:tentative="1">
+      <w:start w:val="1"/>
+      <w:numFmt w:val="bullet"/>
+      <w:lvlText w:val=""/>
+      <w:lvlJc w:val="left"/>
+      <w:pPr>
+        <w:ind w:left="4320" w:hanging="360"/>
+      </w:pPr>
+      <w:rPr>
+        <w:rFonts w:ascii="Wingdings" w:hAnsi="Wingdings" w:hint="default"/>
+      </w:rPr>
+    </w:lvl>
+    <w:lvl w:ilvl="6" w:tplc="18090001" w:tentative="1">
+      <w:start w:val="1"/>
+      <w:numFmt w:val="bullet"/>
+      <w:lvlText w:val=""/>
+      <w:lvlJc w:val="left"/>
+      <w:pPr>
+        <w:ind w:left="5040" w:hanging="360"/>
+      </w:pPr>
+      <w:rPr>
+        <w:rFonts w:ascii="Symbol" w:hAnsi="Symbol" w:hint="default"/>
+      </w:rPr>
+    </w:lvl>
+    <w:lvl w:ilvl="7" w:tplc="18090003" w:tentative="1">
+      <w:start w:val="1"/>
+      <w:numFmt w:val="bullet"/>
+      <w:lvlText w:val="o"/>
+      <w:lvlJc w:val="left"/>
+      <w:pPr>
+        <w:ind w:left="5760" w:hanging="360"/>
+      </w:pPr>
+      <w:rPr>
+        <w:rFonts w:ascii="Courier New" w:hAnsi="Courier New" w:cs="Courier New" w:hint="default"/>
+      </w:rPr>
+    </w:lvl>
+    <w:lvl w:ilvl="8" w:tplc="18090005" w:tentative="1">
+      <w:start w:val="1"/>
+      <w:numFmt w:val="bullet"/>
+      <w:lvlText w:val=""/>
+      <w:lvlJc w:val="left"/>
+      <w:pPr>
+        <w:ind w:left="6480" w:hanging="360"/>
+      </w:pPr>
+      <w:rPr>
+        <w:rFonts w:ascii="Wingdings" w:hAnsi="Wingdings" w:hint="default"/>
+      </w:rPr>
+    </w:lvl>
+  </w:abstractNum>
+  <w:abstractNum w:abstractNumId="9" w15:restartNumberingAfterBreak="0">
     <w:nsid w:val="43FE2D27"/>
     <w:multiLevelType w:val="hybridMultilevel"/>
     <w:tmpl w:val="DFB23804"/>
@@ -3414,7 +4181,7 @@
       </w:rPr>
     </w:lvl>
   </w:abstractNum>
-  <w:abstractNum w:abstractNumId="8" w15:restartNumberingAfterBreak="0">
+  <w:abstractNum w:abstractNumId="10" w15:restartNumberingAfterBreak="0">
     <w:nsid w:val="462D7EB8"/>
     <w:multiLevelType w:val="hybridMultilevel"/>
     <w:tmpl w:val="4E326B30"/>
@@ -3527,7 +4294,120 @@
       </w:rPr>
     </w:lvl>
   </w:abstractNum>
-  <w:abstractNum w:abstractNumId="9" w15:restartNumberingAfterBreak="0">
+  <w:abstractNum w:abstractNumId="11" w15:restartNumberingAfterBreak="0">
+    <w:nsid w:val="46E44A45"/>
+    <w:multiLevelType w:val="hybridMultilevel"/>
+    <w:tmpl w:val="20A81FCE"/>
+    <w:lvl w:ilvl="0" w:tplc="18090001">
+      <w:start w:val="1"/>
+      <w:numFmt w:val="bullet"/>
+      <w:lvlText w:val=""/>
+      <w:lvlJc w:val="left"/>
+      <w:pPr>
+        <w:ind w:left="720" w:hanging="360"/>
+      </w:pPr>
+      <w:rPr>
+        <w:rFonts w:ascii="Symbol" w:hAnsi="Symbol" w:hint="default"/>
+      </w:rPr>
+    </w:lvl>
+    <w:lvl w:ilvl="1" w:tplc="18090003" w:tentative="1">
+      <w:start w:val="1"/>
+      <w:numFmt w:val="bullet"/>
+      <w:lvlText w:val="o"/>
+      <w:lvlJc w:val="left"/>
+      <w:pPr>
+        <w:ind w:left="1440" w:hanging="360"/>
+      </w:pPr>
+      <w:rPr>
+        <w:rFonts w:ascii="Courier New" w:hAnsi="Courier New" w:cs="Courier New" w:hint="default"/>
+      </w:rPr>
+    </w:lvl>
+    <w:lvl w:ilvl="2" w:tplc="18090005" w:tentative="1">
+      <w:start w:val="1"/>
+      <w:numFmt w:val="bullet"/>
+      <w:lvlText w:val=""/>
+      <w:lvlJc w:val="left"/>
+      <w:pPr>
+        <w:ind w:left="2160" w:hanging="360"/>
+      </w:pPr>
+      <w:rPr>
+        <w:rFonts w:ascii="Wingdings" w:hAnsi="Wingdings" w:hint="default"/>
+      </w:rPr>
+    </w:lvl>
+    <w:lvl w:ilvl="3" w:tplc="18090001" w:tentative="1">
+      <w:start w:val="1"/>
+      <w:numFmt w:val="bullet"/>
+      <w:lvlText w:val=""/>
+      <w:lvlJc w:val="left"/>
+      <w:pPr>
+        <w:ind w:left="2880" w:hanging="360"/>
+      </w:pPr>
+      <w:rPr>
+        <w:rFonts w:ascii="Symbol" w:hAnsi="Symbol" w:hint="default"/>
+      </w:rPr>
+    </w:lvl>
+    <w:lvl w:ilvl="4" w:tplc="18090003" w:tentative="1">
+      <w:start w:val="1"/>
+      <w:numFmt w:val="bullet"/>
+      <w:lvlText w:val="o"/>
+      <w:lvlJc w:val="left"/>
+      <w:pPr>
+        <w:ind w:left="3600" w:hanging="360"/>
+      </w:pPr>
+      <w:rPr>
+        <w:rFonts w:ascii="Courier New" w:hAnsi="Courier New" w:cs="Courier New" w:hint="default"/>
+      </w:rPr>
+    </w:lvl>
+    <w:lvl w:ilvl="5" w:tplc="18090005" w:tentative="1">
+      <w:start w:val="1"/>
+      <w:numFmt w:val="bullet"/>
+      <w:lvlText w:val=""/>
+      <w:lvlJc w:val="left"/>
+      <w:pPr>
+        <w:ind w:left="4320" w:hanging="360"/>
+      </w:pPr>
+      <w:rPr>
+        <w:rFonts w:ascii="Wingdings" w:hAnsi="Wingdings" w:hint="default"/>
+      </w:rPr>
+    </w:lvl>
+    <w:lvl w:ilvl="6" w:tplc="18090001" w:tentative="1">
+      <w:start w:val="1"/>
+      <w:numFmt w:val="bullet"/>
+      <w:lvlText w:val=""/>
+      <w:lvlJc w:val="left"/>
+      <w:pPr>
+        <w:ind w:left="5040" w:hanging="360"/>
+      </w:pPr>
+      <w:rPr>
+        <w:rFonts w:ascii="Symbol" w:hAnsi="Symbol" w:hint="default"/>
+      </w:rPr>
+    </w:lvl>
+    <w:lvl w:ilvl="7" w:tplc="18090003" w:tentative="1">
+      <w:start w:val="1"/>
+      <w:numFmt w:val="bullet"/>
+      <w:lvlText w:val="o"/>
+      <w:lvlJc w:val="left"/>
+      <w:pPr>
+        <w:ind w:left="5760" w:hanging="360"/>
+      </w:pPr>
+      <w:rPr>
+        <w:rFonts w:ascii="Courier New" w:hAnsi="Courier New" w:cs="Courier New" w:hint="default"/>
+      </w:rPr>
+    </w:lvl>
+    <w:lvl w:ilvl="8" w:tplc="18090005" w:tentative="1">
+      <w:start w:val="1"/>
+      <w:numFmt w:val="bullet"/>
+      <w:lvlText w:val=""/>
+      <w:lvlJc w:val="left"/>
+      <w:pPr>
+        <w:ind w:left="6480" w:hanging="360"/>
+      </w:pPr>
+      <w:rPr>
+        <w:rFonts w:ascii="Wingdings" w:hAnsi="Wingdings" w:hint="default"/>
+      </w:rPr>
+    </w:lvl>
+  </w:abstractNum>
+  <w:abstractNum w:abstractNumId="12" w15:restartNumberingAfterBreak="0">
     <w:nsid w:val="48B75673"/>
     <w:multiLevelType w:val="hybridMultilevel"/>
     <w:tmpl w:val="7728BE80"/>
@@ -3640,7 +4520,459 @@
       </w:rPr>
     </w:lvl>
   </w:abstractNum>
-  <w:abstractNum w:abstractNumId="10" w15:restartNumberingAfterBreak="0">
+  <w:abstractNum w:abstractNumId="13" w15:restartNumberingAfterBreak="0">
+    <w:nsid w:val="4CD0011C"/>
+    <w:multiLevelType w:val="hybridMultilevel"/>
+    <w:tmpl w:val="75887A2C"/>
+    <w:lvl w:ilvl="0" w:tplc="18090001">
+      <w:start w:val="1"/>
+      <w:numFmt w:val="bullet"/>
+      <w:lvlText w:val=""/>
+      <w:lvlJc w:val="left"/>
+      <w:pPr>
+        <w:ind w:left="720" w:hanging="360"/>
+      </w:pPr>
+      <w:rPr>
+        <w:rFonts w:ascii="Symbol" w:hAnsi="Symbol" w:hint="default"/>
+      </w:rPr>
+    </w:lvl>
+    <w:lvl w:ilvl="1" w:tplc="18090003" w:tentative="1">
+      <w:start w:val="1"/>
+      <w:numFmt w:val="bullet"/>
+      <w:lvlText w:val="o"/>
+      <w:lvlJc w:val="left"/>
+      <w:pPr>
+        <w:ind w:left="1440" w:hanging="360"/>
+      </w:pPr>
+      <w:rPr>
+        <w:rFonts w:ascii="Courier New" w:hAnsi="Courier New" w:cs="Courier New" w:hint="default"/>
+      </w:rPr>
+    </w:lvl>
+    <w:lvl w:ilvl="2" w:tplc="18090005" w:tentative="1">
+      <w:start w:val="1"/>
+      <w:numFmt w:val="bullet"/>
+      <w:lvlText w:val=""/>
+      <w:lvlJc w:val="left"/>
+      <w:pPr>
+        <w:ind w:left="2160" w:hanging="360"/>
+      </w:pPr>
+      <w:rPr>
+        <w:rFonts w:ascii="Wingdings" w:hAnsi="Wingdings" w:hint="default"/>
+      </w:rPr>
+    </w:lvl>
+    <w:lvl w:ilvl="3" w:tplc="18090001" w:tentative="1">
+      <w:start w:val="1"/>
+      <w:numFmt w:val="bullet"/>
+      <w:lvlText w:val=""/>
+      <w:lvlJc w:val="left"/>
+      <w:pPr>
+        <w:ind w:left="2880" w:hanging="360"/>
+      </w:pPr>
+      <w:rPr>
+        <w:rFonts w:ascii="Symbol" w:hAnsi="Symbol" w:hint="default"/>
+      </w:rPr>
+    </w:lvl>
+    <w:lvl w:ilvl="4" w:tplc="18090003" w:tentative="1">
+      <w:start w:val="1"/>
+      <w:numFmt w:val="bullet"/>
+      <w:lvlText w:val="o"/>
+      <w:lvlJc w:val="left"/>
+      <w:pPr>
+        <w:ind w:left="3600" w:hanging="360"/>
+      </w:pPr>
+      <w:rPr>
+        <w:rFonts w:ascii="Courier New" w:hAnsi="Courier New" w:cs="Courier New" w:hint="default"/>
+      </w:rPr>
+    </w:lvl>
+    <w:lvl w:ilvl="5" w:tplc="18090005" w:tentative="1">
+      <w:start w:val="1"/>
+      <w:numFmt w:val="bullet"/>
+      <w:lvlText w:val=""/>
+      <w:lvlJc w:val="left"/>
+      <w:pPr>
+        <w:ind w:left="4320" w:hanging="360"/>
+      </w:pPr>
+      <w:rPr>
+        <w:rFonts w:ascii="Wingdings" w:hAnsi="Wingdings" w:hint="default"/>
+      </w:rPr>
+    </w:lvl>
+    <w:lvl w:ilvl="6" w:tplc="18090001" w:tentative="1">
+      <w:start w:val="1"/>
+      <w:numFmt w:val="bullet"/>
+      <w:lvlText w:val=""/>
+      <w:lvlJc w:val="left"/>
+      <w:pPr>
+        <w:ind w:left="5040" w:hanging="360"/>
+      </w:pPr>
+      <w:rPr>
+        <w:rFonts w:ascii="Symbol" w:hAnsi="Symbol" w:hint="default"/>
+      </w:rPr>
+    </w:lvl>
+    <w:lvl w:ilvl="7" w:tplc="18090003" w:tentative="1">
+      <w:start w:val="1"/>
+      <w:numFmt w:val="bullet"/>
+      <w:lvlText w:val="o"/>
+      <w:lvlJc w:val="left"/>
+      <w:pPr>
+        <w:ind w:left="5760" w:hanging="360"/>
+      </w:pPr>
+      <w:rPr>
+        <w:rFonts w:ascii="Courier New" w:hAnsi="Courier New" w:cs="Courier New" w:hint="default"/>
+      </w:rPr>
+    </w:lvl>
+    <w:lvl w:ilvl="8" w:tplc="18090005" w:tentative="1">
+      <w:start w:val="1"/>
+      <w:numFmt w:val="bullet"/>
+      <w:lvlText w:val=""/>
+      <w:lvlJc w:val="left"/>
+      <w:pPr>
+        <w:ind w:left="6480" w:hanging="360"/>
+      </w:pPr>
+      <w:rPr>
+        <w:rFonts w:ascii="Wingdings" w:hAnsi="Wingdings" w:hint="default"/>
+      </w:rPr>
+    </w:lvl>
+  </w:abstractNum>
+  <w:abstractNum w:abstractNumId="14" w15:restartNumberingAfterBreak="0">
+    <w:nsid w:val="4DE216D0"/>
+    <w:multiLevelType w:val="hybridMultilevel"/>
+    <w:tmpl w:val="DD2C6472"/>
+    <w:lvl w:ilvl="0" w:tplc="18090001">
+      <w:start w:val="1"/>
+      <w:numFmt w:val="bullet"/>
+      <w:lvlText w:val=""/>
+      <w:lvlJc w:val="left"/>
+      <w:pPr>
+        <w:ind w:left="720" w:hanging="360"/>
+      </w:pPr>
+      <w:rPr>
+        <w:rFonts w:ascii="Symbol" w:hAnsi="Symbol" w:hint="default"/>
+      </w:rPr>
+    </w:lvl>
+    <w:lvl w:ilvl="1" w:tplc="18090003" w:tentative="1">
+      <w:start w:val="1"/>
+      <w:numFmt w:val="bullet"/>
+      <w:lvlText w:val="o"/>
+      <w:lvlJc w:val="left"/>
+      <w:pPr>
+        <w:ind w:left="1440" w:hanging="360"/>
+      </w:pPr>
+      <w:rPr>
+        <w:rFonts w:ascii="Courier New" w:hAnsi="Courier New" w:cs="Courier New" w:hint="default"/>
+      </w:rPr>
+    </w:lvl>
+    <w:lvl w:ilvl="2" w:tplc="18090005" w:tentative="1">
+      <w:start w:val="1"/>
+      <w:numFmt w:val="bullet"/>
+      <w:lvlText w:val=""/>
+      <w:lvlJc w:val="left"/>
+      <w:pPr>
+        <w:ind w:left="2160" w:hanging="360"/>
+      </w:pPr>
+      <w:rPr>
+        <w:rFonts w:ascii="Wingdings" w:hAnsi="Wingdings" w:hint="default"/>
+      </w:rPr>
+    </w:lvl>
+    <w:lvl w:ilvl="3" w:tplc="18090001" w:tentative="1">
+      <w:start w:val="1"/>
+      <w:numFmt w:val="bullet"/>
+      <w:lvlText w:val=""/>
+      <w:lvlJc w:val="left"/>
+      <w:pPr>
+        <w:ind w:left="2880" w:hanging="360"/>
+      </w:pPr>
+      <w:rPr>
+        <w:rFonts w:ascii="Symbol" w:hAnsi="Symbol" w:hint="default"/>
+      </w:rPr>
+    </w:lvl>
+    <w:lvl w:ilvl="4" w:tplc="18090003" w:tentative="1">
+      <w:start w:val="1"/>
+      <w:numFmt w:val="bullet"/>
+      <w:lvlText w:val="o"/>
+      <w:lvlJc w:val="left"/>
+      <w:pPr>
+        <w:ind w:left="3600" w:hanging="360"/>
+      </w:pPr>
+      <w:rPr>
+        <w:rFonts w:ascii="Courier New" w:hAnsi="Courier New" w:cs="Courier New" w:hint="default"/>
+      </w:rPr>
+    </w:lvl>
+    <w:lvl w:ilvl="5" w:tplc="18090005" w:tentative="1">
+      <w:start w:val="1"/>
+      <w:numFmt w:val="bullet"/>
+      <w:lvlText w:val=""/>
+      <w:lvlJc w:val="left"/>
+      <w:pPr>
+        <w:ind w:left="4320" w:hanging="360"/>
+      </w:pPr>
+      <w:rPr>
+        <w:rFonts w:ascii="Wingdings" w:hAnsi="Wingdings" w:hint="default"/>
+      </w:rPr>
+    </w:lvl>
+    <w:lvl w:ilvl="6" w:tplc="18090001" w:tentative="1">
+      <w:start w:val="1"/>
+      <w:numFmt w:val="bullet"/>
+      <w:lvlText w:val=""/>
+      <w:lvlJc w:val="left"/>
+      <w:pPr>
+        <w:ind w:left="5040" w:hanging="360"/>
+      </w:pPr>
+      <w:rPr>
+        <w:rFonts w:ascii="Symbol" w:hAnsi="Symbol" w:hint="default"/>
+      </w:rPr>
+    </w:lvl>
+    <w:lvl w:ilvl="7" w:tplc="18090003" w:tentative="1">
+      <w:start w:val="1"/>
+      <w:numFmt w:val="bullet"/>
+      <w:lvlText w:val="o"/>
+      <w:lvlJc w:val="left"/>
+      <w:pPr>
+        <w:ind w:left="5760" w:hanging="360"/>
+      </w:pPr>
+      <w:rPr>
+        <w:rFonts w:ascii="Courier New" w:hAnsi="Courier New" w:cs="Courier New" w:hint="default"/>
+      </w:rPr>
+    </w:lvl>
+    <w:lvl w:ilvl="8" w:tplc="18090005" w:tentative="1">
+      <w:start w:val="1"/>
+      <w:numFmt w:val="bullet"/>
+      <w:lvlText w:val=""/>
+      <w:lvlJc w:val="left"/>
+      <w:pPr>
+        <w:ind w:left="6480" w:hanging="360"/>
+      </w:pPr>
+      <w:rPr>
+        <w:rFonts w:ascii="Wingdings" w:hAnsi="Wingdings" w:hint="default"/>
+      </w:rPr>
+    </w:lvl>
+  </w:abstractNum>
+  <w:abstractNum w:abstractNumId="15" w15:restartNumberingAfterBreak="0">
+    <w:nsid w:val="50BB687C"/>
+    <w:multiLevelType w:val="hybridMultilevel"/>
+    <w:tmpl w:val="5470AC52"/>
+    <w:lvl w:ilvl="0" w:tplc="18090001">
+      <w:start w:val="1"/>
+      <w:numFmt w:val="bullet"/>
+      <w:lvlText w:val=""/>
+      <w:lvlJc w:val="left"/>
+      <w:pPr>
+        <w:ind w:left="720" w:hanging="360"/>
+      </w:pPr>
+      <w:rPr>
+        <w:rFonts w:ascii="Symbol" w:hAnsi="Symbol" w:hint="default"/>
+      </w:rPr>
+    </w:lvl>
+    <w:lvl w:ilvl="1" w:tplc="18090003" w:tentative="1">
+      <w:start w:val="1"/>
+      <w:numFmt w:val="bullet"/>
+      <w:lvlText w:val="o"/>
+      <w:lvlJc w:val="left"/>
+      <w:pPr>
+        <w:ind w:left="1440" w:hanging="360"/>
+      </w:pPr>
+      <w:rPr>
+        <w:rFonts w:ascii="Courier New" w:hAnsi="Courier New" w:cs="Courier New" w:hint="default"/>
+      </w:rPr>
+    </w:lvl>
+    <w:lvl w:ilvl="2" w:tplc="18090005" w:tentative="1">
+      <w:start w:val="1"/>
+      <w:numFmt w:val="bullet"/>
+      <w:lvlText w:val=""/>
+      <w:lvlJc w:val="left"/>
+      <w:pPr>
+        <w:ind w:left="2160" w:hanging="360"/>
+      </w:pPr>
+      <w:rPr>
+        <w:rFonts w:ascii="Wingdings" w:hAnsi="Wingdings" w:hint="default"/>
+      </w:rPr>
+    </w:lvl>
+    <w:lvl w:ilvl="3" w:tplc="18090001" w:tentative="1">
+      <w:start w:val="1"/>
+      <w:numFmt w:val="bullet"/>
+      <w:lvlText w:val=""/>
+      <w:lvlJc w:val="left"/>
+      <w:pPr>
+        <w:ind w:left="2880" w:hanging="360"/>
+      </w:pPr>
+      <w:rPr>
+        <w:rFonts w:ascii="Symbol" w:hAnsi="Symbol" w:hint="default"/>
+      </w:rPr>
+    </w:lvl>
+    <w:lvl w:ilvl="4" w:tplc="18090003" w:tentative="1">
+      <w:start w:val="1"/>
+      <w:numFmt w:val="bullet"/>
+      <w:lvlText w:val="o"/>
+      <w:lvlJc w:val="left"/>
+      <w:pPr>
+        <w:ind w:left="3600" w:hanging="360"/>
+      </w:pPr>
+      <w:rPr>
+        <w:rFonts w:ascii="Courier New" w:hAnsi="Courier New" w:cs="Courier New" w:hint="default"/>
+      </w:rPr>
+    </w:lvl>
+    <w:lvl w:ilvl="5" w:tplc="18090005" w:tentative="1">
+      <w:start w:val="1"/>
+      <w:numFmt w:val="bullet"/>
+      <w:lvlText w:val=""/>
+      <w:lvlJc w:val="left"/>
+      <w:pPr>
+        <w:ind w:left="4320" w:hanging="360"/>
+      </w:pPr>
+      <w:rPr>
+        <w:rFonts w:ascii="Wingdings" w:hAnsi="Wingdings" w:hint="default"/>
+      </w:rPr>
+    </w:lvl>
+    <w:lvl w:ilvl="6" w:tplc="18090001" w:tentative="1">
+      <w:start w:val="1"/>
+      <w:numFmt w:val="bullet"/>
+      <w:lvlText w:val=""/>
+      <w:lvlJc w:val="left"/>
+      <w:pPr>
+        <w:ind w:left="5040" w:hanging="360"/>
+      </w:pPr>
+      <w:rPr>
+        <w:rFonts w:ascii="Symbol" w:hAnsi="Symbol" w:hint="default"/>
+      </w:rPr>
+    </w:lvl>
+    <w:lvl w:ilvl="7" w:tplc="18090003" w:tentative="1">
+      <w:start w:val="1"/>
+      <w:numFmt w:val="bullet"/>
+      <w:lvlText w:val="o"/>
+      <w:lvlJc w:val="left"/>
+      <w:pPr>
+        <w:ind w:left="5760" w:hanging="360"/>
+      </w:pPr>
+      <w:rPr>
+        <w:rFonts w:ascii="Courier New" w:hAnsi="Courier New" w:cs="Courier New" w:hint="default"/>
+      </w:rPr>
+    </w:lvl>
+    <w:lvl w:ilvl="8" w:tplc="18090005" w:tentative="1">
+      <w:start w:val="1"/>
+      <w:numFmt w:val="bullet"/>
+      <w:lvlText w:val=""/>
+      <w:lvlJc w:val="left"/>
+      <w:pPr>
+        <w:ind w:left="6480" w:hanging="360"/>
+      </w:pPr>
+      <w:rPr>
+        <w:rFonts w:ascii="Wingdings" w:hAnsi="Wingdings" w:hint="default"/>
+      </w:rPr>
+    </w:lvl>
+  </w:abstractNum>
+  <w:abstractNum w:abstractNumId="16" w15:restartNumberingAfterBreak="0">
+    <w:nsid w:val="58935632"/>
+    <w:multiLevelType w:val="hybridMultilevel"/>
+    <w:tmpl w:val="EDDCABCA"/>
+    <w:lvl w:ilvl="0" w:tplc="18090001">
+      <w:start w:val="1"/>
+      <w:numFmt w:val="bullet"/>
+      <w:lvlText w:val=""/>
+      <w:lvlJc w:val="left"/>
+      <w:pPr>
+        <w:ind w:left="720" w:hanging="360"/>
+      </w:pPr>
+      <w:rPr>
+        <w:rFonts w:ascii="Symbol" w:hAnsi="Symbol" w:hint="default"/>
+      </w:rPr>
+    </w:lvl>
+    <w:lvl w:ilvl="1" w:tplc="18090003" w:tentative="1">
+      <w:start w:val="1"/>
+      <w:numFmt w:val="bullet"/>
+      <w:lvlText w:val="o"/>
+      <w:lvlJc w:val="left"/>
+      <w:pPr>
+        <w:ind w:left="1440" w:hanging="360"/>
+      </w:pPr>
+      <w:rPr>
+        <w:rFonts w:ascii="Courier New" w:hAnsi="Courier New" w:cs="Courier New" w:hint="default"/>
+      </w:rPr>
+    </w:lvl>
+    <w:lvl w:ilvl="2" w:tplc="18090005" w:tentative="1">
+      <w:start w:val="1"/>
+      <w:numFmt w:val="bullet"/>
+      <w:lvlText w:val=""/>
+      <w:lvlJc w:val="left"/>
+      <w:pPr>
+        <w:ind w:left="2160" w:hanging="360"/>
+      </w:pPr>
+      <w:rPr>
+        <w:rFonts w:ascii="Wingdings" w:hAnsi="Wingdings" w:hint="default"/>
+      </w:rPr>
+    </w:lvl>
+    <w:lvl w:ilvl="3" w:tplc="18090001" w:tentative="1">
+      <w:start w:val="1"/>
+      <w:numFmt w:val="bullet"/>
+      <w:lvlText w:val=""/>
+      <w:lvlJc w:val="left"/>
+      <w:pPr>
+        <w:ind w:left="2880" w:hanging="360"/>
+      </w:pPr>
+      <w:rPr>
+        <w:rFonts w:ascii="Symbol" w:hAnsi="Symbol" w:hint="default"/>
+      </w:rPr>
+    </w:lvl>
+    <w:lvl w:ilvl="4" w:tplc="18090003" w:tentative="1">
+      <w:start w:val="1"/>
+      <w:numFmt w:val="bullet"/>
+      <w:lvlText w:val="o"/>
+      <w:lvlJc w:val="left"/>
+      <w:pPr>
+        <w:ind w:left="3600" w:hanging="360"/>
+      </w:pPr>
+      <w:rPr>
+        <w:rFonts w:ascii="Courier New" w:hAnsi="Courier New" w:cs="Courier New" w:hint="default"/>
+      </w:rPr>
+    </w:lvl>
+    <w:lvl w:ilvl="5" w:tplc="18090005" w:tentative="1">
+      <w:start w:val="1"/>
+      <w:numFmt w:val="bullet"/>
+      <w:lvlText w:val=""/>
+      <w:lvlJc w:val="left"/>
+      <w:pPr>
+        <w:ind w:left="4320" w:hanging="360"/>
+      </w:pPr>
+      <w:rPr>
+        <w:rFonts w:ascii="Wingdings" w:hAnsi="Wingdings" w:hint="default"/>
+      </w:rPr>
+    </w:lvl>
+    <w:lvl w:ilvl="6" w:tplc="18090001" w:tentative="1">
+      <w:start w:val="1"/>
+      <w:numFmt w:val="bullet"/>
+      <w:lvlText w:val=""/>
+      <w:lvlJc w:val="left"/>
+      <w:pPr>
+        <w:ind w:left="5040" w:hanging="360"/>
+      </w:pPr>
+      <w:rPr>
+        <w:rFonts w:ascii="Symbol" w:hAnsi="Symbol" w:hint="default"/>
+      </w:rPr>
+    </w:lvl>
+    <w:lvl w:ilvl="7" w:tplc="18090003" w:tentative="1">
+      <w:start w:val="1"/>
+      <w:numFmt w:val="bullet"/>
+      <w:lvlText w:val="o"/>
+      <w:lvlJc w:val="left"/>
+      <w:pPr>
+        <w:ind w:left="5760" w:hanging="360"/>
+      </w:pPr>
+      <w:rPr>
+        <w:rFonts w:ascii="Courier New" w:hAnsi="Courier New" w:cs="Courier New" w:hint="default"/>
+      </w:rPr>
+    </w:lvl>
+    <w:lvl w:ilvl="8" w:tplc="18090005" w:tentative="1">
+      <w:start w:val="1"/>
+      <w:numFmt w:val="bullet"/>
+      <w:lvlText w:val=""/>
+      <w:lvlJc w:val="left"/>
+      <w:pPr>
+        <w:ind w:left="6480" w:hanging="360"/>
+      </w:pPr>
+      <w:rPr>
+        <w:rFonts w:ascii="Wingdings" w:hAnsi="Wingdings" w:hint="default"/>
+      </w:rPr>
+    </w:lvl>
+  </w:abstractNum>
+  <w:abstractNum w:abstractNumId="17" w15:restartNumberingAfterBreak="0">
     <w:nsid w:val="600269D5"/>
     <w:multiLevelType w:val="hybridMultilevel"/>
     <w:tmpl w:val="99748E18"/>
@@ -3753,7 +5085,120 @@
       </w:rPr>
     </w:lvl>
   </w:abstractNum>
-  <w:abstractNum w:abstractNumId="11" w15:restartNumberingAfterBreak="0">
+  <w:abstractNum w:abstractNumId="18" w15:restartNumberingAfterBreak="0">
+    <w:nsid w:val="628D7A1A"/>
+    <w:multiLevelType w:val="hybridMultilevel"/>
+    <w:tmpl w:val="22080D7E"/>
+    <w:lvl w:ilvl="0" w:tplc="18090001">
+      <w:start w:val="1"/>
+      <w:numFmt w:val="bullet"/>
+      <w:lvlText w:val=""/>
+      <w:lvlJc w:val="left"/>
+      <w:pPr>
+        <w:ind w:left="720" w:hanging="360"/>
+      </w:pPr>
+      <w:rPr>
+        <w:rFonts w:ascii="Symbol" w:hAnsi="Symbol" w:hint="default"/>
+      </w:rPr>
+    </w:lvl>
+    <w:lvl w:ilvl="1" w:tplc="18090003" w:tentative="1">
+      <w:start w:val="1"/>
+      <w:numFmt w:val="bullet"/>
+      <w:lvlText w:val="o"/>
+      <w:lvlJc w:val="left"/>
+      <w:pPr>
+        <w:ind w:left="1440" w:hanging="360"/>
+      </w:pPr>
+      <w:rPr>
+        <w:rFonts w:ascii="Courier New" w:hAnsi="Courier New" w:cs="Courier New" w:hint="default"/>
+      </w:rPr>
+    </w:lvl>
+    <w:lvl w:ilvl="2" w:tplc="18090005" w:tentative="1">
+      <w:start w:val="1"/>
+      <w:numFmt w:val="bullet"/>
+      <w:lvlText w:val=""/>
+      <w:lvlJc w:val="left"/>
+      <w:pPr>
+        <w:ind w:left="2160" w:hanging="360"/>
+      </w:pPr>
+      <w:rPr>
+        <w:rFonts w:ascii="Wingdings" w:hAnsi="Wingdings" w:hint="default"/>
+      </w:rPr>
+    </w:lvl>
+    <w:lvl w:ilvl="3" w:tplc="18090001" w:tentative="1">
+      <w:start w:val="1"/>
+      <w:numFmt w:val="bullet"/>
+      <w:lvlText w:val=""/>
+      <w:lvlJc w:val="left"/>
+      <w:pPr>
+        <w:ind w:left="2880" w:hanging="360"/>
+      </w:pPr>
+      <w:rPr>
+        <w:rFonts w:ascii="Symbol" w:hAnsi="Symbol" w:hint="default"/>
+      </w:rPr>
+    </w:lvl>
+    <w:lvl w:ilvl="4" w:tplc="18090003" w:tentative="1">
+      <w:start w:val="1"/>
+      <w:numFmt w:val="bullet"/>
+      <w:lvlText w:val="o"/>
+      <w:lvlJc w:val="left"/>
+      <w:pPr>
+        <w:ind w:left="3600" w:hanging="360"/>
+      </w:pPr>
+      <w:rPr>
+        <w:rFonts w:ascii="Courier New" w:hAnsi="Courier New" w:cs="Courier New" w:hint="default"/>
+      </w:rPr>
+    </w:lvl>
+    <w:lvl w:ilvl="5" w:tplc="18090005" w:tentative="1">
+      <w:start w:val="1"/>
+      <w:numFmt w:val="bullet"/>
+      <w:lvlText w:val=""/>
+      <w:lvlJc w:val="left"/>
+      <w:pPr>
+        <w:ind w:left="4320" w:hanging="360"/>
+      </w:pPr>
+      <w:rPr>
+        <w:rFonts w:ascii="Wingdings" w:hAnsi="Wingdings" w:hint="default"/>
+      </w:rPr>
+    </w:lvl>
+    <w:lvl w:ilvl="6" w:tplc="18090001" w:tentative="1">
+      <w:start w:val="1"/>
+      <w:numFmt w:val="bullet"/>
+      <w:lvlText w:val=""/>
+      <w:lvlJc w:val="left"/>
+      <w:pPr>
+        <w:ind w:left="5040" w:hanging="360"/>
+      </w:pPr>
+      <w:rPr>
+        <w:rFonts w:ascii="Symbol" w:hAnsi="Symbol" w:hint="default"/>
+      </w:rPr>
+    </w:lvl>
+    <w:lvl w:ilvl="7" w:tplc="18090003" w:tentative="1">
+      <w:start w:val="1"/>
+      <w:numFmt w:val="bullet"/>
+      <w:lvlText w:val="o"/>
+      <w:lvlJc w:val="left"/>
+      <w:pPr>
+        <w:ind w:left="5760" w:hanging="360"/>
+      </w:pPr>
+      <w:rPr>
+        <w:rFonts w:ascii="Courier New" w:hAnsi="Courier New" w:cs="Courier New" w:hint="default"/>
+      </w:rPr>
+    </w:lvl>
+    <w:lvl w:ilvl="8" w:tplc="18090005" w:tentative="1">
+      <w:start w:val="1"/>
+      <w:numFmt w:val="bullet"/>
+      <w:lvlText w:val=""/>
+      <w:lvlJc w:val="left"/>
+      <w:pPr>
+        <w:ind w:left="6480" w:hanging="360"/>
+      </w:pPr>
+      <w:rPr>
+        <w:rFonts w:ascii="Wingdings" w:hAnsi="Wingdings" w:hint="default"/>
+      </w:rPr>
+    </w:lvl>
+  </w:abstractNum>
+  <w:abstractNum w:abstractNumId="19" w15:restartNumberingAfterBreak="0">
     <w:nsid w:val="64A25EE5"/>
     <w:multiLevelType w:val="hybridMultilevel"/>
     <w:tmpl w:val="672A440A"/>
@@ -3866,7 +5311,7 @@
       </w:rPr>
     </w:lvl>
   </w:abstractNum>
-  <w:abstractNum w:abstractNumId="12" w15:restartNumberingAfterBreak="0">
+  <w:abstractNum w:abstractNumId="20" w15:restartNumberingAfterBreak="0">
     <w:nsid w:val="65CC7DE5"/>
     <w:multiLevelType w:val="hybridMultilevel"/>
     <w:tmpl w:val="1E70F960"/>
@@ -3979,7 +5424,7 @@
       </w:rPr>
     </w:lvl>
   </w:abstractNum>
-  <w:abstractNum w:abstractNumId="13" w15:restartNumberingAfterBreak="0">
+  <w:abstractNum w:abstractNumId="21" w15:restartNumberingAfterBreak="0">
     <w:nsid w:val="69E66B56"/>
     <w:multiLevelType w:val="hybridMultilevel"/>
     <w:tmpl w:val="142061EE"/>
@@ -4092,7 +5537,7 @@
       </w:rPr>
     </w:lvl>
   </w:abstractNum>
-  <w:abstractNum w:abstractNumId="14" w15:restartNumberingAfterBreak="0">
+  <w:abstractNum w:abstractNumId="22" w15:restartNumberingAfterBreak="0">
     <w:nsid w:val="6BD16D60"/>
     <w:multiLevelType w:val="hybridMultilevel"/>
     <w:tmpl w:val="82AECBCC"/>
@@ -4205,7 +5650,7 @@
       </w:rPr>
     </w:lvl>
   </w:abstractNum>
-  <w:abstractNum w:abstractNumId="15" w15:restartNumberingAfterBreak="0">
+  <w:abstractNum w:abstractNumId="23" w15:restartNumberingAfterBreak="0">
     <w:nsid w:val="6F1C52B0"/>
     <w:multiLevelType w:val="hybridMultilevel"/>
     <w:tmpl w:val="BF40A5D0"/>
@@ -4318,7 +5763,7 @@
       </w:rPr>
     </w:lvl>
   </w:abstractNum>
-  <w:abstractNum w:abstractNumId="16" w15:restartNumberingAfterBreak="0">
+  <w:abstractNum w:abstractNumId="24" w15:restartNumberingAfterBreak="0">
     <w:nsid w:val="79FF07C3"/>
     <w:multiLevelType w:val="hybridMultilevel"/>
     <w:tmpl w:val="FDCE7624"/>
@@ -4432,55 +5877,79 @@
     </w:lvl>
   </w:abstractNum>
   <w:num w:numId="1">
-    <w:abstractNumId w:val="4"/>
+    <w:abstractNumId w:val="5"/>
   </w:num>
   <w:num w:numId="2">
-    <w:abstractNumId w:val="11"/>
+    <w:abstractNumId w:val="19"/>
   </w:num>
   <w:num w:numId="3">
     <w:abstractNumId w:val="2"/>
   </w:num>
   <w:num w:numId="4">
-    <w:abstractNumId w:val="12"/>
+    <w:abstractNumId w:val="20"/>
   </w:num>
   <w:num w:numId="5">
     <w:abstractNumId w:val="3"/>
   </w:num>
   <w:num w:numId="6">
-    <w:abstractNumId w:val="13"/>
+    <w:abstractNumId w:val="21"/>
   </w:num>
   <w:num w:numId="7">
-    <w:abstractNumId w:val="16"/>
+    <w:abstractNumId w:val="24"/>
   </w:num>
   <w:num w:numId="8">
-    <w:abstractNumId w:val="10"/>
+    <w:abstractNumId w:val="17"/>
   </w:num>
   <w:num w:numId="9">
-    <w:abstractNumId w:val="14"/>
+    <w:abstractNumId w:val="22"/>
   </w:num>
   <w:num w:numId="10">
-    <w:abstractNumId w:val="7"/>
+    <w:abstractNumId w:val="9"/>
   </w:num>
   <w:num w:numId="11">
-    <w:abstractNumId w:val="8"/>
+    <w:abstractNumId w:val="10"/>
   </w:num>
   <w:num w:numId="12">
     <w:abstractNumId w:val="1"/>
   </w:num>
   <w:num w:numId="13">
+    <w:abstractNumId w:val="7"/>
+  </w:num>
+  <w:num w:numId="14">
     <w:abstractNumId w:val="6"/>
   </w:num>
-  <w:num w:numId="14">
-    <w:abstractNumId w:val="5"/>
-  </w:num>
   <w:num w:numId="15">
-    <w:abstractNumId w:val="9"/>
+    <w:abstractNumId w:val="12"/>
   </w:num>
   <w:num w:numId="16">
     <w:abstractNumId w:val="0"/>
   </w:num>
   <w:num w:numId="17">
+    <w:abstractNumId w:val="23"/>
+  </w:num>
+  <w:num w:numId="18">
+    <w:abstractNumId w:val="11"/>
+  </w:num>
+  <w:num w:numId="19">
+    <w:abstractNumId w:val="18"/>
+  </w:num>
+  <w:num w:numId="20">
+    <w:abstractNumId w:val="13"/>
+  </w:num>
+  <w:num w:numId="21">
     <w:abstractNumId w:val="15"/>
+  </w:num>
+  <w:num w:numId="22">
+    <w:abstractNumId w:val="8"/>
+  </w:num>
+  <w:num w:numId="23">
+    <w:abstractNumId w:val="16"/>
+  </w:num>
+  <w:num w:numId="24">
+    <w:abstractNumId w:val="4"/>
+  </w:num>
+  <w:num w:numId="25">
+    <w:abstractNumId w:val="14"/>
   </w:num>
 </w:numbering>
 </file>
@@ -4883,6 +6352,7 @@
   <w:style w:type="paragraph" w:default="1" w:styleId="Normal">
     <w:name w:val="Normal"/>
     <w:qFormat/>
+    <w:rsid w:val="0023007A"/>
   </w:style>
   <w:style w:type="character" w:default="1" w:styleId="DefaultParagraphFont">
     <w:name w:val="Default Paragraph Font"/>
@@ -5221,6 +6691,21 @@
 </file>
 
 <file path=customXml/item1.xml><?xml version="1.0" encoding="utf-8"?>
+<p:properties xmlns:p="http://schemas.microsoft.com/office/2006/metadata/properties" xmlns:xsi="http://www.w3.org/2001/XMLSchema-instance" xmlns:pc="http://schemas.microsoft.com/office/infopath/2007/PartnerControls">
+  <documentManagement/>
+</p:properties>
+</file>
+
+<file path=customXml/item2.xml><?xml version="1.0" encoding="utf-8"?>
+<?mso-contentType ?>
+<FormTemplates xmlns="http://schemas.microsoft.com/sharepoint/v3/contenttype/forms">
+  <Display>DocumentLibraryForm</Display>
+  <Edit>DocumentLibraryForm</Edit>
+  <New>DocumentLibraryForm</New>
+</FormTemplates>
+</file>
+
+<file path=customXml/item3.xml><?xml version="1.0" encoding="utf-8"?>
 <ct:contentTypeSchema xmlns:ct="http://schemas.microsoft.com/office/2006/metadata/contentType" xmlns:ma="http://schemas.microsoft.com/office/2006/metadata/properties/metaAttributes" ct:_="" ma:_="" ma:contentTypeName="Document" ma:contentTypeID="0x010100B5AD048A0BBF2C448C934EEF49753436" ma:contentTypeVersion="12" ma:contentTypeDescription="Create a new document." ma:contentTypeScope="" ma:versionID="496806cc22a6702f9ae36b99b55ebbb9">
   <xsd:schema xmlns:xsd="http://www.w3.org/2001/XMLSchema" xmlns:xs="http://www.w3.org/2001/XMLSchema" xmlns:p="http://schemas.microsoft.com/office/2006/metadata/properties" xmlns:ns3="aa346678-56a6-456f-9a38-432177ef9c3a" xmlns:ns4="112c7e96-3675-4162-94bd-d5cbb4681c6c" targetNamespace="http://schemas.microsoft.com/office/2006/metadata/properties" ma:root="true" ma:fieldsID="2e22dcaf9030403615a56ea38256bcf2" ns3:_="" ns4:_="">
     <xsd:import namespace="aa346678-56a6-456f-9a38-432177ef9c3a"/>
@@ -5437,22 +6922,24 @@
 </ct:contentTypeSchema>
 </file>
 
-<file path=customXml/item2.xml><?xml version="1.0" encoding="utf-8"?>
-<?mso-contentType ?>
-<FormTemplates xmlns="http://schemas.microsoft.com/sharepoint/v3/contenttype/forms">
-  <Display>DocumentLibraryForm</Display>
-  <Edit>DocumentLibraryForm</Edit>
-  <New>DocumentLibraryForm</New>
-</FormTemplates>
+<file path=customXml/itemProps1.xml><?xml version="1.0" encoding="utf-8"?>
+<ds:datastoreItem xmlns:ds="http://schemas.openxmlformats.org/officeDocument/2006/customXml" ds:itemID="{3BF78D43-EBC9-4E55-B0C2-450DC61ED974}">
+  <ds:schemaRefs>
+    <ds:schemaRef ds:uri="http://schemas.microsoft.com/office/2006/metadata/properties"/>
+    <ds:schemaRef ds:uri="http://schemas.microsoft.com/office/infopath/2007/PartnerControls"/>
+  </ds:schemaRefs>
+</ds:datastoreItem>
 </file>
 
-<file path=customXml/item3.xml><?xml version="1.0" encoding="utf-8"?>
-<p:properties xmlns:p="http://schemas.microsoft.com/office/2006/metadata/properties" xmlns:xsi="http://www.w3.org/2001/XMLSchema-instance" xmlns:pc="http://schemas.microsoft.com/office/infopath/2007/PartnerControls">
-  <documentManagement/>
-</p:properties>
+<file path=customXml/itemProps2.xml><?xml version="1.0" encoding="utf-8"?>
+<ds:datastoreItem xmlns:ds="http://schemas.openxmlformats.org/officeDocument/2006/customXml" ds:itemID="{8E86B3B1-F0A3-4D62-9F01-B6A77111FDBC}">
+  <ds:schemaRefs>
+    <ds:schemaRef ds:uri="http://schemas.microsoft.com/sharepoint/v3/contenttype/forms"/>
+  </ds:schemaRefs>
+</ds:datastoreItem>
 </file>
 
-<file path=customXml/itemProps1.xml><?xml version="1.0" encoding="utf-8"?>
+<file path=customXml/itemProps3.xml><?xml version="1.0" encoding="utf-8"?>
 <ds:datastoreItem xmlns:ds="http://schemas.openxmlformats.org/officeDocument/2006/customXml" ds:itemID="{7946B422-0EE0-449B-AA7A-0D5353E938F5}">
   <ds:schemaRefs>
     <ds:schemaRef ds:uri="http://schemas.microsoft.com/office/2006/metadata/contentType"/>
@@ -5469,21 +6956,4 @@
     <ds:schemaRef ds:uri="http://schemas.microsoft.com/internal/obd"/>
   </ds:schemaRefs>
 </ds:datastoreItem>
-</file>
-
-<file path=customXml/itemProps2.xml><?xml version="1.0" encoding="utf-8"?>
-<ds:datastoreItem xmlns:ds="http://schemas.openxmlformats.org/officeDocument/2006/customXml" ds:itemID="{8E86B3B1-F0A3-4D62-9F01-B6A77111FDBC}">
-  <ds:schemaRefs>
-    <ds:schemaRef ds:uri="http://schemas.microsoft.com/sharepoint/v3/contenttype/forms"/>
-  </ds:schemaRefs>
-</ds:datastoreItem>
-</file>
-
-<file path=customXml/itemProps3.xml><?xml version="1.0" encoding="utf-8"?>
-<ds:datastoreItem xmlns:ds="http://schemas.openxmlformats.org/officeDocument/2006/customXml" ds:itemID="{3BF78D43-EBC9-4E55-B0C2-450DC61ED974}">
-  <ds:schemaRefs>
-    <ds:schemaRef ds:uri="http://schemas.microsoft.com/office/2006/metadata/properties"/>
-    <ds:schemaRef ds:uri="http://schemas.microsoft.com/office/infopath/2007/PartnerControls"/>
-  </ds:schemaRefs>
-</ds:datastoreItem>
 </file>
</xml_diff>

<commit_message>
features to be tested;
</commit_message>
<xml_diff>
--- a/testPlanGame.docx
+++ b/testPlanGame.docx
@@ -7,142 +7,142 @@
         <w:t>Test Plan Template:</w:t>
       </w:r>
     </w:p>
+    <w:p>
+      <w:r>
+        <w:t>Pixel Wizard</w:t>
+      </w:r>
+    </w:p>
+    <w:p>
+      <w:r>
+        <w:t>Prepared by:</w:t>
+      </w:r>
+    </w:p>
+    <w:p>
+      <w:r>
+        <w:t>Sinéad Howard</w:t>
+      </w:r>
+    </w:p>
+    <w:p>
+      <w:r>
+        <w:t>27-04-2020</w:t>
+      </w:r>
+    </w:p>
+    <w:p>
+      <w:r>
+        <w:t>TABLE OF CONTENTS</w:t>
+      </w:r>
+    </w:p>
+    <w:p>
+      <w:pPr>
+        <w:pStyle w:val="ListParagraph"/>
+        <w:numPr>
+          <w:ilvl w:val="0"/>
+          <w:numId w:val="1"/>
+        </w:numPr>
+      </w:pPr>
+      <w:r>
+        <w:t>INTRODUCTION</w:t>
+      </w:r>
+    </w:p>
+    <w:p>
+      <w:r>
+        <w:t xml:space="preserve"> 2.0 OBJECTIVES AND TASKS</w:t>
+      </w:r>
+    </w:p>
+    <w:p>
+      <w:r>
+        <w:t xml:space="preserve"> 2.1 Objectives</w:t>
+      </w:r>
+    </w:p>
+    <w:p>
+      <w:r>
+        <w:t xml:space="preserve"> 2.2 Tasks</w:t>
+      </w:r>
+    </w:p>
+    <w:p>
+      <w:r>
+        <w:t xml:space="preserve"> 3.0 SCOPE</w:t>
+      </w:r>
+    </w:p>
+    <w:p>
+      <w:r>
+        <w:t xml:space="preserve"> 4.0 Testing Strategy</w:t>
+      </w:r>
+    </w:p>
+    <w:p>
+      <w:r>
+        <w:t xml:space="preserve"> 4.1 Unit Testing</w:t>
+      </w:r>
+    </w:p>
+    <w:p>
+      <w:r>
+        <w:t xml:space="preserve"> 4.2 System and Integration Testing</w:t>
+      </w:r>
+    </w:p>
+    <w:p>
+      <w:r>
+        <w:t xml:space="preserve"> 4.3 Performance and Stress Testing</w:t>
+      </w:r>
+    </w:p>
+    <w:p>
+      <w:r>
+        <w:t xml:space="preserve"> 4.4 User Acceptance Testing</w:t>
+      </w:r>
+    </w:p>
+    <w:p>
+      <w:r>
+        <w:t>4.</w:t>
+      </w:r>
+      <w:r>
+        <w:t>5</w:t>
+      </w:r>
+      <w:r>
+        <w:t xml:space="preserve"> Automated Regression Testing</w:t>
+      </w:r>
+    </w:p>
+    <w:p>
+      <w:r>
+        <w:t>5.0 Test Schedule</w:t>
+      </w:r>
+    </w:p>
+    <w:p>
+      <w:r>
+        <w:t xml:space="preserve"> 6.0 Control Procedures</w:t>
+      </w:r>
+    </w:p>
+    <w:p>
+      <w:r>
+        <w:t xml:space="preserve"> 7.0 Features to Be Tested </w:t>
+      </w:r>
+    </w:p>
+    <w:p>
+      <w:r>
+        <w:t xml:space="preserve"> 8.0 Features Not to Be Tested</w:t>
+      </w:r>
+    </w:p>
+    <w:p>
+      <w:r>
+        <w:t xml:space="preserve"> 9.0 Resources/Roles &amp; Responsibilities</w:t>
+      </w:r>
+    </w:p>
+    <w:p>
+      <w:r>
+        <w:t xml:space="preserve"> 10.0 Schedules</w:t>
+      </w:r>
+    </w:p>
+    <w:p>
+      <w:r>
+        <w:t xml:space="preserve"> 11.0 Risks/Assumptions</w:t>
+      </w:r>
+    </w:p>
+    <w:p>
+      <w:r>
+        <w:t xml:space="preserve"> 12.0 Tools</w:t>
+      </w:r>
+    </w:p>
     <w:p/>
     <w:p>
       <w:r>
-        <w:t>Prepared by:</w:t>
-      </w:r>
-    </w:p>
-    <w:p>
-      <w:r>
-        <w:t>Sinéad Howard</w:t>
-      </w:r>
-    </w:p>
-    <w:p>
-      <w:r>
-        <w:t>27-04-2020</w:t>
-      </w:r>
-    </w:p>
-    <w:p>
-      <w:r>
-        <w:t>TABLE OF CONTENTS</w:t>
-      </w:r>
-    </w:p>
-    <w:p>
-      <w:pPr>
-        <w:pStyle w:val="ListParagraph"/>
-        <w:numPr>
-          <w:ilvl w:val="0"/>
-          <w:numId w:val="1"/>
-        </w:numPr>
-      </w:pPr>
-      <w:r>
-        <w:t>INTRODUCTION</w:t>
-      </w:r>
-    </w:p>
-    <w:p>
-      <w:r>
-        <w:t xml:space="preserve"> 2.0 OBJECTIVES AND TASKS</w:t>
-      </w:r>
-    </w:p>
-    <w:p>
-      <w:r>
-        <w:t xml:space="preserve"> 2.1 Objectives</w:t>
-      </w:r>
-    </w:p>
-    <w:p>
-      <w:r>
-        <w:t xml:space="preserve"> 2.2 Tasks</w:t>
-      </w:r>
-    </w:p>
-    <w:p>
-      <w:r>
-        <w:t xml:space="preserve"> 3.0 SCOPE</w:t>
-      </w:r>
-    </w:p>
-    <w:p>
-      <w:r>
-        <w:t xml:space="preserve"> 4.0 Testing Strategy</w:t>
-      </w:r>
-    </w:p>
-    <w:p>
-      <w:r>
-        <w:t xml:space="preserve"> 4.1 Unit Testing</w:t>
-      </w:r>
-    </w:p>
-    <w:p>
-      <w:r>
-        <w:t xml:space="preserve"> 4.2 System and Integration Testing</w:t>
-      </w:r>
-    </w:p>
-    <w:p>
-      <w:r>
-        <w:t xml:space="preserve"> 4.3 Performance and Stress Testing</w:t>
-      </w:r>
-    </w:p>
-    <w:p>
-      <w:r>
-        <w:t xml:space="preserve"> 4.4 User Acceptance Testing</w:t>
-      </w:r>
-    </w:p>
-    <w:p>
-      <w:r>
-        <w:t xml:space="preserve"> 4.5 Batch Testing</w:t>
-      </w:r>
-    </w:p>
-    <w:p>
-      <w:r>
-        <w:t xml:space="preserve"> 4.6 Automated Regression Testing</w:t>
-      </w:r>
-    </w:p>
-    <w:p>
-      <w:r>
-        <w:t xml:space="preserve"> 4.7 Beta Testing</w:t>
-      </w:r>
-    </w:p>
-    <w:p>
-      <w:r>
-        <w:t xml:space="preserve"> 5.0 Test Schedule</w:t>
-      </w:r>
-    </w:p>
-    <w:p>
-      <w:r>
-        <w:t xml:space="preserve"> 6.0 Control Procedures</w:t>
-      </w:r>
-    </w:p>
-    <w:p>
-      <w:r>
-        <w:t xml:space="preserve"> 7.0 Features to Be Tested </w:t>
-      </w:r>
-    </w:p>
-    <w:p>
-      <w:r>
-        <w:t xml:space="preserve"> 8.0 Features Not to Be Tested</w:t>
-      </w:r>
-    </w:p>
-    <w:p>
-      <w:r>
-        <w:t xml:space="preserve"> 9.0 Resources/Roles &amp; Responsibilities</w:t>
-      </w:r>
-    </w:p>
-    <w:p>
-      <w:r>
-        <w:t xml:space="preserve"> 10.0 Schedules</w:t>
-      </w:r>
-    </w:p>
-    <w:p>
-      <w:r>
-        <w:t xml:space="preserve"> 11.0 Risks/Assumptions</w:t>
-      </w:r>
-    </w:p>
-    <w:p>
-      <w:r>
-        <w:t xml:space="preserve"> 12.0 Tools</w:t>
-      </w:r>
-    </w:p>
-    <w:p/>
-    <w:p>
-      <w:r>
         <w:t>1.0 INTRODUCTION</w:t>
       </w:r>
     </w:p>
@@ -161,7 +161,6 @@
     </w:p>
     <w:p>
       <w:r>
-        <w:lastRenderedPageBreak/>
         <w:t>Pixel Wizard is a 2d side scrolling platform game</w:t>
       </w:r>
       <w:r>
@@ -195,6 +194,7 @@
         </w:numPr>
       </w:pPr>
       <w:r>
+        <w:lastRenderedPageBreak/>
         <w:t>Right arrow/D key to move forward</w:t>
       </w:r>
     </w:p>
@@ -231,7 +231,15 @@
         </w:numPr>
       </w:pPr>
       <w:r>
-        <w:t>Left mouse click/R for action</w:t>
+        <w:t xml:space="preserve">Left </w:t>
+      </w:r>
+      <w:proofErr w:type="gramStart"/>
+      <w:r>
+        <w:t>mouse</w:t>
+      </w:r>
+      <w:proofErr w:type="gramEnd"/>
+      <w:r>
+        <w:t xml:space="preserve"> click/R for action</w:t>
       </w:r>
     </w:p>
     <w:p>
@@ -543,7 +551,6 @@
         </w:numPr>
       </w:pPr>
       <w:r>
-        <w:lastRenderedPageBreak/>
         <w:t>Settings</w:t>
       </w:r>
     </w:p>
@@ -576,6 +583,7 @@
     </w:p>
     <w:p>
       <w:r>
+        <w:lastRenderedPageBreak/>
         <w:t>Exit game and settings should load the same screen as they do in the  main menu.</w:t>
       </w:r>
     </w:p>
@@ -785,7 +793,21 @@
         <w:rPr>
           <w:color w:val="FF0000"/>
         </w:rPr>
-        <w:t>Describe the objectives supported by the Master Test Plan, eg., defining tasks and responsibilities,</w:t>
+        <w:t xml:space="preserve">Describe the objectives supported by the Master Test Plan, </w:t>
+      </w:r>
+      <w:proofErr w:type="spellStart"/>
+      <w:r>
+        <w:rPr>
+          <w:color w:val="FF0000"/>
+        </w:rPr>
+        <w:t>eg.</w:t>
+      </w:r>
+      <w:proofErr w:type="spellEnd"/>
+      <w:r>
+        <w:rPr>
+          <w:color w:val="FF0000"/>
+        </w:rPr>
+        <w:t>, defining tasks and responsibilities,</w:t>
       </w:r>
     </w:p>
     <w:p>
@@ -914,7 +936,6 @@
         </w:numPr>
       </w:pPr>
       <w:r>
-        <w:lastRenderedPageBreak/>
         <w:t>Define an exit strategy for testing</w:t>
       </w:r>
     </w:p>
@@ -1305,46 +1326,46 @@
         <w:rPr>
           <w:color w:val="FF0000"/>
         </w:rPr>
+        <w:t>specify the approach which will ensure that these feature groups are adequately tested. Specify the</w:t>
+      </w:r>
+    </w:p>
+    <w:p>
+      <w:pPr>
+        <w:rPr>
+          <w:color w:val="FF0000"/>
+        </w:rPr>
+      </w:pPr>
+      <w:r>
+        <w:rPr>
+          <w:color w:val="FF0000"/>
+        </w:rPr>
+        <w:t>major activities, techniques, and tools which are used to test the designated groups of features.</w:t>
+      </w:r>
+    </w:p>
+    <w:p>
+      <w:pPr>
+        <w:rPr>
+          <w:color w:val="FF0000"/>
+        </w:rPr>
+      </w:pPr>
+      <w:r>
+        <w:rPr>
+          <w:color w:val="FF0000"/>
+        </w:rPr>
+        <w:t>The approach should be described in sufficient detail to permit identification of the major testing</w:t>
+      </w:r>
+    </w:p>
+    <w:p>
+      <w:pPr>
+        <w:rPr>
+          <w:color w:val="FF0000"/>
+        </w:rPr>
+      </w:pPr>
+      <w:r>
+        <w:rPr>
+          <w:color w:val="FF0000"/>
+        </w:rPr>
         <w:lastRenderedPageBreak/>
-        <w:t>specify the approach which will ensure that these feature groups are adequately tested. Specify the</w:t>
-      </w:r>
-    </w:p>
-    <w:p>
-      <w:pPr>
-        <w:rPr>
-          <w:color w:val="FF0000"/>
-        </w:rPr>
-      </w:pPr>
-      <w:r>
-        <w:rPr>
-          <w:color w:val="FF0000"/>
-        </w:rPr>
-        <w:t>major activities, techniques, and tools which are used to test the designated groups of features.</w:t>
-      </w:r>
-    </w:p>
-    <w:p>
-      <w:pPr>
-        <w:rPr>
-          <w:color w:val="FF0000"/>
-        </w:rPr>
-      </w:pPr>
-      <w:r>
-        <w:rPr>
-          <w:color w:val="FF0000"/>
-        </w:rPr>
-        <w:t>The approach should be described in sufficient detail to permit identification of the major testing</w:t>
-      </w:r>
-    </w:p>
-    <w:p>
-      <w:pPr>
-        <w:rPr>
-          <w:color w:val="FF0000"/>
-        </w:rPr>
-      </w:pPr>
-      <w:r>
-        <w:rPr>
-          <w:color w:val="FF0000"/>
-        </w:rPr>
         <w:t xml:space="preserve">tasks and estimation of the time required to do each one. </w:t>
       </w:r>
     </w:p>
@@ -1564,41 +1585,6 @@
       </w:r>
       <w:r>
         <w:t>ow.</w:t>
-      </w:r>
-    </w:p>
-    <w:p>
-      <w:r>
-        <w:t>Game Level</w:t>
-      </w:r>
-    </w:p>
-    <w:p>
-      <w:r>
-        <w:t>A unit test will be written to test:</w:t>
-      </w:r>
-    </w:p>
-    <w:p>
-      <w:pPr>
-        <w:pStyle w:val="ListParagraph"/>
-        <w:numPr>
-          <w:ilvl w:val="0"/>
-          <w:numId w:val="25"/>
-        </w:numPr>
-      </w:pPr>
-      <w:r>
-        <w:t>Unit scrolling script</w:t>
-      </w:r>
-    </w:p>
-    <w:p>
-      <w:pPr>
-        <w:pStyle w:val="ListParagraph"/>
-        <w:numPr>
-          <w:ilvl w:val="0"/>
-          <w:numId w:val="25"/>
-        </w:numPr>
-      </w:pPr>
-      <w:r>
-        <w:lastRenderedPageBreak/>
-        <w:t>Game audio script</w:t>
       </w:r>
     </w:p>
     <w:p>
@@ -1613,7 +1599,7 @@
           <w:b/>
           <w:bCs/>
         </w:rPr>
-        <w:t>Playable Character</w:t>
+        <w:t>Game Level</w:t>
       </w:r>
     </w:p>
     <w:p>
@@ -1626,107 +1612,23 @@
         <w:pStyle w:val="ListParagraph"/>
         <w:numPr>
           <w:ilvl w:val="0"/>
-          <w:numId w:val="19"/>
-        </w:numPr>
-      </w:pPr>
-      <w:r>
-        <w:t>Move forwards</w:t>
-      </w:r>
-    </w:p>
-    <w:p>
-      <w:pPr>
-        <w:pStyle w:val="ListParagraph"/>
-        <w:numPr>
-          <w:ilvl w:val="0"/>
-          <w:numId w:val="19"/>
-        </w:numPr>
-      </w:pPr>
-      <w:r>
-        <w:t>Move backwards</w:t>
-      </w:r>
-    </w:p>
-    <w:p>
-      <w:pPr>
-        <w:pStyle w:val="ListParagraph"/>
-        <w:numPr>
-          <w:ilvl w:val="0"/>
-          <w:numId w:val="19"/>
-        </w:numPr>
-      </w:pPr>
-      <w:r>
-        <w:t>Jump</w:t>
-      </w:r>
-    </w:p>
-    <w:p>
-      <w:pPr>
-        <w:pStyle w:val="ListParagraph"/>
-        <w:numPr>
-          <w:ilvl w:val="0"/>
-          <w:numId w:val="19"/>
-        </w:numPr>
-      </w:pPr>
-      <w:r>
-        <w:t>Crouch</w:t>
-      </w:r>
-    </w:p>
-    <w:p>
-      <w:pPr>
-        <w:pStyle w:val="ListParagraph"/>
-        <w:numPr>
-          <w:ilvl w:val="0"/>
-          <w:numId w:val="19"/>
-        </w:numPr>
-      </w:pPr>
-      <w:r>
-        <w:t>Attack/action</w:t>
-      </w:r>
-    </w:p>
-    <w:p>
-      <w:pPr>
-        <w:pStyle w:val="ListParagraph"/>
-        <w:numPr>
-          <w:ilvl w:val="0"/>
-          <w:numId w:val="19"/>
-        </w:numPr>
-      </w:pPr>
-      <w:r>
-        <w:t>Pause/resume</w:t>
-      </w:r>
-    </w:p>
-    <w:p>
-      <w:pPr>
-        <w:pStyle w:val="ListParagraph"/>
-        <w:numPr>
-          <w:ilvl w:val="0"/>
-          <w:numId w:val="19"/>
-        </w:numPr>
-      </w:pPr>
-      <w:r>
-        <w:t>Health script</w:t>
-      </w:r>
-    </w:p>
-    <w:p>
-      <w:pPr>
-        <w:pStyle w:val="ListParagraph"/>
-        <w:numPr>
-          <w:ilvl w:val="0"/>
-          <w:numId w:val="19"/>
-        </w:numPr>
-      </w:pPr>
-      <w:r>
-        <w:t>Player death script</w:t>
-      </w:r>
-    </w:p>
-    <w:p>
-      <w:pPr>
-        <w:pStyle w:val="ListParagraph"/>
-        <w:numPr>
-          <w:ilvl w:val="0"/>
-          <w:numId w:val="19"/>
-        </w:numPr>
-      </w:pPr>
-      <w:r>
-        <w:t>Player audio script</w:t>
+          <w:numId w:val="25"/>
+        </w:numPr>
+      </w:pPr>
+      <w:r>
+        <w:t>Unit scrolling script</w:t>
+      </w:r>
+    </w:p>
+    <w:p>
+      <w:pPr>
+        <w:pStyle w:val="ListParagraph"/>
+        <w:numPr>
+          <w:ilvl w:val="0"/>
+          <w:numId w:val="25"/>
+        </w:numPr>
+      </w:pPr>
+      <w:r>
+        <w:t>Game audio script</w:t>
       </w:r>
     </w:p>
     <w:p>
@@ -1741,99 +1643,143 @@
           <w:b/>
           <w:bCs/>
         </w:rPr>
-        <w:t xml:space="preserve">Enemy Character </w:t>
-      </w:r>
-      <w:r>
+        <w:t>Playable Character</w:t>
+      </w:r>
+    </w:p>
+    <w:p>
+      <w:r>
+        <w:t>A unit test will be written to test:</w:t>
+      </w:r>
+    </w:p>
+    <w:p>
+      <w:pPr>
+        <w:pStyle w:val="ListParagraph"/>
+        <w:numPr>
+          <w:ilvl w:val="0"/>
+          <w:numId w:val="19"/>
+        </w:numPr>
+      </w:pPr>
+      <w:r>
+        <w:lastRenderedPageBreak/>
+        <w:t>Move forwards</w:t>
+      </w:r>
+    </w:p>
+    <w:p>
+      <w:pPr>
+        <w:pStyle w:val="ListParagraph"/>
+        <w:numPr>
+          <w:ilvl w:val="0"/>
+          <w:numId w:val="19"/>
+        </w:numPr>
+      </w:pPr>
+      <w:r>
+        <w:t>Move backwards</w:t>
+      </w:r>
+    </w:p>
+    <w:p>
+      <w:pPr>
+        <w:pStyle w:val="ListParagraph"/>
+        <w:numPr>
+          <w:ilvl w:val="0"/>
+          <w:numId w:val="19"/>
+        </w:numPr>
+      </w:pPr>
+      <w:r>
+        <w:t>Jump</w:t>
+      </w:r>
+    </w:p>
+    <w:p>
+      <w:pPr>
+        <w:pStyle w:val="ListParagraph"/>
+        <w:numPr>
+          <w:ilvl w:val="0"/>
+          <w:numId w:val="19"/>
+        </w:numPr>
+      </w:pPr>
+      <w:r>
+        <w:t>Crouch</w:t>
+      </w:r>
+    </w:p>
+    <w:p>
+      <w:pPr>
+        <w:pStyle w:val="ListParagraph"/>
+        <w:numPr>
+          <w:ilvl w:val="0"/>
+          <w:numId w:val="19"/>
+        </w:numPr>
+      </w:pPr>
+      <w:r>
+        <w:t>Attack/action</w:t>
+      </w:r>
+    </w:p>
+    <w:p>
+      <w:pPr>
+        <w:pStyle w:val="ListParagraph"/>
+        <w:numPr>
+          <w:ilvl w:val="0"/>
+          <w:numId w:val="19"/>
+        </w:numPr>
+      </w:pPr>
+      <w:r>
+        <w:t>Pause/resume</w:t>
+      </w:r>
+    </w:p>
+    <w:p>
+      <w:pPr>
+        <w:pStyle w:val="ListParagraph"/>
+        <w:numPr>
+          <w:ilvl w:val="0"/>
+          <w:numId w:val="19"/>
+        </w:numPr>
+      </w:pPr>
+      <w:r>
+        <w:t>Health script</w:t>
+      </w:r>
+    </w:p>
+    <w:p>
+      <w:pPr>
+        <w:pStyle w:val="ListParagraph"/>
+        <w:numPr>
+          <w:ilvl w:val="0"/>
+          <w:numId w:val="19"/>
+        </w:numPr>
+      </w:pPr>
+      <w:r>
+        <w:t>Player death script</w:t>
+      </w:r>
+    </w:p>
+    <w:p>
+      <w:pPr>
+        <w:pStyle w:val="ListParagraph"/>
+        <w:numPr>
+          <w:ilvl w:val="0"/>
+          <w:numId w:val="19"/>
+        </w:numPr>
+      </w:pPr>
+      <w:r>
+        <w:t>Player audio script</w:t>
+      </w:r>
+    </w:p>
+    <w:p>
+      <w:pPr>
         <w:rPr>
           <w:b/>
           <w:bCs/>
         </w:rPr>
-        <w:t xml:space="preserve"> </w:t>
-      </w:r>
-    </w:p>
-    <w:p>
-      <w:r>
-        <w:t>A unit test will be written to test:</w:t>
-      </w:r>
-    </w:p>
-    <w:p>
-      <w:pPr>
-        <w:pStyle w:val="ListParagraph"/>
-        <w:numPr>
-          <w:ilvl w:val="0"/>
-          <w:numId w:val="20"/>
-        </w:numPr>
-      </w:pPr>
-      <w:r>
-        <w:t>Enemy movement pattern</w:t>
-      </w:r>
-    </w:p>
-    <w:p>
-      <w:pPr>
-        <w:pStyle w:val="ListParagraph"/>
-        <w:numPr>
-          <w:ilvl w:val="0"/>
-          <w:numId w:val="20"/>
-        </w:numPr>
-      </w:pPr>
-      <w:r>
-        <w:t xml:space="preserve">Enemy attack pattern </w:t>
-      </w:r>
-    </w:p>
-    <w:p>
-      <w:pPr>
-        <w:pStyle w:val="ListParagraph"/>
-        <w:numPr>
-          <w:ilvl w:val="0"/>
-          <w:numId w:val="20"/>
-        </w:numPr>
-      </w:pPr>
-      <w:r>
-        <w:t>Enemy health</w:t>
-      </w:r>
-    </w:p>
-    <w:p>
-      <w:pPr>
-        <w:pStyle w:val="ListParagraph"/>
-        <w:numPr>
-          <w:ilvl w:val="0"/>
-          <w:numId w:val="20"/>
-        </w:numPr>
-      </w:pPr>
-      <w:r>
-        <w:t>Enemy death script</w:t>
-      </w:r>
-    </w:p>
-    <w:p>
-      <w:pPr>
-        <w:pStyle w:val="ListParagraph"/>
-        <w:numPr>
-          <w:ilvl w:val="0"/>
-          <w:numId w:val="20"/>
-        </w:numPr>
-      </w:pPr>
-      <w:r>
-        <w:t>Enemy audio script</w:t>
-      </w:r>
-    </w:p>
-    <w:p>
-      <w:pPr>
-        <w:pStyle w:val="ListParagraph"/>
-      </w:pPr>
-    </w:p>
-    <w:p>
-      <w:pPr>
+      </w:pPr>
+      <w:r>
         <w:rPr>
           <w:b/>
           <w:bCs/>
         </w:rPr>
-      </w:pPr>
+        <w:t xml:space="preserve">Enemy Character </w:t>
+      </w:r>
       <w:r>
         <w:rPr>
           <w:b/>
           <w:bCs/>
         </w:rPr>
-        <w:t>Enemy/player Projectile</w:t>
+        <w:t xml:space="preserve"> </w:t>
       </w:r>
     </w:p>
     <w:p>
@@ -1846,24 +1792,65 @@
         <w:pStyle w:val="ListParagraph"/>
         <w:numPr>
           <w:ilvl w:val="0"/>
-          <w:numId w:val="21"/>
-        </w:numPr>
-      </w:pPr>
-      <w:r>
-        <w:t xml:space="preserve">Projectile movement </w:t>
-      </w:r>
-    </w:p>
-    <w:p>
-      <w:pPr>
-        <w:pStyle w:val="ListParagraph"/>
-        <w:numPr>
-          <w:ilvl w:val="0"/>
-          <w:numId w:val="21"/>
-        </w:numPr>
-      </w:pPr>
-      <w:r>
-        <w:t>Projectile damage</w:t>
-      </w:r>
+          <w:numId w:val="20"/>
+        </w:numPr>
+      </w:pPr>
+      <w:r>
+        <w:t>Enemy movement pattern</w:t>
+      </w:r>
+    </w:p>
+    <w:p>
+      <w:pPr>
+        <w:pStyle w:val="ListParagraph"/>
+        <w:numPr>
+          <w:ilvl w:val="0"/>
+          <w:numId w:val="20"/>
+        </w:numPr>
+      </w:pPr>
+      <w:r>
+        <w:t xml:space="preserve">Enemy attack pattern </w:t>
+      </w:r>
+    </w:p>
+    <w:p>
+      <w:pPr>
+        <w:pStyle w:val="ListParagraph"/>
+        <w:numPr>
+          <w:ilvl w:val="0"/>
+          <w:numId w:val="20"/>
+        </w:numPr>
+      </w:pPr>
+      <w:r>
+        <w:t>Enemy health</w:t>
+      </w:r>
+    </w:p>
+    <w:p>
+      <w:pPr>
+        <w:pStyle w:val="ListParagraph"/>
+        <w:numPr>
+          <w:ilvl w:val="0"/>
+          <w:numId w:val="20"/>
+        </w:numPr>
+      </w:pPr>
+      <w:r>
+        <w:t>Enemy death script</w:t>
+      </w:r>
+    </w:p>
+    <w:p>
+      <w:pPr>
+        <w:pStyle w:val="ListParagraph"/>
+        <w:numPr>
+          <w:ilvl w:val="0"/>
+          <w:numId w:val="20"/>
+        </w:numPr>
+      </w:pPr>
+      <w:r>
+        <w:t>Enemy audio script</w:t>
+      </w:r>
+    </w:p>
+    <w:p>
+      <w:pPr>
+        <w:pStyle w:val="ListParagraph"/>
+      </w:pPr>
     </w:p>
     <w:p>
       <w:pPr>
@@ -1877,7 +1864,7 @@
           <w:b/>
           <w:bCs/>
         </w:rPr>
-        <w:t>Main Menu</w:t>
+        <w:t>Enemy/player Projectile</w:t>
       </w:r>
     </w:p>
     <w:p>
@@ -1890,71 +1877,23 @@
         <w:pStyle w:val="ListParagraph"/>
         <w:numPr>
           <w:ilvl w:val="0"/>
-          <w:numId w:val="22"/>
-        </w:numPr>
-      </w:pPr>
-      <w:r>
-        <w:t>Play game button</w:t>
-      </w:r>
-    </w:p>
-    <w:p>
-      <w:pPr>
-        <w:pStyle w:val="ListParagraph"/>
-        <w:numPr>
-          <w:ilvl w:val="0"/>
-          <w:numId w:val="22"/>
-        </w:numPr>
-      </w:pPr>
-      <w:r>
-        <w:t>Setting button</w:t>
-      </w:r>
-    </w:p>
-    <w:p>
-      <w:pPr>
-        <w:pStyle w:val="ListParagraph"/>
-        <w:numPr>
-          <w:ilvl w:val="0"/>
-          <w:numId w:val="22"/>
-        </w:numPr>
-      </w:pPr>
-      <w:r>
-        <w:t>Load game button</w:t>
-      </w:r>
-    </w:p>
-    <w:p>
-      <w:pPr>
-        <w:pStyle w:val="ListParagraph"/>
-        <w:numPr>
-          <w:ilvl w:val="0"/>
-          <w:numId w:val="22"/>
-        </w:numPr>
-      </w:pPr>
-      <w:r>
-        <w:t>Delete game button</w:t>
-      </w:r>
-    </w:p>
-    <w:p>
-      <w:pPr>
-        <w:pStyle w:val="ListParagraph"/>
-        <w:numPr>
-          <w:ilvl w:val="0"/>
-          <w:numId w:val="22"/>
-        </w:numPr>
-      </w:pPr>
-      <w:r>
-        <w:t>Exit game button</w:t>
-      </w:r>
-    </w:p>
-    <w:p>
-      <w:pPr>
-        <w:pStyle w:val="ListParagraph"/>
-        <w:numPr>
-          <w:ilvl w:val="0"/>
-          <w:numId w:val="22"/>
-        </w:numPr>
-      </w:pPr>
-      <w:r>
-        <w:t>Intro music script</w:t>
+          <w:numId w:val="21"/>
+        </w:numPr>
+      </w:pPr>
+      <w:r>
+        <w:t xml:space="preserve">Projectile movement </w:t>
+      </w:r>
+    </w:p>
+    <w:p>
+      <w:pPr>
+        <w:pStyle w:val="ListParagraph"/>
+        <w:numPr>
+          <w:ilvl w:val="0"/>
+          <w:numId w:val="21"/>
+        </w:numPr>
+      </w:pPr>
+      <w:r>
+        <w:t>Projectile damage</w:t>
       </w:r>
     </w:p>
     <w:p>
@@ -1969,7 +1908,7 @@
           <w:b/>
           <w:bCs/>
         </w:rPr>
-        <w:t>Settings Menu</w:t>
+        <w:t>Main Menu</w:t>
       </w:r>
     </w:p>
     <w:p>
@@ -1982,23 +1921,71 @@
         <w:pStyle w:val="ListParagraph"/>
         <w:numPr>
           <w:ilvl w:val="0"/>
-          <w:numId w:val="23"/>
-        </w:numPr>
-      </w:pPr>
-      <w:r>
-        <w:t>Adjust music level script</w:t>
-      </w:r>
-    </w:p>
-    <w:p>
-      <w:pPr>
-        <w:pStyle w:val="ListParagraph"/>
-        <w:numPr>
-          <w:ilvl w:val="0"/>
-          <w:numId w:val="23"/>
-        </w:numPr>
-      </w:pPr>
-      <w:r>
-        <w:t>Adjust sound effects level script</w:t>
+          <w:numId w:val="22"/>
+        </w:numPr>
+      </w:pPr>
+      <w:r>
+        <w:t>Play game button</w:t>
+      </w:r>
+    </w:p>
+    <w:p>
+      <w:pPr>
+        <w:pStyle w:val="ListParagraph"/>
+        <w:numPr>
+          <w:ilvl w:val="0"/>
+          <w:numId w:val="22"/>
+        </w:numPr>
+      </w:pPr>
+      <w:r>
+        <w:t>Setting button</w:t>
+      </w:r>
+    </w:p>
+    <w:p>
+      <w:pPr>
+        <w:pStyle w:val="ListParagraph"/>
+        <w:numPr>
+          <w:ilvl w:val="0"/>
+          <w:numId w:val="22"/>
+        </w:numPr>
+      </w:pPr>
+      <w:r>
+        <w:t>Load game button</w:t>
+      </w:r>
+    </w:p>
+    <w:p>
+      <w:pPr>
+        <w:pStyle w:val="ListParagraph"/>
+        <w:numPr>
+          <w:ilvl w:val="0"/>
+          <w:numId w:val="22"/>
+        </w:numPr>
+      </w:pPr>
+      <w:r>
+        <w:t>Delete game button</w:t>
+      </w:r>
+    </w:p>
+    <w:p>
+      <w:pPr>
+        <w:pStyle w:val="ListParagraph"/>
+        <w:numPr>
+          <w:ilvl w:val="0"/>
+          <w:numId w:val="22"/>
+        </w:numPr>
+      </w:pPr>
+      <w:r>
+        <w:t>Exit game button</w:t>
+      </w:r>
+    </w:p>
+    <w:p>
+      <w:pPr>
+        <w:pStyle w:val="ListParagraph"/>
+        <w:numPr>
+          <w:ilvl w:val="0"/>
+          <w:numId w:val="22"/>
+        </w:numPr>
+      </w:pPr>
+      <w:r>
+        <w:t>Intro music script</w:t>
       </w:r>
     </w:p>
     <w:p>
@@ -2013,12 +2000,11 @@
           <w:b/>
           <w:bCs/>
         </w:rPr>
-        <w:t>Pause resume menu</w:t>
-      </w:r>
-    </w:p>
-    <w:p>
-      <w:r>
-        <w:lastRenderedPageBreak/>
+        <w:t>Settings Menu</w:t>
+      </w:r>
+    </w:p>
+    <w:p>
+      <w:r>
         <w:t>A unit test will be written to test:</w:t>
       </w:r>
     </w:p>
@@ -2027,35 +2013,23 @@
         <w:pStyle w:val="ListParagraph"/>
         <w:numPr>
           <w:ilvl w:val="0"/>
-          <w:numId w:val="24"/>
-        </w:numPr>
-      </w:pPr>
-      <w:r>
-        <w:t>Save game function</w:t>
-      </w:r>
-    </w:p>
-    <w:p>
-      <w:pPr>
-        <w:pStyle w:val="ListParagraph"/>
-        <w:numPr>
-          <w:ilvl w:val="0"/>
-          <w:numId w:val="24"/>
-        </w:numPr>
-      </w:pPr>
-      <w:r>
-        <w:t>Settings button</w:t>
-      </w:r>
-    </w:p>
-    <w:p>
-      <w:pPr>
-        <w:pStyle w:val="ListParagraph"/>
-        <w:numPr>
-          <w:ilvl w:val="0"/>
-          <w:numId w:val="24"/>
-        </w:numPr>
-      </w:pPr>
-      <w:r>
-        <w:t>Exit game button</w:t>
+          <w:numId w:val="23"/>
+        </w:numPr>
+      </w:pPr>
+      <w:r>
+        <w:t>Adjust music level script</w:t>
+      </w:r>
+    </w:p>
+    <w:p>
+      <w:pPr>
+        <w:pStyle w:val="ListParagraph"/>
+        <w:numPr>
+          <w:ilvl w:val="0"/>
+          <w:numId w:val="23"/>
+        </w:numPr>
+      </w:pPr>
+      <w:r>
+        <w:t>Adjust sound effects level script</w:t>
       </w:r>
     </w:p>
     <w:p>
@@ -2070,7 +2044,7 @@
           <w:b/>
           <w:bCs/>
         </w:rPr>
-        <w:t>End Game Menu</w:t>
+        <w:t>Pause resume menu</w:t>
       </w:r>
     </w:p>
     <w:p>
@@ -2083,340 +2057,35 @@
         <w:pStyle w:val="ListParagraph"/>
         <w:numPr>
           <w:ilvl w:val="0"/>
-          <w:numId w:val="26"/>
-        </w:numPr>
-      </w:pPr>
-      <w:r>
-        <w:t xml:space="preserve">Replay game script </w:t>
-      </w:r>
-    </w:p>
-    <w:p>
-      <w:pPr>
-        <w:pStyle w:val="ListParagraph"/>
-        <w:numPr>
-          <w:ilvl w:val="0"/>
-          <w:numId w:val="26"/>
-        </w:numPr>
-      </w:pPr>
-      <w:r>
-        <w:t>Exit game script</w:t>
-      </w:r>
-    </w:p>
-    <w:p>
-      <w:r>
-        <w:t xml:space="preserve">These tests can be repeated for each level </w:t>
-      </w:r>
-      <w:r>
-        <w:t>of the game</w:t>
-      </w:r>
-    </w:p>
-    <w:p>
-      <w:r>
-        <w:t xml:space="preserve">It would be recommended to use JIRA which is a software management tool. This will be used to define task for testing track progress and also for bug </w:t>
-      </w:r>
-      <w:r>
-        <w:t>reporting.</w:t>
-      </w:r>
-      <w:r>
-        <w:t xml:space="preserve"> </w:t>
-      </w:r>
-    </w:p>
-    <w:p>
-      <w:r>
-        <w:t>4.2 System and Integration Testing</w:t>
-      </w:r>
-    </w:p>
-    <w:p>
-      <w:r>
-        <w:t>Definition:</w:t>
-      </w:r>
-    </w:p>
-    <w:p>
-      <w:r>
-        <w:t xml:space="preserve">Tests the interactions between </w:t>
-      </w:r>
-      <w:r>
-        <w:t xml:space="preserve">separates units when they are integrated together. Tests should be written that detects defects that occur when separate components interact with each other and therefore </w:t>
-      </w:r>
-      <w:r>
-        <w:t xml:space="preserve">is usually conducted on a complete system. It is also done after the individual components have been tested themselves. Each integration is tested as soon as it is added to the system until the system is complete. </w:t>
-      </w:r>
-    </w:p>
-    <w:p>
-      <w:r>
-        <w:t>Some of the benefits of system and integration testing include:</w:t>
-      </w:r>
-    </w:p>
-    <w:p>
-      <w:pPr>
-        <w:pStyle w:val="ListParagraph"/>
-        <w:numPr>
-          <w:ilvl w:val="0"/>
-          <w:numId w:val="3"/>
-        </w:numPr>
-      </w:pPr>
-      <w:r>
-        <w:t xml:space="preserve">Helps to detect bugs early </w:t>
-      </w:r>
-    </w:p>
-    <w:p>
-      <w:pPr>
-        <w:pStyle w:val="ListParagraph"/>
-        <w:numPr>
-          <w:ilvl w:val="0"/>
-          <w:numId w:val="3"/>
-        </w:numPr>
-      </w:pPr>
-      <w:r>
-        <w:t>The integration testing can be carried out during development</w:t>
-      </w:r>
-    </w:p>
-    <w:p>
-      <w:pPr>
-        <w:pStyle w:val="ListParagraph"/>
-        <w:numPr>
-          <w:ilvl w:val="0"/>
-          <w:numId w:val="3"/>
-        </w:numPr>
-      </w:pPr>
-      <w:r>
-        <w:t xml:space="preserve">Finds errors in the interface </w:t>
-      </w:r>
-    </w:p>
-    <w:p>
-      <w:r>
-        <w:t>Participants:</w:t>
-      </w:r>
-    </w:p>
-    <w:p>
-      <w:r>
-        <w:t xml:space="preserve">Integration testing to be carried out by the  software tester </w:t>
-      </w:r>
-    </w:p>
-    <w:p>
-      <w:r>
-        <w:t>Methodology:</w:t>
-      </w:r>
-    </w:p>
-    <w:p>
-      <w:r>
-        <w:t>Integration should only be carried out after unit testing has been completed</w:t>
-      </w:r>
-      <w:r>
-        <w:t xml:space="preserve">. The testers will create test cases that </w:t>
-      </w:r>
-      <w:r>
-        <w:t xml:space="preserve">test all levels of integration and procedures. </w:t>
-      </w:r>
-    </w:p>
-    <w:p>
-      <w:r>
-        <w:t>Integration tests should be carried out on the following systems:</w:t>
-      </w:r>
-    </w:p>
-    <w:p>
-      <w:r>
-        <w:t xml:space="preserve">The interface between the </w:t>
-      </w:r>
-      <w:r>
-        <w:t xml:space="preserve"> player character and the enemy  character. Do they interact the way they are meant to interact? Does the player health decrease as the enemy attacks? Does the enemy health decrease as the player attacks? Does the enemy character react as expected when the player character appears on the screen?</w:t>
-      </w:r>
-    </w:p>
-    <w:p>
-      <w:r>
-        <w:t xml:space="preserve">The interface between the main menu and the first level. Does the menu link to the level </w:t>
-      </w:r>
-      <w:r>
-        <w:t>correctly?</w:t>
-      </w:r>
-      <w:r>
-        <w:t xml:space="preserve"> Does every element load when it needs to load</w:t>
-      </w:r>
-      <w:r>
-        <w:t xml:space="preserve">? </w:t>
-      </w:r>
-    </w:p>
-    <w:p>
-      <w:r>
-        <w:t xml:space="preserve">The interface between the pause/resume menu and each level. Each level needs to be tested separately. Does the menu link to the levels correctly? Does the level change </w:t>
-      </w:r>
-      <w:r>
-        <w:t xml:space="preserve">from play mode to pause mode correctly? </w:t>
-      </w:r>
-    </w:p>
-    <w:p>
-      <w:r>
-        <w:lastRenderedPageBreak/>
-        <w:t xml:space="preserve">The interface between each level. Does the level change to the correct level? Does the level link to the next level correctly? </w:t>
-      </w:r>
-    </w:p>
-    <w:p>
-      <w:r>
-        <w:t xml:space="preserve">The </w:t>
-      </w:r>
-      <w:r>
-        <w:t xml:space="preserve">interface between the final level and the complete scene. Does the final level link to the scene correctly? </w:t>
-      </w:r>
-    </w:p>
-    <w:p>
-      <w:r>
-        <w:t xml:space="preserve">The save game function should be checked to see if the data has reached the database correctly. Storage procedures can be checked. </w:t>
-      </w:r>
-    </w:p>
-    <w:p>
-      <w:r>
-        <w:t xml:space="preserve">System integration testing should be conducted </w:t>
-      </w:r>
-      <w:r>
-        <w:t>each time a new module is added to the game.</w:t>
-      </w:r>
-    </w:p>
-    <w:p>
-      <w:r>
-        <w:t>The bottom up approach should be used. In this method drivers can be used to manage the test</w:t>
-      </w:r>
-      <w:r>
-        <w:t xml:space="preserve"> input and output which can be removed once the cluster is tested and combined with the next level. </w:t>
-      </w:r>
-    </w:p>
-    <w:p/>
-    <w:p>
-      <w:pPr>
-        <w:rPr>
-          <w:color w:val="FF0000"/>
-        </w:rPr>
-      </w:pPr>
-      <w:r>
-        <w:rPr>
-          <w:color w:val="FF0000"/>
-        </w:rPr>
-        <w:t>Describe how System &amp; Integration testing will be conducted, including a description of tests to be</w:t>
-      </w:r>
-    </w:p>
-    <w:p>
-      <w:pPr>
-        <w:rPr>
-          <w:color w:val="FF0000"/>
-        </w:rPr>
-      </w:pPr>
-      <w:r>
-        <w:rPr>
-          <w:color w:val="FF0000"/>
-        </w:rPr>
-        <w:t>carried out Who will write the test scripts for the unit testing, what would be sequence of events of</w:t>
-      </w:r>
-    </w:p>
-    <w:p>
-      <w:pPr>
-        <w:rPr>
-          <w:color w:val="FF0000"/>
-        </w:rPr>
-      </w:pPr>
-      <w:r>
-        <w:rPr>
-          <w:color w:val="FF0000"/>
-        </w:rPr>
-        <w:t>System &amp; Integration Testing, and how will the testing activity take place?</w:t>
-      </w:r>
-    </w:p>
-    <w:p>
-      <w:pPr>
-        <w:rPr>
-          <w:color w:val="FF0000"/>
-        </w:rPr>
-      </w:pPr>
-    </w:p>
-    <w:p>
-      <w:r>
-        <w:t>4.3 Performance and Stress Testing</w:t>
-      </w:r>
-    </w:p>
-    <w:p>
-      <w:r>
-        <w:t>Definition:</w:t>
-      </w:r>
-    </w:p>
-    <w:p>
-      <w:r>
-        <w:t xml:space="preserve">Performance testing </w:t>
-      </w:r>
-      <w:r>
-        <w:t>sets the standards for the game. It is used to determine how the game will react under normal circumstances</w:t>
-      </w:r>
-      <w:r>
-        <w:t>.</w:t>
-      </w:r>
-    </w:p>
-    <w:p>
-      <w:r>
-        <w:t>Stress testing</w:t>
-      </w:r>
-      <w:r>
-        <w:t xml:space="preserve"> </w:t>
-      </w:r>
-      <w:r>
-        <w:t xml:space="preserve"> </w:t>
-      </w:r>
-      <w:r>
-        <w:t xml:space="preserve">determines how stable the system is </w:t>
-      </w:r>
-      <w:r>
-        <w:t xml:space="preserve">under pressure. It tests how the system reacts to extreme loads and how it recovers from it. Stress testing is done to ensure that the game does not crash under extreme circumstances </w:t>
-      </w:r>
-    </w:p>
-    <w:p>
-      <w:r>
-        <w:t>Some of the benefits of stress testing include:</w:t>
-      </w:r>
-    </w:p>
-    <w:p>
-      <w:pPr>
-        <w:pStyle w:val="ListParagraph"/>
-        <w:numPr>
-          <w:ilvl w:val="0"/>
-          <w:numId w:val="4"/>
-        </w:numPr>
-      </w:pPr>
-      <w:r>
-        <w:t xml:space="preserve">Helps check the games </w:t>
-      </w:r>
-      <w:r>
-        <w:t>performance under various circumstances</w:t>
-      </w:r>
-    </w:p>
-    <w:p>
-      <w:pPr>
-        <w:pStyle w:val="ListParagraph"/>
-        <w:numPr>
-          <w:ilvl w:val="0"/>
-          <w:numId w:val="4"/>
-        </w:numPr>
-      </w:pPr>
-      <w:r>
-        <w:t>Allows testers to monitor the game at time of failure</w:t>
-      </w:r>
-    </w:p>
-    <w:p>
-      <w:pPr>
-        <w:pStyle w:val="ListParagraph"/>
-        <w:numPr>
-          <w:ilvl w:val="0"/>
-          <w:numId w:val="4"/>
-        </w:numPr>
-      </w:pPr>
-      <w:r>
-        <w:t>Can check for data security issues and privacy issues during stress test</w:t>
-      </w:r>
-    </w:p>
-    <w:p>
-      <w:r>
-        <w:t>Participants:</w:t>
-      </w:r>
-    </w:p>
-    <w:p/>
-    <w:p>
-      <w:r>
-        <w:t>//application stress testing</w:t>
+          <w:numId w:val="24"/>
+        </w:numPr>
+      </w:pPr>
+      <w:r>
+        <w:t>Save game function</w:t>
+      </w:r>
+    </w:p>
+    <w:p>
+      <w:pPr>
+        <w:pStyle w:val="ListParagraph"/>
+        <w:numPr>
+          <w:ilvl w:val="0"/>
+          <w:numId w:val="24"/>
+        </w:numPr>
+      </w:pPr>
+      <w:r>
+        <w:t>Settings button</w:t>
+      </w:r>
+    </w:p>
+    <w:p>
+      <w:pPr>
+        <w:pStyle w:val="ListParagraph"/>
+        <w:numPr>
+          <w:ilvl w:val="0"/>
+          <w:numId w:val="24"/>
+        </w:numPr>
+      </w:pPr>
+      <w:r>
+        <w:t>Exit game button</w:t>
       </w:r>
     </w:p>
     <w:p>
@@ -2427,22 +2096,218 @@
         </w:rPr>
       </w:pPr>
       <w:r>
-        <w:t>//</w:t>
-      </w:r>
-      <w:r>
-        <w:rPr>
-          <w:rFonts w:ascii="Source Sans Pro" w:eastAsia="Times New Roman" w:hAnsi="Source Sans Pro" w:cs="Times New Roman"/>
+        <w:rPr>
           <w:b/>
           <w:bCs/>
-          <w:color w:val="222222"/>
-          <w:sz w:val="32"/>
-          <w:szCs w:val="32"/>
-          <w:lang w:eastAsia="en-IE"/>
-        </w:rPr>
+        </w:rPr>
+        <w:lastRenderedPageBreak/>
+        <w:t>End Game Menu</w:t>
+      </w:r>
+    </w:p>
+    <w:p>
+      <w:r>
+        <w:t>A unit test will be written to test:</w:t>
+      </w:r>
+    </w:p>
+    <w:p>
+      <w:pPr>
+        <w:pStyle w:val="ListParagraph"/>
+        <w:numPr>
+          <w:ilvl w:val="0"/>
+          <w:numId w:val="26"/>
+        </w:numPr>
+      </w:pPr>
+      <w:r>
+        <w:t xml:space="preserve">Replay game script </w:t>
+      </w:r>
+    </w:p>
+    <w:p>
+      <w:pPr>
+        <w:pStyle w:val="ListParagraph"/>
+        <w:numPr>
+          <w:ilvl w:val="0"/>
+          <w:numId w:val="26"/>
+        </w:numPr>
+      </w:pPr>
+      <w:r>
+        <w:t>Exit game script</w:t>
+      </w:r>
+    </w:p>
+    <w:p>
+      <w:r>
+        <w:t xml:space="preserve">These tests can be repeated for each level </w:t>
+      </w:r>
+      <w:r>
+        <w:t>of the game</w:t>
+      </w:r>
+    </w:p>
+    <w:p>
+      <w:r>
+        <w:t xml:space="preserve">It would be recommended to use JIRA which is a software management tool. This will be used to define task for testing track progress and also for bug </w:t>
+      </w:r>
+      <w:r>
+        <w:t>reporting.</w:t>
+      </w:r>
+      <w:r>
         <w:t xml:space="preserve"> </w:t>
       </w:r>
-      <w:r>
-        <w:t>neo load</w:t>
+    </w:p>
+    <w:p>
+      <w:r>
+        <w:t>4.2 System and Integration Testing</w:t>
+      </w:r>
+    </w:p>
+    <w:p>
+      <w:r>
+        <w:t>Definition:</w:t>
+      </w:r>
+    </w:p>
+    <w:p>
+      <w:r>
+        <w:t xml:space="preserve">Tests the interactions between </w:t>
+      </w:r>
+      <w:r>
+        <w:t xml:space="preserve">separates units when they are integrated together. Tests should be written that detects defects that occur when separate components interact with each other and therefore </w:t>
+      </w:r>
+      <w:r>
+        <w:t xml:space="preserve">is usually conducted on a complete system. It is also done after the individual components have been tested themselves. Each integration is tested as soon as it is added to the system until the system is complete. </w:t>
+      </w:r>
+    </w:p>
+    <w:p>
+      <w:r>
+        <w:t>Some of the benefits of system and integration testing include:</w:t>
+      </w:r>
+    </w:p>
+    <w:p>
+      <w:pPr>
+        <w:pStyle w:val="ListParagraph"/>
+        <w:numPr>
+          <w:ilvl w:val="0"/>
+          <w:numId w:val="3"/>
+        </w:numPr>
+      </w:pPr>
+      <w:r>
+        <w:t xml:space="preserve">Helps to detect bugs early </w:t>
+      </w:r>
+    </w:p>
+    <w:p>
+      <w:pPr>
+        <w:pStyle w:val="ListParagraph"/>
+        <w:numPr>
+          <w:ilvl w:val="0"/>
+          <w:numId w:val="3"/>
+        </w:numPr>
+      </w:pPr>
+      <w:r>
+        <w:t>The integration testing can be carried out during development</w:t>
+      </w:r>
+    </w:p>
+    <w:p>
+      <w:pPr>
+        <w:pStyle w:val="ListParagraph"/>
+        <w:numPr>
+          <w:ilvl w:val="0"/>
+          <w:numId w:val="3"/>
+        </w:numPr>
+      </w:pPr>
+      <w:r>
+        <w:t xml:space="preserve">Finds errors in the interface </w:t>
+      </w:r>
+    </w:p>
+    <w:p>
+      <w:r>
+        <w:t>Participants:</w:t>
+      </w:r>
+    </w:p>
+    <w:p>
+      <w:r>
+        <w:t xml:space="preserve">Integration testing to be carried out by the  software tester </w:t>
+      </w:r>
+    </w:p>
+    <w:p>
+      <w:r>
+        <w:t>Methodology:</w:t>
+      </w:r>
+    </w:p>
+    <w:p>
+      <w:r>
+        <w:t>Integration should only be carried out after unit testing has been completed</w:t>
+      </w:r>
+      <w:r>
+        <w:t xml:space="preserve">. The testers will create test cases that </w:t>
+      </w:r>
+      <w:r>
+        <w:t xml:space="preserve">test all levels of integration and procedures. </w:t>
+      </w:r>
+    </w:p>
+    <w:p>
+      <w:r>
+        <w:t>Integration tests should be carried out on the following systems:</w:t>
+      </w:r>
+    </w:p>
+    <w:p>
+      <w:r>
+        <w:t xml:space="preserve">The interface between the </w:t>
+      </w:r>
+      <w:r>
+        <w:t xml:space="preserve"> player character and the enemy  character. Do they interact the way they are meant to interact? Does the player health decrease as the enemy attacks? Does the enemy health decrease as the player attacks? Does the enemy character react as expected when the player character appears on the screen?</w:t>
+      </w:r>
+    </w:p>
+    <w:p>
+      <w:r>
+        <w:t xml:space="preserve">The interface between the main menu and the first level. Does the menu link to the level </w:t>
+      </w:r>
+      <w:r>
+        <w:t>correctly?</w:t>
+      </w:r>
+      <w:r>
+        <w:t xml:space="preserve"> Does every element load when it needs to load</w:t>
+      </w:r>
+      <w:r>
+        <w:t xml:space="preserve">? </w:t>
+      </w:r>
+    </w:p>
+    <w:p>
+      <w:r>
+        <w:t xml:space="preserve">The interface between the pause/resume menu and each level. Each level needs to be tested separately. Does the menu link to the levels correctly? Does the level change </w:t>
+      </w:r>
+      <w:r>
+        <w:t xml:space="preserve">from play mode to pause mode correctly? </w:t>
+      </w:r>
+    </w:p>
+    <w:p>
+      <w:r>
+        <w:t xml:space="preserve">The interface between each level. Does the level change to the correct level? Does the level link to the next level correctly? </w:t>
+      </w:r>
+    </w:p>
+    <w:p>
+      <w:r>
+        <w:t xml:space="preserve">The </w:t>
+      </w:r>
+      <w:r>
+        <w:t xml:space="preserve">interface between the final level and the complete scene. Does the final level link to the scene correctly? </w:t>
+      </w:r>
+    </w:p>
+    <w:p>
+      <w:r>
+        <w:lastRenderedPageBreak/>
+        <w:t xml:space="preserve">The save game function should be checked to see if the data has reached the database correctly. Storage procedures can be checked. </w:t>
+      </w:r>
+    </w:p>
+    <w:p>
+      <w:r>
+        <w:t xml:space="preserve">System integration testing should be conducted </w:t>
+      </w:r>
+      <w:r>
+        <w:t>each time a new module is added to the game.</w:t>
+      </w:r>
+    </w:p>
+    <w:p>
+      <w:r>
+        <w:t>The bottom up approach should be used. In this method drivers can be used to manage the test</w:t>
+      </w:r>
+      <w:r>
+        <w:t xml:space="preserve"> input and output which can be removed once the cluster is tested and combined with the next level. </w:t>
       </w:r>
     </w:p>
     <w:p/>
@@ -2456,6 +2321,140 @@
         <w:rPr>
           <w:color w:val="FF0000"/>
         </w:rPr>
+        <w:t>Describe how System &amp; Integration testing will be conducted, including a description of tests to be</w:t>
+      </w:r>
+    </w:p>
+    <w:p>
+      <w:pPr>
+        <w:rPr>
+          <w:color w:val="FF0000"/>
+        </w:rPr>
+      </w:pPr>
+      <w:r>
+        <w:rPr>
+          <w:color w:val="FF0000"/>
+        </w:rPr>
+        <w:t>carried out Who will write the test scripts for the unit testing, what would be sequence of events of</w:t>
+      </w:r>
+    </w:p>
+    <w:p>
+      <w:pPr>
+        <w:rPr>
+          <w:color w:val="FF0000"/>
+        </w:rPr>
+      </w:pPr>
+      <w:r>
+        <w:rPr>
+          <w:color w:val="FF0000"/>
+        </w:rPr>
+        <w:t>System &amp; Integration Testing, and how will the testing activity take place?</w:t>
+      </w:r>
+    </w:p>
+    <w:p>
+      <w:pPr>
+        <w:rPr>
+          <w:color w:val="FF0000"/>
+        </w:rPr>
+      </w:pPr>
+    </w:p>
+    <w:p>
+      <w:r>
+        <w:t>4.3 Performance and Stress Testing</w:t>
+      </w:r>
+    </w:p>
+    <w:p>
+      <w:r>
+        <w:t>Definition:</w:t>
+      </w:r>
+    </w:p>
+    <w:p>
+      <w:r>
+        <w:t xml:space="preserve">Performance testing </w:t>
+      </w:r>
+      <w:r>
+        <w:t>sets the standards for the game. It is used to determine how the game will react under normal circumstances</w:t>
+      </w:r>
+      <w:r>
+        <w:t>.</w:t>
+      </w:r>
+    </w:p>
+    <w:p>
+      <w:r>
+        <w:t>Stress testing</w:t>
+      </w:r>
+      <w:r>
+        <w:t xml:space="preserve"> </w:t>
+      </w:r>
+      <w:r>
+        <w:t xml:space="preserve"> </w:t>
+      </w:r>
+      <w:r>
+        <w:t xml:space="preserve">determines how stable the system is </w:t>
+      </w:r>
+      <w:r>
+        <w:t xml:space="preserve">under pressure. It tests how the system reacts to extreme loads and how it recovers from it. Stress testing is done to ensure that the game does not crash under extreme circumstances </w:t>
+      </w:r>
+    </w:p>
+    <w:p>
+      <w:r>
+        <w:t>Some of the benefits of stress testing include:</w:t>
+      </w:r>
+    </w:p>
+    <w:p>
+      <w:pPr>
+        <w:pStyle w:val="ListParagraph"/>
+        <w:numPr>
+          <w:ilvl w:val="0"/>
+          <w:numId w:val="4"/>
+        </w:numPr>
+      </w:pPr>
+      <w:r>
+        <w:t xml:space="preserve">Helps check the games </w:t>
+      </w:r>
+      <w:r>
+        <w:t>performance under various circumstances</w:t>
+      </w:r>
+    </w:p>
+    <w:p>
+      <w:pPr>
+        <w:pStyle w:val="ListParagraph"/>
+        <w:numPr>
+          <w:ilvl w:val="0"/>
+          <w:numId w:val="4"/>
+        </w:numPr>
+      </w:pPr>
+      <w:r>
+        <w:t>Allows testers to monitor the game at time of failure</w:t>
+      </w:r>
+    </w:p>
+    <w:p>
+      <w:pPr>
+        <w:pStyle w:val="ListParagraph"/>
+        <w:numPr>
+          <w:ilvl w:val="0"/>
+          <w:numId w:val="4"/>
+        </w:numPr>
+      </w:pPr>
+      <w:r>
+        <w:t>Can check for data security issues and privacy issues during stress test</w:t>
+      </w:r>
+    </w:p>
+    <w:p>
+      <w:r>
+        <w:t>Participants:</w:t>
+      </w:r>
+    </w:p>
+    <w:p/>
+    <w:p>
+      <w:pPr>
+        <w:rPr>
+          <w:color w:val="FF0000"/>
+        </w:rPr>
+      </w:pPr>
+      <w:r>
+        <w:rPr>
+          <w:color w:val="FF0000"/>
+        </w:rPr>
         <w:t>Who will be conducting Stress Testing on your project? List the individuals that will be responsible</w:t>
       </w:r>
     </w:p>
@@ -2479,49 +2478,58 @@
     </w:p>
     <w:p>
       <w:r>
+        <w:t>The stress testing will be done</w:t>
+      </w:r>
+      <w:r>
+        <w:t xml:space="preserve"> by the developer</w:t>
+      </w:r>
+      <w:r>
+        <w:t>. It Should be complete</w:t>
+      </w:r>
+      <w:r>
+        <w:t>d</w:t>
+      </w:r>
+      <w:r>
+        <w:t xml:space="preserve"> after at </w:t>
+      </w:r>
+      <w:proofErr w:type="spellStart"/>
+      <w:r>
+        <w:t>lest</w:t>
+      </w:r>
+      <w:proofErr w:type="spellEnd"/>
+      <w:r>
+        <w:t xml:space="preserve"> one level is completely </w:t>
+      </w:r>
+      <w:r>
+        <w:t xml:space="preserve">finalized. Co CPU or GPU testing tools need to be used as the game does not use much processing power.  </w:t>
+      </w:r>
+      <w:r>
+        <w:t xml:space="preserve"> </w:t>
+      </w:r>
+    </w:p>
+    <w:p>
+      <w:r>
+        <w:t>Stress testing can be carried out by adding enemies to the scene in large numbers to see if this causes the game to lag or crash. All enemies added have to be fully functioning i.e. have the ability to walk and attack the playable character.</w:t>
+      </w:r>
+      <w:r>
+        <w:t xml:space="preserve">  This stress testing should be done on many different handheld devices with different specifications</w:t>
+      </w:r>
+      <w:r>
+        <w:t>. This should also be done for the pc version on different operating systems.</w:t>
+      </w:r>
+    </w:p>
+    <w:p/>
+    <w:p>
+      <w:pPr>
+        <w:rPr>
+          <w:color w:val="FF0000"/>
+        </w:rPr>
+      </w:pPr>
+      <w:r>
+        <w:rPr>
+          <w:color w:val="FF0000"/>
+        </w:rPr>
         <w:lastRenderedPageBreak/>
-        <w:t>The stress testing will be done</w:t>
-      </w:r>
-      <w:r>
-        <w:t xml:space="preserve"> by the developer</w:t>
-      </w:r>
-      <w:r>
-        <w:t>. It Should be complete</w:t>
-      </w:r>
-      <w:r>
-        <w:t>d</w:t>
-      </w:r>
-      <w:r>
-        <w:t xml:space="preserve"> after at lest one level is completely </w:t>
-      </w:r>
-      <w:r>
-        <w:t xml:space="preserve">finalized. Co CPU or GPU testing tools need to be used as the game does not use much processing power.  </w:t>
-      </w:r>
-      <w:r>
-        <w:t xml:space="preserve"> </w:t>
-      </w:r>
-    </w:p>
-    <w:p>
-      <w:r>
-        <w:t>Stress testing can be carried out by adding enemies to the scene in large numbers to see if this causes the game to lag or crash. All enemies added have to be fully functioning i.e. have the ability to walk and attack the playable character.</w:t>
-      </w:r>
-      <w:r>
-        <w:t xml:space="preserve">  This stress testing should be done on many different handheld devices with different specifications</w:t>
-      </w:r>
-      <w:r>
-        <w:t>. This should also be done for the pc version on different operating systems.</w:t>
-      </w:r>
-    </w:p>
-    <w:p>
-      <w:pPr>
-        <w:rPr>
-          <w:color w:val="FF0000"/>
-        </w:rPr>
-      </w:pPr>
-      <w:r>
-        <w:rPr>
-          <w:color w:val="FF0000"/>
-        </w:rPr>
         <w:t>Describe how Performance &amp; Stress testing will be conducted, including a description of tests to be</w:t>
       </w:r>
     </w:p>
@@ -2578,7 +2586,15 @@
         <w:t xml:space="preserve"> guidelines. </w:t>
       </w:r>
       <w:r>
-        <w:t xml:space="preserve"> It is carried out in respect to the users needs. It is the last level of testing before a system is released publicly. </w:t>
+        <w:t xml:space="preserve"> It is carried out in respect to the </w:t>
+      </w:r>
+      <w:proofErr w:type="spellStart"/>
+      <w:r>
+        <w:t>users</w:t>
+      </w:r>
+      <w:proofErr w:type="spellEnd"/>
+      <w:r>
+        <w:t xml:space="preserve"> needs. It is the last level of testing before a system is released publicly. </w:t>
       </w:r>
       <w:r>
         <w:t xml:space="preserve">Also known as alpha and beta testing </w:t>
@@ -2786,7 +2802,990 @@
         </w:numPr>
       </w:pPr>
       <w:r>
+        <w:t>Functionality</w:t>
+      </w:r>
+    </w:p>
+    <w:p>
+      <w:pPr>
+        <w:pStyle w:val="ListParagraph"/>
+        <w:numPr>
+          <w:ilvl w:val="0"/>
+          <w:numId w:val="29"/>
+        </w:numPr>
+      </w:pPr>
+      <w:r>
+        <w:t>User interface</w:t>
+      </w:r>
+    </w:p>
+    <w:p>
+      <w:pPr>
+        <w:pStyle w:val="ListParagraph"/>
+        <w:numPr>
+          <w:ilvl w:val="0"/>
+          <w:numId w:val="29"/>
+        </w:numPr>
+      </w:pPr>
+      <w:r>
+        <w:t>Response</w:t>
+      </w:r>
+    </w:p>
+    <w:p>
+      <w:pPr>
+        <w:pStyle w:val="ListParagraph"/>
+        <w:numPr>
+          <w:ilvl w:val="0"/>
+          <w:numId w:val="29"/>
+        </w:numPr>
+      </w:pPr>
+      <w:r>
+        <w:t>User enjoyment</w:t>
+      </w:r>
+    </w:p>
+    <w:p>
+      <w:r>
+        <w:t>It is recommended the beta testing software ReQtest is used to document the bugs recorded to keep all reporting concise and consistent. All beta testers should be versed on how to use the beta testin</w:t>
+      </w:r>
+      <w:r>
+        <w:t>g</w:t>
+      </w:r>
+      <w:r>
+        <w:t xml:space="preserve"> software before the testing commences. </w:t>
+      </w:r>
+    </w:p>
+    <w:p>
+      <w:r>
         <w:lastRenderedPageBreak/>
+        <w:t>Between 10-20 beta testers should be used for testing. The test should cover as many devices as possib</w:t>
+      </w:r>
+      <w:r>
+        <w:t>l</w:t>
+      </w:r>
+      <w:r>
+        <w:t xml:space="preserve">e to give a good range </w:t>
+      </w:r>
+      <w:r>
+        <w:t xml:space="preserve">of testing coverage. Installation packages should be delivered to the testers before product launch. </w:t>
+      </w:r>
+    </w:p>
+    <w:p>
+      <w:r>
+        <w:t>One test cycle should be completed that lasts four weeks</w:t>
+      </w:r>
+      <w:r>
+        <w:t>.</w:t>
+      </w:r>
+    </w:p>
+    <w:p>
+      <w:r>
+        <w:t xml:space="preserve">All bugs reported by should be sent to the developers to be fixed. </w:t>
+      </w:r>
+    </w:p>
+    <w:p>
+      <w:r>
+        <w:t>All feedback should be sent to the test leader for evaluation. Feedback should be analysed under the above criteria.</w:t>
+      </w:r>
+    </w:p>
+    <w:p>
+      <w:r>
+        <w:t>The exit criteria for beta testing</w:t>
+      </w:r>
+      <w:r>
+        <w:t>:</w:t>
+      </w:r>
+    </w:p>
+    <w:p>
+      <w:pPr>
+        <w:pStyle w:val="ListParagraph"/>
+        <w:numPr>
+          <w:ilvl w:val="0"/>
+          <w:numId w:val="30"/>
+        </w:numPr>
+      </w:pPr>
+      <w:r>
+        <w:t xml:space="preserve">Game breaking bugs should no longer be  documented on any device or platform.  </w:t>
+      </w:r>
+    </w:p>
+    <w:p>
+      <w:pPr>
+        <w:pStyle w:val="ListParagraph"/>
+        <w:numPr>
+          <w:ilvl w:val="0"/>
+          <w:numId w:val="30"/>
+        </w:numPr>
+      </w:pPr>
+      <w:r>
+        <w:t>Any major bugs that have been reported should be fixed</w:t>
+      </w:r>
+    </w:p>
+    <w:p>
+      <w:pPr>
+        <w:pStyle w:val="ListParagraph"/>
+        <w:numPr>
+          <w:ilvl w:val="0"/>
+          <w:numId w:val="30"/>
+        </w:numPr>
+      </w:pPr>
+      <w:r>
+        <w:t>The beta summary report should be produced</w:t>
+      </w:r>
+    </w:p>
+    <w:p>
+      <w:pPr>
+        <w:pStyle w:val="ListParagraph"/>
+        <w:numPr>
+          <w:ilvl w:val="0"/>
+          <w:numId w:val="30"/>
+        </w:numPr>
+      </w:pPr>
+      <w:r>
+        <w:t xml:space="preserve">Awards/incentives have been distributed to testers </w:t>
+      </w:r>
+    </w:p>
+    <w:p>
+      <w:pPr>
+        <w:pStyle w:val="ListParagraph"/>
+        <w:numPr>
+          <w:ilvl w:val="0"/>
+          <w:numId w:val="30"/>
+        </w:numPr>
+      </w:pPr>
+      <w:r>
+        <w:t>Beta testing has been signed off by QA</w:t>
+      </w:r>
+    </w:p>
+    <w:p/>
+    <w:p>
+      <w:pPr>
+        <w:rPr>
+          <w:color w:val="FF0000"/>
+        </w:rPr>
+      </w:pPr>
+      <w:r>
+        <w:rPr>
+          <w:color w:val="FF0000"/>
+        </w:rPr>
+        <w:t>Describe how the User Acceptance testing will be conducted, including a description of tests to be</w:t>
+      </w:r>
+    </w:p>
+    <w:p>
+      <w:pPr>
+        <w:rPr>
+          <w:color w:val="FF0000"/>
+        </w:rPr>
+      </w:pPr>
+      <w:r>
+        <w:rPr>
+          <w:color w:val="FF0000"/>
+        </w:rPr>
+        <w:t>carried out Who will write the test scripts for the testing, what would be sequence of events of User</w:t>
+      </w:r>
+    </w:p>
+    <w:p>
+      <w:pPr>
+        <w:rPr>
+          <w:color w:val="FF0000"/>
+        </w:rPr>
+      </w:pPr>
+      <w:r>
+        <w:rPr>
+          <w:color w:val="FF0000"/>
+        </w:rPr>
+        <w:t>Acceptance Testing, and how will the testing activity take place?</w:t>
+      </w:r>
+    </w:p>
+    <w:p>
+      <w:r>
+        <w:t>4.</w:t>
+      </w:r>
+      <w:r>
+        <w:t>5</w:t>
+      </w:r>
+      <w:r>
+        <w:t xml:space="preserve"> Automated Regression Testing</w:t>
+      </w:r>
+    </w:p>
+    <w:p>
+      <w:r>
+        <w:t>Definition:</w:t>
+      </w:r>
+    </w:p>
+    <w:p>
+      <w:r>
+        <w:t xml:space="preserve">Automated regression testing ensures that </w:t>
+      </w:r>
+      <w:r>
+        <w:t>any changes made to the software , for example, to fix bugs after release, does not have an impact on code that are not associated with it. New tests are not created for regression testing. Older tests are re-executed. It would be ideal to run a full test if the system after every change however, this would be costly and time consuming</w:t>
+      </w:r>
+      <w:r>
+        <w:t xml:space="preserve"> so an impact analysis can be done to test which area has the most chance of being affected.</w:t>
+      </w:r>
+    </w:p>
+    <w:p>
+      <w:r>
+        <w:t>Some benefits of automated regression testing include:</w:t>
+      </w:r>
+    </w:p>
+    <w:p>
+      <w:pPr>
+        <w:pStyle w:val="ListParagraph"/>
+        <w:numPr>
+          <w:ilvl w:val="0"/>
+          <w:numId w:val="6"/>
+        </w:numPr>
+      </w:pPr>
+      <w:r>
+        <w:t>Can be done with automation tools</w:t>
+      </w:r>
+    </w:p>
+    <w:p>
+      <w:pPr>
+        <w:pStyle w:val="ListParagraph"/>
+        <w:numPr>
+          <w:ilvl w:val="0"/>
+          <w:numId w:val="6"/>
+        </w:numPr>
+      </w:pPr>
+      <w:r>
+        <w:t>Ensures a better quality of game</w:t>
+      </w:r>
+    </w:p>
+    <w:p>
+      <w:pPr>
+        <w:pStyle w:val="ListParagraph"/>
+        <w:numPr>
+          <w:ilvl w:val="0"/>
+          <w:numId w:val="6"/>
+        </w:numPr>
+      </w:pPr>
+      <w:r>
+        <w:t>More reliable code</w:t>
+      </w:r>
+    </w:p>
+    <w:p>
+      <w:r>
+        <w:t>Participants:</w:t>
+      </w:r>
+    </w:p>
+    <w:p>
+      <w:r>
+        <w:t>Methodology:</w:t>
+      </w:r>
+    </w:p>
+    <w:p/>
+    <w:p>
+      <w:r>
+        <w:t xml:space="preserve">Because manual execution of test cases increases time as well as cost, </w:t>
+      </w:r>
+      <w:proofErr w:type="gramStart"/>
+      <w:r>
+        <w:t>It</w:t>
+      </w:r>
+      <w:proofErr w:type="gramEnd"/>
+      <w:r>
+        <w:t xml:space="preserve"> would be recommended to use </w:t>
+      </w:r>
+      <w:proofErr w:type="spellStart"/>
+      <w:r>
+        <w:t>Ranorex</w:t>
+      </w:r>
+      <w:proofErr w:type="spellEnd"/>
+      <w:r>
+        <w:t xml:space="preserve"> Studio. This is an all in one regression test automation for desktop web and mobile app with built in Selenium WebDriver. </w:t>
+      </w:r>
+    </w:p>
+    <w:p>
+      <w:r>
+        <w:t xml:space="preserve">An automated suite of test scripts can be built using previously defined test cases in section 4.1. this automated testing should take place anytime new </w:t>
+      </w:r>
+      <w:proofErr w:type="gramStart"/>
+      <w:r>
+        <w:t>functionality</w:t>
+      </w:r>
+      <w:proofErr w:type="gramEnd"/>
+      <w:r>
+        <w:t xml:space="preserve"> or a bug fix has taken place. </w:t>
+      </w:r>
+    </w:p>
+    <w:p>
+      <w:r>
+        <w:lastRenderedPageBreak/>
+        <w:t>5.0 TEST SCHEDULE</w:t>
+      </w:r>
+    </w:p>
+    <w:p>
+      <w:pPr>
+        <w:rPr>
+          <w:color w:val="FF0000"/>
+        </w:rPr>
+      </w:pPr>
+      <w:r>
+        <w:rPr>
+          <w:color w:val="FF0000"/>
+        </w:rPr>
+        <w:t>Include test milestones identified in the Software Project Schedule as well as all item transmittal</w:t>
+      </w:r>
+    </w:p>
+    <w:p>
+      <w:pPr>
+        <w:rPr>
+          <w:color w:val="FF0000"/>
+        </w:rPr>
+      </w:pPr>
+      <w:r>
+        <w:rPr>
+          <w:color w:val="FF0000"/>
+        </w:rPr>
+        <w:t>events.</w:t>
+      </w:r>
+    </w:p>
+    <w:p>
+      <w:pPr>
+        <w:rPr>
+          <w:color w:val="FF0000"/>
+        </w:rPr>
+      </w:pPr>
+      <w:r>
+        <w:rPr>
+          <w:color w:val="FF0000"/>
+        </w:rPr>
+        <w:t>Define any additional test milestones needed. Estimate the time required to do each testing task.</w:t>
+      </w:r>
+    </w:p>
+    <w:p>
+      <w:pPr>
+        <w:rPr>
+          <w:color w:val="FF0000"/>
+        </w:rPr>
+      </w:pPr>
+      <w:r>
+        <w:rPr>
+          <w:color w:val="FF0000"/>
+        </w:rPr>
+        <w:t>Specify the schedule for each testing task and test milestone. For each testing resource (that is,</w:t>
+      </w:r>
+    </w:p>
+    <w:p>
+      <w:pPr>
+        <w:rPr>
+          <w:color w:val="FF0000"/>
+        </w:rPr>
+      </w:pPr>
+      <w:r>
+        <w:rPr>
+          <w:color w:val="FF0000"/>
+        </w:rPr>
+        <w:t>facilities, tools, and staff), specify its periods of use.</w:t>
+      </w:r>
+    </w:p>
+    <w:p>
+      <w:r>
+        <w:t>6.0 CONTROL PROCEDURES</w:t>
+      </w:r>
+    </w:p>
+    <w:p>
+      <w:r>
+        <w:t>Problem Reporting</w:t>
+      </w:r>
+    </w:p>
+    <w:p>
+      <w:pPr>
+        <w:rPr>
+          <w:color w:val="FF0000"/>
+        </w:rPr>
+      </w:pPr>
+      <w:r>
+        <w:rPr>
+          <w:color w:val="FF0000"/>
+        </w:rPr>
+        <w:t>Document the procedures to follow when an incident is encountered during the testing process. If a</w:t>
+      </w:r>
+    </w:p>
+    <w:p>
+      <w:pPr>
+        <w:rPr>
+          <w:color w:val="FF0000"/>
+        </w:rPr>
+      </w:pPr>
+      <w:r>
+        <w:rPr>
+          <w:color w:val="FF0000"/>
+        </w:rPr>
+        <w:t>standard form is going to be used, attach a blank copy as an "Appendix" to the Test Plan. In the</w:t>
+      </w:r>
+    </w:p>
+    <w:p>
+      <w:pPr>
+        <w:rPr>
+          <w:color w:val="FF0000"/>
+        </w:rPr>
+      </w:pPr>
+      <w:r>
+        <w:rPr>
+          <w:color w:val="FF0000"/>
+        </w:rPr>
+        <w:t>event you are using an automated incident logging system, write those procedures in this section.</w:t>
+      </w:r>
+    </w:p>
+    <w:p>
+      <w:pPr>
+        <w:rPr>
+          <w:color w:val="FF0000"/>
+        </w:rPr>
+      </w:pPr>
+      <w:r>
+        <w:rPr>
+          <w:color w:val="FF0000"/>
+        </w:rPr>
+        <w:t>Change Requests</w:t>
+      </w:r>
+    </w:p>
+    <w:p>
+      <w:pPr>
+        <w:rPr>
+          <w:color w:val="FF0000"/>
+        </w:rPr>
+      </w:pPr>
+      <w:r>
+        <w:rPr>
+          <w:color w:val="FF0000"/>
+        </w:rPr>
+        <w:t>Document the process of modifications to the software. Identify who will sign off on the changes</w:t>
+      </w:r>
+    </w:p>
+    <w:p>
+      <w:pPr>
+        <w:rPr>
+          <w:color w:val="FF0000"/>
+        </w:rPr>
+      </w:pPr>
+      <w:r>
+        <w:rPr>
+          <w:color w:val="FF0000"/>
+        </w:rPr>
+        <w:t>and what would be the criteria for including the changes to the current product. If the changes will</w:t>
+      </w:r>
+    </w:p>
+    <w:p>
+      <w:pPr>
+        <w:rPr>
+          <w:color w:val="FF0000"/>
+        </w:rPr>
+      </w:pPr>
+      <w:r>
+        <w:rPr>
+          <w:color w:val="FF0000"/>
+        </w:rPr>
+        <w:t>affect existing programs, these modules need to be identified.</w:t>
+      </w:r>
+    </w:p>
+    <w:p>
+      <w:r>
+        <w:t>7.0 FEATURES TO BE TESTED</w:t>
+      </w:r>
+    </w:p>
+    <w:p>
+      <w:pPr>
+        <w:rPr>
+          <w:color w:val="FF0000"/>
+        </w:rPr>
+      </w:pPr>
+      <w:r>
+        <w:rPr>
+          <w:color w:val="FF0000"/>
+        </w:rPr>
+        <w:t>Identify all software features and combinations of software features that will be tested.</w:t>
+      </w:r>
+    </w:p>
+    <w:p>
+      <w:pPr>
+        <w:pStyle w:val="ListParagraph"/>
+        <w:numPr>
+          <w:ilvl w:val="0"/>
+          <w:numId w:val="25"/>
+        </w:numPr>
+      </w:pPr>
+      <w:r>
+        <w:t>Unit scrolling script</w:t>
+      </w:r>
+    </w:p>
+    <w:p>
+      <w:pPr>
+        <w:pStyle w:val="ListParagraph"/>
+        <w:numPr>
+          <w:ilvl w:val="0"/>
+          <w:numId w:val="25"/>
+        </w:numPr>
+      </w:pPr>
+      <w:r>
+        <w:t>Game audio script</w:t>
+      </w:r>
+    </w:p>
+    <w:p>
+      <w:pPr>
+        <w:pStyle w:val="ListParagraph"/>
+        <w:numPr>
+          <w:ilvl w:val="0"/>
+          <w:numId w:val="25"/>
+        </w:numPr>
+      </w:pPr>
+      <w:r>
+        <w:t>Move forwards</w:t>
+      </w:r>
+    </w:p>
+    <w:p>
+      <w:pPr>
+        <w:pStyle w:val="ListParagraph"/>
+        <w:numPr>
+          <w:ilvl w:val="0"/>
+          <w:numId w:val="25"/>
+        </w:numPr>
+      </w:pPr>
+      <w:r>
+        <w:t>Move backwards</w:t>
+      </w:r>
+    </w:p>
+    <w:p>
+      <w:pPr>
+        <w:pStyle w:val="ListParagraph"/>
+        <w:numPr>
+          <w:ilvl w:val="0"/>
+          <w:numId w:val="25"/>
+        </w:numPr>
+      </w:pPr>
+      <w:r>
+        <w:t>Jump</w:t>
+      </w:r>
+    </w:p>
+    <w:p>
+      <w:pPr>
+        <w:pStyle w:val="ListParagraph"/>
+        <w:numPr>
+          <w:ilvl w:val="0"/>
+          <w:numId w:val="25"/>
+        </w:numPr>
+      </w:pPr>
+      <w:r>
+        <w:t>Crouch</w:t>
+      </w:r>
+    </w:p>
+    <w:p>
+      <w:pPr>
+        <w:pStyle w:val="ListParagraph"/>
+        <w:numPr>
+          <w:ilvl w:val="0"/>
+          <w:numId w:val="25"/>
+        </w:numPr>
+      </w:pPr>
+      <w:r>
+        <w:t>Attack/action</w:t>
+      </w:r>
+    </w:p>
+    <w:p>
+      <w:pPr>
+        <w:pStyle w:val="ListParagraph"/>
+        <w:numPr>
+          <w:ilvl w:val="0"/>
+          <w:numId w:val="25"/>
+        </w:numPr>
+      </w:pPr>
+      <w:r>
+        <w:t>Pause/resume</w:t>
+      </w:r>
+    </w:p>
+    <w:p>
+      <w:pPr>
+        <w:pStyle w:val="ListParagraph"/>
+        <w:numPr>
+          <w:ilvl w:val="0"/>
+          <w:numId w:val="25"/>
+        </w:numPr>
+      </w:pPr>
+      <w:r>
+        <w:t>Health script</w:t>
+      </w:r>
+    </w:p>
+    <w:p>
+      <w:pPr>
+        <w:pStyle w:val="ListParagraph"/>
+        <w:numPr>
+          <w:ilvl w:val="0"/>
+          <w:numId w:val="25"/>
+        </w:numPr>
+      </w:pPr>
+      <w:r>
+        <w:t>Player death script</w:t>
+      </w:r>
+    </w:p>
+    <w:p>
+      <w:pPr>
+        <w:pStyle w:val="ListParagraph"/>
+        <w:numPr>
+          <w:ilvl w:val="0"/>
+          <w:numId w:val="25"/>
+        </w:numPr>
+      </w:pPr>
+      <w:r>
+        <w:t>Player audio script</w:t>
+      </w:r>
+    </w:p>
+    <w:p>
+      <w:pPr>
+        <w:pStyle w:val="ListParagraph"/>
+        <w:numPr>
+          <w:ilvl w:val="0"/>
+          <w:numId w:val="25"/>
+        </w:numPr>
+      </w:pPr>
+      <w:r>
+        <w:t>Enemy movement pattern</w:t>
+      </w:r>
+    </w:p>
+    <w:p>
+      <w:pPr>
+        <w:pStyle w:val="ListParagraph"/>
+        <w:numPr>
+          <w:ilvl w:val="0"/>
+          <w:numId w:val="25"/>
+        </w:numPr>
+      </w:pPr>
+      <w:r>
+        <w:t xml:space="preserve">Enemy attack pattern </w:t>
+      </w:r>
+    </w:p>
+    <w:p>
+      <w:pPr>
+        <w:pStyle w:val="ListParagraph"/>
+        <w:numPr>
+          <w:ilvl w:val="0"/>
+          <w:numId w:val="25"/>
+        </w:numPr>
+      </w:pPr>
+      <w:r>
+        <w:t>Enemy health</w:t>
+      </w:r>
+    </w:p>
+    <w:p>
+      <w:pPr>
+        <w:pStyle w:val="ListParagraph"/>
+        <w:numPr>
+          <w:ilvl w:val="0"/>
+          <w:numId w:val="25"/>
+        </w:numPr>
+      </w:pPr>
+      <w:r>
+        <w:t>Enemy death script</w:t>
+      </w:r>
+    </w:p>
+    <w:p>
+      <w:pPr>
+        <w:pStyle w:val="ListParagraph"/>
+        <w:numPr>
+          <w:ilvl w:val="0"/>
+          <w:numId w:val="25"/>
+        </w:numPr>
+      </w:pPr>
+      <w:r>
+        <w:t>Enemy audio script</w:t>
+      </w:r>
+    </w:p>
+    <w:p>
+      <w:pPr>
+        <w:pStyle w:val="ListParagraph"/>
+        <w:numPr>
+          <w:ilvl w:val="0"/>
+          <w:numId w:val="25"/>
+        </w:numPr>
+      </w:pPr>
+      <w:r>
+        <w:t xml:space="preserve">Projectile movement </w:t>
+      </w:r>
+    </w:p>
+    <w:p>
+      <w:pPr>
+        <w:pStyle w:val="ListParagraph"/>
+        <w:numPr>
+          <w:ilvl w:val="0"/>
+          <w:numId w:val="25"/>
+        </w:numPr>
+      </w:pPr>
+      <w:r>
+        <w:t>Projectile damage</w:t>
+      </w:r>
+    </w:p>
+    <w:p>
+      <w:pPr>
+        <w:pStyle w:val="ListParagraph"/>
+        <w:numPr>
+          <w:ilvl w:val="0"/>
+          <w:numId w:val="25"/>
+        </w:numPr>
+      </w:pPr>
+      <w:r>
+        <w:t>Play game button</w:t>
+      </w:r>
+    </w:p>
+    <w:p>
+      <w:pPr>
+        <w:pStyle w:val="ListParagraph"/>
+        <w:numPr>
+          <w:ilvl w:val="0"/>
+          <w:numId w:val="25"/>
+        </w:numPr>
+      </w:pPr>
+      <w:r>
+        <w:t>Setting button</w:t>
+      </w:r>
+    </w:p>
+    <w:p>
+      <w:pPr>
+        <w:pStyle w:val="ListParagraph"/>
+        <w:numPr>
+          <w:ilvl w:val="0"/>
+          <w:numId w:val="25"/>
+        </w:numPr>
+      </w:pPr>
+      <w:r>
+        <w:t>Load game button</w:t>
+      </w:r>
+    </w:p>
+    <w:p>
+      <w:pPr>
+        <w:pStyle w:val="ListParagraph"/>
+        <w:numPr>
+          <w:ilvl w:val="0"/>
+          <w:numId w:val="25"/>
+        </w:numPr>
+      </w:pPr>
+      <w:r>
+        <w:lastRenderedPageBreak/>
+        <w:t>Delete game button</w:t>
+      </w:r>
+    </w:p>
+    <w:p>
+      <w:pPr>
+        <w:pStyle w:val="ListParagraph"/>
+        <w:numPr>
+          <w:ilvl w:val="0"/>
+          <w:numId w:val="25"/>
+        </w:numPr>
+      </w:pPr>
+      <w:r>
+        <w:t>Exit game button</w:t>
+      </w:r>
+    </w:p>
+    <w:p>
+      <w:pPr>
+        <w:pStyle w:val="ListParagraph"/>
+        <w:numPr>
+          <w:ilvl w:val="0"/>
+          <w:numId w:val="25"/>
+        </w:numPr>
+      </w:pPr>
+      <w:r>
+        <w:t>Intro music script</w:t>
+      </w:r>
+    </w:p>
+    <w:p>
+      <w:pPr>
+        <w:pStyle w:val="ListParagraph"/>
+        <w:numPr>
+          <w:ilvl w:val="0"/>
+          <w:numId w:val="25"/>
+        </w:numPr>
+      </w:pPr>
+      <w:r>
+        <w:t>Adjust music level script</w:t>
+      </w:r>
+    </w:p>
+    <w:p>
+      <w:pPr>
+        <w:pStyle w:val="ListParagraph"/>
+        <w:numPr>
+          <w:ilvl w:val="0"/>
+          <w:numId w:val="25"/>
+        </w:numPr>
+      </w:pPr>
+      <w:r>
+        <w:t>Adjust sound effects level script</w:t>
+      </w:r>
+    </w:p>
+    <w:p>
+      <w:pPr>
+        <w:pStyle w:val="ListParagraph"/>
+        <w:numPr>
+          <w:ilvl w:val="0"/>
+          <w:numId w:val="25"/>
+        </w:numPr>
+      </w:pPr>
+      <w:r>
+        <w:t>Save game function</w:t>
+      </w:r>
+    </w:p>
+    <w:p>
+      <w:pPr>
+        <w:pStyle w:val="ListParagraph"/>
+        <w:numPr>
+          <w:ilvl w:val="0"/>
+          <w:numId w:val="25"/>
+        </w:numPr>
+      </w:pPr>
+      <w:r>
+        <w:t>Settings button</w:t>
+      </w:r>
+    </w:p>
+    <w:p>
+      <w:pPr>
+        <w:pStyle w:val="ListParagraph"/>
+        <w:numPr>
+          <w:ilvl w:val="0"/>
+          <w:numId w:val="25"/>
+        </w:numPr>
+      </w:pPr>
+      <w:r>
+        <w:t>Exit game button</w:t>
+      </w:r>
+    </w:p>
+    <w:p>
+      <w:pPr>
+        <w:pStyle w:val="ListParagraph"/>
+        <w:numPr>
+          <w:ilvl w:val="0"/>
+          <w:numId w:val="25"/>
+        </w:numPr>
+      </w:pPr>
+      <w:r>
+        <w:t xml:space="preserve">Replay game script </w:t>
+      </w:r>
+    </w:p>
+    <w:p>
+      <w:pPr>
+        <w:pStyle w:val="ListParagraph"/>
+        <w:numPr>
+          <w:ilvl w:val="0"/>
+          <w:numId w:val="25"/>
+        </w:numPr>
+      </w:pPr>
+      <w:r>
+        <w:t>Exit game script</w:t>
+      </w:r>
+    </w:p>
+    <w:p>
+      <w:pPr>
+        <w:pStyle w:val="ListParagraph"/>
+        <w:numPr>
+          <w:ilvl w:val="0"/>
+          <w:numId w:val="25"/>
+        </w:numPr>
+      </w:pPr>
+      <w:r>
+        <w:t>The interface between the  player character and the enemy  character</w:t>
+      </w:r>
+    </w:p>
+    <w:p>
+      <w:pPr>
+        <w:pStyle w:val="ListParagraph"/>
+        <w:numPr>
+          <w:ilvl w:val="0"/>
+          <w:numId w:val="25"/>
+        </w:numPr>
+      </w:pPr>
+      <w:r>
+        <w:t xml:space="preserve">The interface between the main menu and the first level. </w:t>
+      </w:r>
+    </w:p>
+    <w:p>
+      <w:pPr>
+        <w:pStyle w:val="ListParagraph"/>
+        <w:numPr>
+          <w:ilvl w:val="0"/>
+          <w:numId w:val="25"/>
+        </w:numPr>
+      </w:pPr>
+      <w:r>
+        <w:t>The interface between the pause/resume menu and each level</w:t>
+      </w:r>
+    </w:p>
+    <w:p>
+      <w:pPr>
+        <w:pStyle w:val="ListParagraph"/>
+        <w:numPr>
+          <w:ilvl w:val="0"/>
+          <w:numId w:val="25"/>
+        </w:numPr>
+      </w:pPr>
+      <w:r>
+        <w:t>The interface between each level</w:t>
+      </w:r>
+    </w:p>
+    <w:p>
+      <w:pPr>
+        <w:pStyle w:val="ListParagraph"/>
+        <w:numPr>
+          <w:ilvl w:val="0"/>
+          <w:numId w:val="25"/>
+        </w:numPr>
+      </w:pPr>
+      <w:r>
+        <w:t xml:space="preserve">The interface between the final level and the complete scene. </w:t>
+      </w:r>
+    </w:p>
+    <w:p>
+      <w:pPr>
+        <w:pStyle w:val="ListParagraph"/>
+        <w:numPr>
+          <w:ilvl w:val="0"/>
+          <w:numId w:val="25"/>
+        </w:numPr>
+      </w:pPr>
+      <w:r>
+        <w:t>the interface between the save game and the database</w:t>
+      </w:r>
+    </w:p>
+    <w:p>
+      <w:pPr>
+        <w:pStyle w:val="ListParagraph"/>
+        <w:numPr>
+          <w:ilvl w:val="0"/>
+          <w:numId w:val="25"/>
+        </w:numPr>
+      </w:pPr>
+      <w:r>
+        <w:t>new module testing</w:t>
+      </w:r>
+    </w:p>
+    <w:p>
+      <w:pPr>
+        <w:pStyle w:val="ListParagraph"/>
+        <w:numPr>
+          <w:ilvl w:val="0"/>
+          <w:numId w:val="25"/>
+        </w:numPr>
+      </w:pPr>
+      <w:r>
+        <w:t>stress test enemy characters</w:t>
+      </w:r>
+    </w:p>
+    <w:p>
+      <w:pPr>
+        <w:pStyle w:val="ListParagraph"/>
+        <w:numPr>
+          <w:ilvl w:val="0"/>
+          <w:numId w:val="25"/>
+        </w:numPr>
+      </w:pPr>
+      <w:r>
+        <w:t>beta test:</w:t>
+      </w:r>
+    </w:p>
+    <w:p>
+      <w:pPr>
+        <w:pStyle w:val="ListParagraph"/>
+        <w:numPr>
+          <w:ilvl w:val="1"/>
+          <w:numId w:val="25"/>
+        </w:numPr>
+      </w:pPr>
+      <w:r>
         <w:t>Functionality</w:t>
       </w:r>
     </w:p>
@@ -2794,8 +3793,8 @@
       <w:pPr>
         <w:pStyle w:val="ListParagraph"/>
         <w:numPr>
-          <w:ilvl w:val="0"/>
-          <w:numId w:val="29"/>
+          <w:ilvl w:val="1"/>
+          <w:numId w:val="25"/>
         </w:numPr>
       </w:pPr>
       <w:r>
@@ -2806,8 +3805,8 @@
       <w:pPr>
         <w:pStyle w:val="ListParagraph"/>
         <w:numPr>
-          <w:ilvl w:val="0"/>
-          <w:numId w:val="29"/>
+          <w:ilvl w:val="1"/>
+          <w:numId w:val="25"/>
         </w:numPr>
       </w:pPr>
       <w:r>
@@ -2818,8 +3817,8 @@
       <w:pPr>
         <w:pStyle w:val="ListParagraph"/>
         <w:numPr>
-          <w:ilvl w:val="0"/>
-          <w:numId w:val="29"/>
+          <w:ilvl w:val="1"/>
+          <w:numId w:val="25"/>
         </w:numPr>
       </w:pPr>
       <w:r>
@@ -2827,466 +3826,62 @@
       </w:r>
     </w:p>
     <w:p>
-      <w:r>
-        <w:t>It is recommended the beta testing software ReQtest is used to document the bugs recorded to keep all reporting concise and consistent. All beta testers should be versed on how to use the beta testin</w:t>
-      </w:r>
-      <w:r>
-        <w:t>g</w:t>
-      </w:r>
-      <w:r>
-        <w:t xml:space="preserve"> software before the testing commences. </w:t>
-      </w:r>
-    </w:p>
-    <w:p>
-      <w:r>
-        <w:t>Between 10-20 beta testers should be used for testing. The test should cover as many devices as possib</w:t>
-      </w:r>
-      <w:r>
-        <w:t>l</w:t>
-      </w:r>
-      <w:r>
-        <w:t xml:space="preserve">e to give a good range </w:t>
-      </w:r>
-      <w:r>
-        <w:t xml:space="preserve">of testing coverage. Installation packages should be delivered to the testers before product launch. </w:t>
-      </w:r>
-    </w:p>
-    <w:p>
-      <w:r>
-        <w:t>One test cycle should be completed that lasts four weeks</w:t>
+      <w:pPr>
+        <w:pStyle w:val="ListParagraph"/>
+        <w:numPr>
+          <w:ilvl w:val="0"/>
+          <w:numId w:val="25"/>
+        </w:numPr>
+      </w:pPr>
+      <w:r>
+        <w:t>Regression testing on unit test cases</w:t>
+      </w:r>
+    </w:p>
+    <w:p>
+      <w:pPr>
+        <w:pStyle w:val="ListParagraph"/>
+      </w:pPr>
+    </w:p>
+    <w:p>
+      <w:pPr>
+        <w:rPr>
+          <w:color w:val="FF0000"/>
+        </w:rPr>
+      </w:pPr>
+    </w:p>
+    <w:p>
+      <w:r>
+        <w:t>8.0 FEATURES NOT TO BE TESTED</w:t>
+      </w:r>
+    </w:p>
+    <w:p>
+      <w:pPr>
+        <w:rPr>
+          <w:color w:val="FF0000"/>
+        </w:rPr>
+      </w:pPr>
+      <w:r>
+        <w:rPr>
+          <w:color w:val="FF0000"/>
+        </w:rPr>
+        <w:t>Identify all features and significant combinations of features which will not be tested and the</w:t>
+      </w:r>
+    </w:p>
+    <w:p>
+      <w:r>
+        <w:rPr>
+          <w:color w:val="FF0000"/>
+        </w:rPr>
+        <w:t>reasons</w:t>
       </w:r>
       <w:r>
         <w:t>.</w:t>
       </w:r>
     </w:p>
-    <w:p>
-      <w:r>
-        <w:t xml:space="preserve">All bugs reported by should be sent to the developers to be fixed. </w:t>
-      </w:r>
-    </w:p>
-    <w:p>
-      <w:r>
-        <w:t>All feedback should be sent to the test leader for evaluation. Feedback should be analysed under the above criteria.</w:t>
-      </w:r>
-    </w:p>
-    <w:p>
-      <w:r>
-        <w:t>The exit criteria for beta testing</w:t>
-      </w:r>
-      <w:r>
-        <w:t>:</w:t>
-      </w:r>
-    </w:p>
-    <w:p>
-      <w:pPr>
-        <w:pStyle w:val="ListParagraph"/>
-        <w:numPr>
-          <w:ilvl w:val="0"/>
-          <w:numId w:val="30"/>
-        </w:numPr>
-      </w:pPr>
-      <w:r>
-        <w:t xml:space="preserve">Game breaking bugs should no longer be  documented on any device or platform.  </w:t>
-      </w:r>
-    </w:p>
-    <w:p>
-      <w:pPr>
-        <w:pStyle w:val="ListParagraph"/>
-        <w:numPr>
-          <w:ilvl w:val="0"/>
-          <w:numId w:val="30"/>
-        </w:numPr>
-      </w:pPr>
-      <w:r>
-        <w:t>Any major bugs that have been reported should be fixed</w:t>
-      </w:r>
-    </w:p>
-    <w:p>
-      <w:pPr>
-        <w:pStyle w:val="ListParagraph"/>
-        <w:numPr>
-          <w:ilvl w:val="0"/>
-          <w:numId w:val="30"/>
-        </w:numPr>
-      </w:pPr>
-      <w:r>
-        <w:t>The beta summary report should be produced</w:t>
-      </w:r>
-    </w:p>
-    <w:p>
-      <w:pPr>
-        <w:pStyle w:val="ListParagraph"/>
-        <w:numPr>
-          <w:ilvl w:val="0"/>
-          <w:numId w:val="30"/>
-        </w:numPr>
-      </w:pPr>
-      <w:r>
-        <w:t xml:space="preserve">Awards/incentives have been distributed to testers </w:t>
-      </w:r>
-    </w:p>
-    <w:p>
-      <w:pPr>
-        <w:pStyle w:val="ListParagraph"/>
-        <w:numPr>
-          <w:ilvl w:val="0"/>
-          <w:numId w:val="30"/>
-        </w:numPr>
-      </w:pPr>
-      <w:r>
-        <w:t>Beta testing has been signed off by QA</w:t>
-      </w:r>
-    </w:p>
     <w:p/>
-    <w:p>
-      <w:pPr>
-        <w:rPr>
-          <w:color w:val="FF0000"/>
-        </w:rPr>
-      </w:pPr>
-      <w:r>
-        <w:rPr>
-          <w:color w:val="FF0000"/>
-        </w:rPr>
-        <w:t>Describe how the User Acceptance testing will be conducted, including a description of tests to be</w:t>
-      </w:r>
-    </w:p>
-    <w:p>
-      <w:pPr>
-        <w:rPr>
-          <w:color w:val="FF0000"/>
-        </w:rPr>
-      </w:pPr>
-      <w:r>
-        <w:rPr>
-          <w:color w:val="FF0000"/>
-        </w:rPr>
-        <w:t>carried out Who will write the test scripts for the testing, what would be sequence of events of User</w:t>
-      </w:r>
-    </w:p>
-    <w:p>
-      <w:pPr>
-        <w:rPr>
-          <w:color w:val="FF0000"/>
-        </w:rPr>
-      </w:pPr>
-      <w:r>
-        <w:rPr>
-          <w:color w:val="FF0000"/>
-        </w:rPr>
-        <w:t>Acceptance Testing, and how will the testing activity take place?</w:t>
-      </w:r>
-    </w:p>
-    <w:p>
-      <w:r>
-        <w:t>4.</w:t>
-      </w:r>
-      <w:r>
-        <w:t>5</w:t>
-      </w:r>
-      <w:r>
-        <w:t xml:space="preserve"> Automated Regression Testing</w:t>
-      </w:r>
-    </w:p>
-    <w:p>
-      <w:r>
-        <w:t>Definition:</w:t>
-      </w:r>
-    </w:p>
-    <w:p>
-      <w:r>
-        <w:t xml:space="preserve">Automated regression testing ensures that </w:t>
-      </w:r>
-      <w:r>
-        <w:t>any changes made to the software , for example, to fix bugs after release, does not have an impact on code that are not associated with it. New tests are not created for regression testing. Older tests are re-executed. It would be ideal to run a full test if the system after every change however, this would be costly and time consuming</w:t>
-      </w:r>
-      <w:r>
-        <w:t xml:space="preserve"> so an impact analysis can be done to test which area has the most chance of being affected.</w:t>
-      </w:r>
-    </w:p>
-    <w:p>
-      <w:r>
-        <w:t>Some benefits of automated regression testing include:</w:t>
-      </w:r>
-    </w:p>
-    <w:p>
-      <w:pPr>
-        <w:pStyle w:val="ListParagraph"/>
-        <w:numPr>
-          <w:ilvl w:val="0"/>
-          <w:numId w:val="6"/>
-        </w:numPr>
-      </w:pPr>
-      <w:r>
-        <w:t>Can be done with automation tools</w:t>
-      </w:r>
-    </w:p>
-    <w:p>
-      <w:pPr>
-        <w:pStyle w:val="ListParagraph"/>
-        <w:numPr>
-          <w:ilvl w:val="0"/>
-          <w:numId w:val="6"/>
-        </w:numPr>
-      </w:pPr>
-      <w:r>
-        <w:t>Ensures a better quality of game</w:t>
-      </w:r>
-    </w:p>
-    <w:p>
-      <w:pPr>
-        <w:pStyle w:val="ListParagraph"/>
-        <w:numPr>
-          <w:ilvl w:val="0"/>
-          <w:numId w:val="6"/>
-        </w:numPr>
-      </w:pPr>
-      <w:r>
-        <w:t>More reliable code</w:t>
-      </w:r>
-    </w:p>
-    <w:p>
-      <w:r>
-        <w:t>Participants:</w:t>
-      </w:r>
-    </w:p>
-    <w:p>
-      <w:r>
-        <w:t>Methodology:</w:t>
-      </w:r>
-    </w:p>
     <w:p/>
     <w:p>
       <w:r>
-        <w:t xml:space="preserve">Because manual execution of test cases increases time as well as cost, It would be recommended to use Ranorex Studio. This is an all in one regression test automation for desktop web and mobile app with built in Selenium WebDriver. </w:t>
-      </w:r>
-    </w:p>
-    <w:p>
-      <w:r>
-        <w:t xml:space="preserve">An automated suite of test scripts can be built using previously defined test cases in section 4.1. this automated testing should take place anytime new functionality or a bug fix has taken place. </w:t>
-      </w:r>
-    </w:p>
-    <w:p>
-      <w:r>
-        <w:t>5.0 TEST SCHEDULE</w:t>
-      </w:r>
-    </w:p>
-    <w:p>
-      <w:pPr>
-        <w:rPr>
-          <w:color w:val="FF0000"/>
-        </w:rPr>
-      </w:pPr>
-      <w:r>
-        <w:rPr>
-          <w:color w:val="FF0000"/>
-        </w:rPr>
-        <w:t>Include test milestones identified in the Software Project Schedule as well as all item transmittal</w:t>
-      </w:r>
-    </w:p>
-    <w:p>
-      <w:pPr>
-        <w:rPr>
-          <w:color w:val="FF0000"/>
-        </w:rPr>
-      </w:pPr>
-      <w:r>
-        <w:rPr>
-          <w:color w:val="FF0000"/>
-        </w:rPr>
-        <w:t>events.</w:t>
-      </w:r>
-    </w:p>
-    <w:p>
-      <w:pPr>
-        <w:rPr>
-          <w:color w:val="FF0000"/>
-        </w:rPr>
-      </w:pPr>
-      <w:r>
-        <w:rPr>
-          <w:color w:val="FF0000"/>
-        </w:rPr>
-        <w:t>Define any additional test milestones needed. Estimate the time required to do each testing task.</w:t>
-      </w:r>
-    </w:p>
-    <w:p>
-      <w:pPr>
-        <w:rPr>
-          <w:color w:val="FF0000"/>
-        </w:rPr>
-      </w:pPr>
-      <w:r>
-        <w:rPr>
-          <w:color w:val="FF0000"/>
-        </w:rPr>
-        <w:t>Specify the schedule for each testing task and test milestone. For each testing resource (that is,</w:t>
-      </w:r>
-    </w:p>
-    <w:p>
-      <w:pPr>
-        <w:rPr>
-          <w:color w:val="FF0000"/>
-        </w:rPr>
-      </w:pPr>
-      <w:r>
-        <w:rPr>
-          <w:color w:val="FF0000"/>
-        </w:rPr>
-        <w:t>facilities, tools, and staff), specify its periods of use.</w:t>
-      </w:r>
-    </w:p>
-    <w:p>
-      <w:r>
-        <w:t>6.0 CONTROL PROCEDURES</w:t>
-      </w:r>
-    </w:p>
-    <w:p>
-      <w:r>
-        <w:t>Problem Reporting</w:t>
-      </w:r>
-    </w:p>
-    <w:p>
-      <w:pPr>
-        <w:rPr>
-          <w:color w:val="FF0000"/>
-        </w:rPr>
-      </w:pPr>
-      <w:r>
-        <w:rPr>
-          <w:color w:val="FF0000"/>
-        </w:rPr>
-        <w:t>Document the procedures to follow when an incident is encountered during the testing process. If a</w:t>
-      </w:r>
-    </w:p>
-    <w:p>
-      <w:pPr>
-        <w:rPr>
-          <w:color w:val="FF0000"/>
-        </w:rPr>
-      </w:pPr>
-      <w:r>
-        <w:rPr>
-          <w:color w:val="FF0000"/>
-        </w:rPr>
-        <w:t>standard form is going to be used, attach a blank copy as an "Appendix" to the Test Plan. In the</w:t>
-      </w:r>
-    </w:p>
-    <w:p>
-      <w:pPr>
-        <w:rPr>
-          <w:color w:val="FF0000"/>
-        </w:rPr>
-      </w:pPr>
-      <w:r>
-        <w:rPr>
-          <w:color w:val="FF0000"/>
-        </w:rPr>
-        <w:t>event you are using an automated incident logging system, write those procedures in this section.</w:t>
-      </w:r>
-    </w:p>
-    <w:p>
-      <w:pPr>
-        <w:rPr>
-          <w:color w:val="FF0000"/>
-        </w:rPr>
-      </w:pPr>
-      <w:r>
-        <w:rPr>
-          <w:color w:val="FF0000"/>
-        </w:rPr>
-        <w:t>Change Requests</w:t>
-      </w:r>
-    </w:p>
-    <w:p>
-      <w:pPr>
-        <w:rPr>
-          <w:color w:val="FF0000"/>
-        </w:rPr>
-      </w:pPr>
-      <w:r>
-        <w:rPr>
-          <w:color w:val="FF0000"/>
-        </w:rPr>
-        <w:t>Document the process of modifications to the software. Identify who will sign off on the changes</w:t>
-      </w:r>
-    </w:p>
-    <w:p>
-      <w:pPr>
-        <w:rPr>
-          <w:color w:val="FF0000"/>
-        </w:rPr>
-      </w:pPr>
-      <w:r>
-        <w:rPr>
-          <w:color w:val="FF0000"/>
-        </w:rPr>
-        <w:t>and what would be the criteria for including the changes to the current product. If the changes will</w:t>
-      </w:r>
-    </w:p>
-    <w:p>
-      <w:pPr>
-        <w:rPr>
-          <w:color w:val="FF0000"/>
-        </w:rPr>
-      </w:pPr>
-      <w:r>
-        <w:rPr>
-          <w:color w:val="FF0000"/>
-        </w:rPr>
-        <w:t>affect existing programs, these modules need to be identified.</w:t>
-      </w:r>
-    </w:p>
-    <w:p>
-      <w:r>
-        <w:t>7.0 FEATURES TO BE TESTED</w:t>
-      </w:r>
-    </w:p>
-    <w:p>
-      <w:pPr>
-        <w:rPr>
-          <w:color w:val="FF0000"/>
-        </w:rPr>
-      </w:pPr>
-      <w:r>
-        <w:rPr>
-          <w:color w:val="FF0000"/>
-        </w:rPr>
-        <w:t>Identify all software features and combinations of software features that will be tested.</w:t>
-      </w:r>
-    </w:p>
-    <w:p>
-      <w:r>
-        <w:t>8.0 FEATURES NOT TO BE TESTED</w:t>
-      </w:r>
-    </w:p>
-    <w:p>
-      <w:pPr>
-        <w:rPr>
-          <w:color w:val="FF0000"/>
-        </w:rPr>
-      </w:pPr>
-      <w:r>
-        <w:rPr>
-          <w:color w:val="FF0000"/>
-        </w:rPr>
-        <w:t>Identify all features and significant combinations of features which will not be tested and the</w:t>
-      </w:r>
-    </w:p>
-    <w:p>
-      <w:r>
-        <w:rPr>
-          <w:color w:val="FF0000"/>
-        </w:rPr>
-        <w:t>reasons</w:t>
-      </w:r>
-      <w:r>
-        <w:t>.</w:t>
-      </w:r>
-    </w:p>
-    <w:p/>
-    <w:p>
-      <w:r>
         <w:t>9.0 RESOURCES/ROLES &amp; RESPONSIBILITIES</w:t>
       </w:r>
     </w:p>
@@ -3352,38 +3947,38 @@
         <w:rPr>
           <w:color w:val="FF0000"/>
         </w:rPr>
+        <w:t>may include developers, testers, operations staff, testing services, etc.</w:t>
+      </w:r>
+    </w:p>
+    <w:p>
+      <w:r>
+        <w:t>10.0 SCHEDULES</w:t>
+      </w:r>
+    </w:p>
+    <w:p>
+      <w:pPr>
+        <w:rPr>
+          <w:color w:val="FF0000"/>
+        </w:rPr>
+      </w:pPr>
+      <w:r>
+        <w:rPr>
+          <w:color w:val="FF0000"/>
+        </w:rPr>
+        <w:t>Identify the deliverable documents. You can list the following documents:</w:t>
+      </w:r>
+    </w:p>
+    <w:p>
+      <w:pPr>
+        <w:rPr>
+          <w:color w:val="FF0000"/>
+        </w:rPr>
+      </w:pPr>
+      <w:r>
+        <w:rPr>
+          <w:color w:val="FF0000"/>
+        </w:rPr>
         <w:lastRenderedPageBreak/>
-        <w:t>may include developers, testers, operations staff, testing services, etc.</w:t>
-      </w:r>
-    </w:p>
-    <w:p>
-      <w:r>
-        <w:t>10.0 SCHEDULES</w:t>
-      </w:r>
-    </w:p>
-    <w:p>
-      <w:pPr>
-        <w:rPr>
-          <w:color w:val="FF0000"/>
-        </w:rPr>
-      </w:pPr>
-      <w:r>
-        <w:rPr>
-          <w:color w:val="FF0000"/>
-        </w:rPr>
-        <w:t>Identify the deliverable documents. You can list the following documents:</w:t>
-      </w:r>
-    </w:p>
-    <w:p>
-      <w:pPr>
-        <w:rPr>
-          <w:color w:val="FF0000"/>
-        </w:rPr>
-      </w:pPr>
-      <w:r>
-        <w:rPr>
-          <w:color w:val="FF0000"/>
-        </w:rPr>
         <w:t>- Test Plan</w:t>
       </w:r>
     </w:p>
@@ -3495,10 +4090,7 @@
               <w:jc w:val="center"/>
             </w:pPr>
             <w:r>
-              <w:t xml:space="preserve">Contingency </w:t>
-            </w:r>
-            <w:r>
-              <w:t xml:space="preserve"> Plan</w:t>
+              <w:t>Contingency  Plan</w:t>
             </w:r>
           </w:p>
         </w:tc>
@@ -3806,38 +4398,38 @@
         <w:rPr>
           <w:color w:val="FF0000"/>
         </w:rPr>
+        <w:t>Identify the high-risk assumptions of the test plan. Specify contingency plans for each (for example,</w:t>
+      </w:r>
+    </w:p>
+    <w:p>
+      <w:pPr>
+        <w:rPr>
+          <w:color w:val="FF0000"/>
+        </w:rPr>
+      </w:pPr>
+      <w:r>
+        <w:rPr>
+          <w:color w:val="FF0000"/>
+        </w:rPr>
+        <w:t>delay in delivery of test items might require increased night shift scheduling to meet the delivery</w:t>
+      </w:r>
+    </w:p>
+    <w:p>
+      <w:pPr>
+        <w:rPr>
+          <w:color w:val="FF0000"/>
+        </w:rPr>
+      </w:pPr>
+      <w:r>
+        <w:rPr>
+          <w:color w:val="FF0000"/>
+        </w:rPr>
+        <w:t>date).</w:t>
+      </w:r>
+    </w:p>
+    <w:p>
+      <w:r>
         <w:lastRenderedPageBreak/>
-        <w:t>Identify the high-risk assumptions of the test plan. Specify contingency plans for each (for example,</w:t>
-      </w:r>
-    </w:p>
-    <w:p>
-      <w:pPr>
-        <w:rPr>
-          <w:color w:val="FF0000"/>
-        </w:rPr>
-      </w:pPr>
-      <w:r>
-        <w:rPr>
-          <w:color w:val="FF0000"/>
-        </w:rPr>
-        <w:t>delay in delivery of test items might require increased night shift scheduling to meet the delivery</w:t>
-      </w:r>
-    </w:p>
-    <w:p>
-      <w:pPr>
-        <w:rPr>
-          <w:color w:val="FF0000"/>
-        </w:rPr>
-      </w:pPr>
-      <w:r>
-        <w:rPr>
-          <w:color w:val="FF0000"/>
-        </w:rPr>
-        <w:t>date).</w:t>
-      </w:r>
-    </w:p>
-    <w:p>
-      <w:r>
         <w:t>12.0 TOOLS</w:t>
       </w:r>
     </w:p>
@@ -3852,6 +4444,63 @@
           <w:color w:val="FF0000"/>
         </w:rPr>
         <w:t>List the Automation tools you are going to use. List also the Bug tracking tool here.</w:t>
+      </w:r>
+    </w:p>
+    <w:p>
+      <w:r>
+        <w:t>Below is a list of all the recommended software tools for testing:</w:t>
+      </w:r>
+    </w:p>
+    <w:p>
+      <w:pPr>
+        <w:pStyle w:val="ListParagraph"/>
+        <w:numPr>
+          <w:ilvl w:val="0"/>
+          <w:numId w:val="31"/>
+        </w:numPr>
+      </w:pPr>
+      <w:r>
+        <w:t>Jira – Unit Testing</w:t>
+      </w:r>
+    </w:p>
+    <w:p>
+      <w:pPr>
+        <w:pStyle w:val="ListParagraph"/>
+        <w:numPr>
+          <w:ilvl w:val="0"/>
+          <w:numId w:val="31"/>
+        </w:numPr>
+      </w:pPr>
+      <w:proofErr w:type="spellStart"/>
+      <w:r>
+        <w:t>ReQTest</w:t>
+      </w:r>
+      <w:proofErr w:type="spellEnd"/>
+      <w:r>
+        <w:t xml:space="preserve"> – Beta Testing</w:t>
+      </w:r>
+    </w:p>
+    <w:p>
+      <w:pPr>
+        <w:pStyle w:val="ListParagraph"/>
+        <w:numPr>
+          <w:ilvl w:val="0"/>
+          <w:numId w:val="31"/>
+        </w:numPr>
+      </w:pPr>
+      <w:proofErr w:type="spellStart"/>
+      <w:r>
+        <w:t>Ranorex</w:t>
+      </w:r>
+      <w:proofErr w:type="spellEnd"/>
+      <w:r>
+        <w:t xml:space="preserve"> Studio</w:t>
+      </w:r>
+      <w:r>
+        <w:t xml:space="preserve"> -  </w:t>
+      </w:r>
+      <w:r>
+        <w:t>Automated Regression Testing</w:t>
       </w:r>
     </w:p>
     <w:sectPr>
@@ -5803,7 +6452,7 @@
         <w:rFonts w:ascii="Symbol" w:hAnsi="Symbol" w:hint="default"/>
       </w:rPr>
     </w:lvl>
-    <w:lvl w:ilvl="1" w:tplc="18090003" w:tentative="1">
+    <w:lvl w:ilvl="1" w:tplc="18090003">
       <w:start w:val="1"/>
       <w:numFmt w:val="bullet"/>
       <w:lvlText w:val="o"/>
@@ -6918,6 +7567,119 @@
     </w:lvl>
   </w:abstractNum>
   <w:abstractNum w:abstractNumId="27" w15:restartNumberingAfterBreak="0">
+    <w:nsid w:val="6A702454"/>
+    <w:multiLevelType w:val="hybridMultilevel"/>
+    <w:tmpl w:val="B656A234"/>
+    <w:lvl w:ilvl="0" w:tplc="18090001">
+      <w:start w:val="1"/>
+      <w:numFmt w:val="bullet"/>
+      <w:lvlText w:val=""/>
+      <w:lvlJc w:val="left"/>
+      <w:pPr>
+        <w:ind w:left="765" w:hanging="360"/>
+      </w:pPr>
+      <w:rPr>
+        <w:rFonts w:ascii="Symbol" w:hAnsi="Symbol" w:hint="default"/>
+      </w:rPr>
+    </w:lvl>
+    <w:lvl w:ilvl="1" w:tplc="18090003" w:tentative="1">
+      <w:start w:val="1"/>
+      <w:numFmt w:val="bullet"/>
+      <w:lvlText w:val="o"/>
+      <w:lvlJc w:val="left"/>
+      <w:pPr>
+        <w:ind w:left="1485" w:hanging="360"/>
+      </w:pPr>
+      <w:rPr>
+        <w:rFonts w:ascii="Courier New" w:hAnsi="Courier New" w:cs="Courier New" w:hint="default"/>
+      </w:rPr>
+    </w:lvl>
+    <w:lvl w:ilvl="2" w:tplc="18090005" w:tentative="1">
+      <w:start w:val="1"/>
+      <w:numFmt w:val="bullet"/>
+      <w:lvlText w:val=""/>
+      <w:lvlJc w:val="left"/>
+      <w:pPr>
+        <w:ind w:left="2205" w:hanging="360"/>
+      </w:pPr>
+      <w:rPr>
+        <w:rFonts w:ascii="Wingdings" w:hAnsi="Wingdings" w:hint="default"/>
+      </w:rPr>
+    </w:lvl>
+    <w:lvl w:ilvl="3" w:tplc="18090001" w:tentative="1">
+      <w:start w:val="1"/>
+      <w:numFmt w:val="bullet"/>
+      <w:lvlText w:val=""/>
+      <w:lvlJc w:val="left"/>
+      <w:pPr>
+        <w:ind w:left="2925" w:hanging="360"/>
+      </w:pPr>
+      <w:rPr>
+        <w:rFonts w:ascii="Symbol" w:hAnsi="Symbol" w:hint="default"/>
+      </w:rPr>
+    </w:lvl>
+    <w:lvl w:ilvl="4" w:tplc="18090003" w:tentative="1">
+      <w:start w:val="1"/>
+      <w:numFmt w:val="bullet"/>
+      <w:lvlText w:val="o"/>
+      <w:lvlJc w:val="left"/>
+      <w:pPr>
+        <w:ind w:left="3645" w:hanging="360"/>
+      </w:pPr>
+      <w:rPr>
+        <w:rFonts w:ascii="Courier New" w:hAnsi="Courier New" w:cs="Courier New" w:hint="default"/>
+      </w:rPr>
+    </w:lvl>
+    <w:lvl w:ilvl="5" w:tplc="18090005" w:tentative="1">
+      <w:start w:val="1"/>
+      <w:numFmt w:val="bullet"/>
+      <w:lvlText w:val=""/>
+      <w:lvlJc w:val="left"/>
+      <w:pPr>
+        <w:ind w:left="4365" w:hanging="360"/>
+      </w:pPr>
+      <w:rPr>
+        <w:rFonts w:ascii="Wingdings" w:hAnsi="Wingdings" w:hint="default"/>
+      </w:rPr>
+    </w:lvl>
+    <w:lvl w:ilvl="6" w:tplc="18090001" w:tentative="1">
+      <w:start w:val="1"/>
+      <w:numFmt w:val="bullet"/>
+      <w:lvlText w:val=""/>
+      <w:lvlJc w:val="left"/>
+      <w:pPr>
+        <w:ind w:left="5085" w:hanging="360"/>
+      </w:pPr>
+      <w:rPr>
+        <w:rFonts w:ascii="Symbol" w:hAnsi="Symbol" w:hint="default"/>
+      </w:rPr>
+    </w:lvl>
+    <w:lvl w:ilvl="7" w:tplc="18090003" w:tentative="1">
+      <w:start w:val="1"/>
+      <w:numFmt w:val="bullet"/>
+      <w:lvlText w:val="o"/>
+      <w:lvlJc w:val="left"/>
+      <w:pPr>
+        <w:ind w:left="5805" w:hanging="360"/>
+      </w:pPr>
+      <w:rPr>
+        <w:rFonts w:ascii="Courier New" w:hAnsi="Courier New" w:cs="Courier New" w:hint="default"/>
+      </w:rPr>
+    </w:lvl>
+    <w:lvl w:ilvl="8" w:tplc="18090005" w:tentative="1">
+      <w:start w:val="1"/>
+      <w:numFmt w:val="bullet"/>
+      <w:lvlText w:val=""/>
+      <w:lvlJc w:val="left"/>
+      <w:pPr>
+        <w:ind w:left="6525" w:hanging="360"/>
+      </w:pPr>
+      <w:rPr>
+        <w:rFonts w:ascii="Wingdings" w:hAnsi="Wingdings" w:hint="default"/>
+      </w:rPr>
+    </w:lvl>
+  </w:abstractNum>
+  <w:abstractNum w:abstractNumId="28" w15:restartNumberingAfterBreak="0">
     <w:nsid w:val="6BD16D60"/>
     <w:multiLevelType w:val="hybridMultilevel"/>
     <w:tmpl w:val="82AECBCC"/>
@@ -7030,7 +7792,7 @@
       </w:rPr>
     </w:lvl>
   </w:abstractNum>
-  <w:abstractNum w:abstractNumId="28" w15:restartNumberingAfterBreak="0">
+  <w:abstractNum w:abstractNumId="29" w15:restartNumberingAfterBreak="0">
     <w:nsid w:val="6F1C52B0"/>
     <w:multiLevelType w:val="hybridMultilevel"/>
     <w:tmpl w:val="BF40A5D0"/>
@@ -7143,7 +7905,7 @@
       </w:rPr>
     </w:lvl>
   </w:abstractNum>
-  <w:abstractNum w:abstractNumId="29" w15:restartNumberingAfterBreak="0">
+  <w:abstractNum w:abstractNumId="30" w15:restartNumberingAfterBreak="0">
     <w:nsid w:val="79FF07C3"/>
     <w:multiLevelType w:val="hybridMultilevel"/>
     <w:tmpl w:val="FDCE7624"/>
@@ -7275,13 +8037,13 @@
     <w:abstractNumId w:val="26"/>
   </w:num>
   <w:num w:numId="7">
-    <w:abstractNumId w:val="29"/>
+    <w:abstractNumId w:val="30"/>
   </w:num>
   <w:num w:numId="8">
     <w:abstractNumId w:val="22"/>
   </w:num>
   <w:num w:numId="9">
-    <w:abstractNumId w:val="27"/>
+    <w:abstractNumId w:val="28"/>
   </w:num>
   <w:num w:numId="10">
     <w:abstractNumId w:val="12"/>
@@ -7305,7 +8067,7 @@
     <w:abstractNumId w:val="1"/>
   </w:num>
   <w:num w:numId="17">
-    <w:abstractNumId w:val="28"/>
+    <w:abstractNumId w:val="29"/>
   </w:num>
   <w:num w:numId="18">
     <w:abstractNumId w:val="14"/>
@@ -7345,6 +8107,9 @@
   </w:num>
   <w:num w:numId="30">
     <w:abstractNumId w:val="20"/>
+  </w:num>
+  <w:num w:numId="31">
+    <w:abstractNumId w:val="27"/>
   </w:num>
 </w:numbering>
 </file>
@@ -7775,6 +8540,7 @@
   <w:style w:type="character" w:default="1" w:styleId="DefaultParagraphFont">
     <w:name w:val="Default Paragraph Font"/>
     <w:uiPriority w:val="1"/>
+    <w:semiHidden/>
     <w:unhideWhenUsed/>
   </w:style>
   <w:style w:type="table" w:default="1" w:styleId="TableNormal">
@@ -8164,12 +8930,9 @@
 </file>
 
 <file path=customXml/item1.xml><?xml version="1.0" encoding="utf-8"?>
-<?mso-contentType ?>
-<FormTemplates xmlns="http://schemas.microsoft.com/sharepoint/v3/contenttype/forms">
-  <Display>DocumentLibraryForm</Display>
-  <Edit>DocumentLibraryForm</Edit>
-  <New>DocumentLibraryForm</New>
-</FormTemplates>
+<p:properties xmlns:p="http://schemas.microsoft.com/office/2006/metadata/properties" xmlns:xsi="http://www.w3.org/2001/XMLSchema-instance" xmlns:pc="http://schemas.microsoft.com/office/infopath/2007/PartnerControls">
+  <documentManagement/>
+</p:properties>
 </file>
 
 <file path=customXml/item2.xml><?xml version="1.0" encoding="utf-8"?>
@@ -8390,15 +9153,19 @@
 </file>
 
 <file path=customXml/item3.xml><?xml version="1.0" encoding="utf-8"?>
-<p:properties xmlns:p="http://schemas.microsoft.com/office/2006/metadata/properties" xmlns:xsi="http://www.w3.org/2001/XMLSchema-instance" xmlns:pc="http://schemas.microsoft.com/office/infopath/2007/PartnerControls">
-  <documentManagement/>
-</p:properties>
+<?mso-contentType ?>
+<FormTemplates xmlns="http://schemas.microsoft.com/sharepoint/v3/contenttype/forms">
+  <Display>DocumentLibraryForm</Display>
+  <Edit>DocumentLibraryForm</Edit>
+  <New>DocumentLibraryForm</New>
+</FormTemplates>
 </file>
 
 <file path=customXml/itemProps1.xml><?xml version="1.0" encoding="utf-8"?>
-<ds:datastoreItem xmlns:ds="http://schemas.openxmlformats.org/officeDocument/2006/customXml" ds:itemID="{8E86B3B1-F0A3-4D62-9F01-B6A77111FDBC}">
+<ds:datastoreItem xmlns:ds="http://schemas.openxmlformats.org/officeDocument/2006/customXml" ds:itemID="{3BF78D43-EBC9-4E55-B0C2-450DC61ED974}">
   <ds:schemaRefs>
-    <ds:schemaRef ds:uri="http://schemas.microsoft.com/sharepoint/v3/contenttype/forms"/>
+    <ds:schemaRef ds:uri="http://schemas.microsoft.com/office/2006/metadata/properties"/>
+    <ds:schemaRef ds:uri="http://schemas.microsoft.com/office/infopath/2007/PartnerControls"/>
   </ds:schemaRefs>
 </ds:datastoreItem>
 </file>
@@ -8423,10 +9190,9 @@
 </file>
 
 <file path=customXml/itemProps3.xml><?xml version="1.0" encoding="utf-8"?>
-<ds:datastoreItem xmlns:ds="http://schemas.openxmlformats.org/officeDocument/2006/customXml" ds:itemID="{3BF78D43-EBC9-4E55-B0C2-450DC61ED974}">
+<ds:datastoreItem xmlns:ds="http://schemas.openxmlformats.org/officeDocument/2006/customXml" ds:itemID="{8E86B3B1-F0A3-4D62-9F01-B6A77111FDBC}">
   <ds:schemaRefs>
-    <ds:schemaRef ds:uri="http://schemas.microsoft.com/office/2006/metadata/properties"/>
-    <ds:schemaRef ds:uri="http://schemas.microsoft.com/office/infopath/2007/PartnerControls"/>
+    <ds:schemaRef ds:uri="http://schemas.microsoft.com/sharepoint/v3/contenttype/forms"/>
   </ds:schemaRefs>
 </ds:datastoreItem>
 </file>
</xml_diff>

<commit_message>
bug reporting and change request;
</commit_message>
<xml_diff>
--- a/testPlanGame.docx
+++ b/testPlanGame.docx
@@ -1435,6 +1435,9 @@
       </w:r>
       <w:r>
         <w:t xml:space="preserve"> Kelly- Test Team Lead</w:t>
+      </w:r>
+      <w:r>
+        <w:t xml:space="preserve"> and project Leader</w:t>
       </w:r>
     </w:p>
     <w:p>
@@ -4134,23 +4137,336 @@
       </w:r>
     </w:p>
     <w:p>
-      <w:r>
+      <w:pPr>
+        <w:rPr>
+          <w:b/>
+          <w:bCs/>
+        </w:rPr>
+      </w:pPr>
+      <w:r>
+        <w:rPr>
+          <w:b/>
+          <w:bCs/>
+        </w:rPr>
         <w:t>6.0 CONTROL PROCEDURES</w:t>
       </w:r>
     </w:p>
     <w:p>
-      <w:r>
+      <w:pPr>
+        <w:rPr>
+          <w:b/>
+          <w:bCs/>
+        </w:rPr>
+      </w:pPr>
+      <w:r>
+        <w:rPr>
+          <w:b/>
+          <w:bCs/>
+        </w:rPr>
         <w:t>Problem Reporting</w:t>
       </w:r>
     </w:p>
     <w:p>
       <w:r>
-        <w:t xml:space="preserve">//jira </w:t>
-      </w:r>
-    </w:p>
-    <w:p>
-      <w:r>
-        <w:t>//Jira reporting process</w:t>
+        <w:t xml:space="preserve">Bug reporting will be done using Jira bug reporting software. Jira uses a bug report process template which means that all bugs a reported consistently. </w:t>
+      </w:r>
+    </w:p>
+    <w:p>
+      <w:r>
+        <w:t>The bug reporting process template for Jira consists of the following methods:</w:t>
+      </w:r>
+    </w:p>
+    <w:p>
+      <w:pPr>
+        <w:pStyle w:val="ListParagraph"/>
+        <w:numPr>
+          <w:ilvl w:val="0"/>
+          <w:numId w:val="34"/>
+        </w:numPr>
+      </w:pPr>
+      <w:r>
+        <w:t xml:space="preserve">STR- Steps to reproduce. </w:t>
+      </w:r>
+    </w:p>
+    <w:p>
+      <w:pPr>
+        <w:pStyle w:val="ListParagraph"/>
+        <w:numPr>
+          <w:ilvl w:val="0"/>
+          <w:numId w:val="34"/>
+        </w:numPr>
+      </w:pPr>
+      <w:r>
+        <w:t>AR- Actual result</w:t>
+      </w:r>
+    </w:p>
+    <w:p>
+      <w:pPr>
+        <w:pStyle w:val="ListParagraph"/>
+        <w:numPr>
+          <w:ilvl w:val="0"/>
+          <w:numId w:val="34"/>
+        </w:numPr>
+      </w:pPr>
+      <w:r>
+        <w:t>ER- Expected result</w:t>
+      </w:r>
+    </w:p>
+    <w:p>
+      <w:pPr>
+        <w:pStyle w:val="ListParagraph"/>
+        <w:numPr>
+          <w:ilvl w:val="0"/>
+          <w:numId w:val="34"/>
+        </w:numPr>
+      </w:pPr>
+      <w:r>
+        <w:t>Platform</w:t>
+      </w:r>
+    </w:p>
+    <w:p>
+      <w:pPr>
+        <w:pStyle w:val="ListParagraph"/>
+        <w:numPr>
+          <w:ilvl w:val="0"/>
+          <w:numId w:val="34"/>
+        </w:numPr>
+      </w:pPr>
+      <w:r>
+        <w:t>Browser</w:t>
+      </w:r>
+    </w:p>
+    <w:p>
+      <w:pPr>
+        <w:pStyle w:val="ListParagraph"/>
+        <w:numPr>
+          <w:ilvl w:val="0"/>
+          <w:numId w:val="34"/>
+        </w:numPr>
+      </w:pPr>
+      <w:r>
+        <w:t>Software version</w:t>
+      </w:r>
+    </w:p>
+    <w:p>
+      <w:pPr>
+        <w:pStyle w:val="ListParagraph"/>
+        <w:numPr>
+          <w:ilvl w:val="0"/>
+          <w:numId w:val="34"/>
+        </w:numPr>
+      </w:pPr>
+      <w:r>
+        <w:t>Comments</w:t>
+      </w:r>
+    </w:p>
+    <w:p>
+      <w:pPr>
+        <w:ind w:left="360"/>
+      </w:pPr>
+      <w:r>
+        <w:t>There is also a status section that allows people to see the status of the report. This consists of:</w:t>
+      </w:r>
+    </w:p>
+    <w:p>
+      <w:pPr>
+        <w:pStyle w:val="ListParagraph"/>
+        <w:numPr>
+          <w:ilvl w:val="0"/>
+          <w:numId w:val="35"/>
+        </w:numPr>
+      </w:pPr>
+      <w:r>
+        <w:t>Status of report</w:t>
+      </w:r>
+    </w:p>
+    <w:p>
+      <w:pPr>
+        <w:pStyle w:val="ListParagraph"/>
+        <w:numPr>
+          <w:ilvl w:val="0"/>
+          <w:numId w:val="35"/>
+        </w:numPr>
+      </w:pPr>
+      <w:r>
+        <w:lastRenderedPageBreak/>
+        <w:t xml:space="preserve">Assignee </w:t>
+      </w:r>
+    </w:p>
+    <w:p>
+      <w:pPr>
+        <w:pStyle w:val="ListParagraph"/>
+        <w:numPr>
+          <w:ilvl w:val="0"/>
+          <w:numId w:val="35"/>
+        </w:numPr>
+      </w:pPr>
+      <w:r>
+        <w:t>Labels</w:t>
+      </w:r>
+    </w:p>
+    <w:p>
+      <w:pPr>
+        <w:pStyle w:val="ListParagraph"/>
+        <w:numPr>
+          <w:ilvl w:val="0"/>
+          <w:numId w:val="35"/>
+        </w:numPr>
+      </w:pPr>
+      <w:r>
+        <w:t>Test</w:t>
+      </w:r>
+    </w:p>
+    <w:p>
+      <w:pPr>
+        <w:pStyle w:val="ListParagraph"/>
+        <w:numPr>
+          <w:ilvl w:val="0"/>
+          <w:numId w:val="35"/>
+        </w:numPr>
+      </w:pPr>
+      <w:r>
+        <w:t>To-do</w:t>
+      </w:r>
+    </w:p>
+    <w:p>
+      <w:pPr>
+        <w:pStyle w:val="ListParagraph"/>
+        <w:numPr>
+          <w:ilvl w:val="0"/>
+          <w:numId w:val="35"/>
+        </w:numPr>
+      </w:pPr>
+      <w:r>
+        <w:t>Checklists</w:t>
+      </w:r>
+    </w:p>
+    <w:p>
+      <w:pPr>
+        <w:pStyle w:val="ListParagraph"/>
+        <w:numPr>
+          <w:ilvl w:val="0"/>
+          <w:numId w:val="35"/>
+        </w:numPr>
+      </w:pPr>
+      <w:r>
+        <w:t xml:space="preserve">Smart checklist progress </w:t>
+      </w:r>
+    </w:p>
+    <w:p>
+      <w:r>
+        <w:t xml:space="preserve">Every section of the bug reporting template should be filled out by the </w:t>
+      </w:r>
+      <w:r>
+        <w:t xml:space="preserve">participant who discovered the bug. This bug will then be assigned for fixing. The person assigned to the bug must keep up to date on the progress report status section. The assigned developer can not make changes to the code until they have filled out a change report form and that has been signed off on by Team lead Philip Kelly. </w:t>
+      </w:r>
+    </w:p>
+    <w:p>
+      <w:pPr>
+        <w:rPr>
+          <w:b/>
+          <w:bCs/>
+        </w:rPr>
+      </w:pPr>
+      <w:r>
+        <w:rPr>
+          <w:b/>
+          <w:bCs/>
+        </w:rPr>
+        <w:t>Change Request Form</w:t>
+      </w:r>
+    </w:p>
+    <w:p>
+      <w:r>
+        <w:t>Jira will also be used to manage change requests.</w:t>
+      </w:r>
+      <w:r>
+        <w:t xml:space="preserve"> A new issue type called Change request should be made in Jira. It should be created with the following criteria:</w:t>
+      </w:r>
+    </w:p>
+    <w:p>
+      <w:pPr>
+        <w:pStyle w:val="ListParagraph"/>
+        <w:numPr>
+          <w:ilvl w:val="0"/>
+          <w:numId w:val="36"/>
+        </w:numPr>
+      </w:pPr>
+      <w:r>
+        <w:t>Project</w:t>
+      </w:r>
+    </w:p>
+    <w:p>
+      <w:pPr>
+        <w:pStyle w:val="ListParagraph"/>
+        <w:numPr>
+          <w:ilvl w:val="0"/>
+          <w:numId w:val="36"/>
+        </w:numPr>
+      </w:pPr>
+      <w:r>
+        <w:t>Issue type- Change request</w:t>
+      </w:r>
+    </w:p>
+    <w:p>
+      <w:pPr>
+        <w:pStyle w:val="ListParagraph"/>
+        <w:numPr>
+          <w:ilvl w:val="0"/>
+          <w:numId w:val="36"/>
+        </w:numPr>
+      </w:pPr>
+      <w:r>
+        <w:t>Summary of the request</w:t>
+      </w:r>
+    </w:p>
+    <w:p>
+      <w:pPr>
+        <w:pStyle w:val="ListParagraph"/>
+        <w:numPr>
+          <w:ilvl w:val="0"/>
+          <w:numId w:val="36"/>
+        </w:numPr>
+      </w:pPr>
+      <w:r>
+        <w:t>Priority</w:t>
+      </w:r>
+    </w:p>
+    <w:p>
+      <w:pPr>
+        <w:pStyle w:val="ListParagraph"/>
+        <w:numPr>
+          <w:ilvl w:val="0"/>
+          <w:numId w:val="36"/>
+        </w:numPr>
+      </w:pPr>
+      <w:r>
+        <w:t>Name of reporter</w:t>
+      </w:r>
+    </w:p>
+    <w:p>
+      <w:pPr>
+        <w:pStyle w:val="ListParagraph"/>
+        <w:numPr>
+          <w:ilvl w:val="0"/>
+          <w:numId w:val="36"/>
+        </w:numPr>
+      </w:pPr>
+      <w:r>
+        <w:t>Description of change request</w:t>
+      </w:r>
+    </w:p>
+    <w:p>
+      <w:r>
+        <w:t>The change request will automatically be assigned to Philip Kelly as he is the only team man=mber with the ability to sign off on change requests.</w:t>
+      </w:r>
+    </w:p>
+    <w:p>
+      <w:r>
+        <w:t xml:space="preserve">A condition will be added to the request form meaning that only the </w:t>
+      </w:r>
+      <w:r>
+        <w:t xml:space="preserve">person who sent the request will be able to execute the change. Once Philip Kelly has approved the change request, the tester will be notified and can now make the changes to the code ad can close the request. </w:t>
       </w:r>
     </w:p>
     <w:p>
@@ -4259,67 +4575,67 @@
         <w:rPr>
           <w:color w:val="FF0000"/>
         </w:rPr>
+        <w:t>Identify all software features and combinations of software features that will be tested.</w:t>
+      </w:r>
+    </w:p>
+    <w:p>
+      <w:pPr>
+        <w:pStyle w:val="ListParagraph"/>
+        <w:numPr>
+          <w:ilvl w:val="0"/>
+          <w:numId w:val="25"/>
+        </w:numPr>
+      </w:pPr>
+      <w:r>
+        <w:t>Unit scrolling script</w:t>
+      </w:r>
+    </w:p>
+    <w:p>
+      <w:pPr>
+        <w:pStyle w:val="ListParagraph"/>
+        <w:numPr>
+          <w:ilvl w:val="0"/>
+          <w:numId w:val="25"/>
+        </w:numPr>
+      </w:pPr>
+      <w:r>
+        <w:t>Game audio script</w:t>
+      </w:r>
+    </w:p>
+    <w:p>
+      <w:pPr>
+        <w:pStyle w:val="ListParagraph"/>
+        <w:numPr>
+          <w:ilvl w:val="0"/>
+          <w:numId w:val="25"/>
+        </w:numPr>
+      </w:pPr>
+      <w:r>
+        <w:t>Move forwards</w:t>
+      </w:r>
+    </w:p>
+    <w:p>
+      <w:pPr>
+        <w:pStyle w:val="ListParagraph"/>
+        <w:numPr>
+          <w:ilvl w:val="0"/>
+          <w:numId w:val="25"/>
+        </w:numPr>
+      </w:pPr>
+      <w:r>
+        <w:t>Move backwards</w:t>
+      </w:r>
+    </w:p>
+    <w:p>
+      <w:pPr>
+        <w:pStyle w:val="ListParagraph"/>
+        <w:numPr>
+          <w:ilvl w:val="0"/>
+          <w:numId w:val="25"/>
+        </w:numPr>
+      </w:pPr>
+      <w:r>
         <w:lastRenderedPageBreak/>
-        <w:t>Identify all software features and combinations of software features that will be tested.</w:t>
-      </w:r>
-    </w:p>
-    <w:p>
-      <w:pPr>
-        <w:pStyle w:val="ListParagraph"/>
-        <w:numPr>
-          <w:ilvl w:val="0"/>
-          <w:numId w:val="25"/>
-        </w:numPr>
-      </w:pPr>
-      <w:r>
-        <w:t>Unit scrolling script</w:t>
-      </w:r>
-    </w:p>
-    <w:p>
-      <w:pPr>
-        <w:pStyle w:val="ListParagraph"/>
-        <w:numPr>
-          <w:ilvl w:val="0"/>
-          <w:numId w:val="25"/>
-        </w:numPr>
-      </w:pPr>
-      <w:r>
-        <w:t>Game audio script</w:t>
-      </w:r>
-    </w:p>
-    <w:p>
-      <w:pPr>
-        <w:pStyle w:val="ListParagraph"/>
-        <w:numPr>
-          <w:ilvl w:val="0"/>
-          <w:numId w:val="25"/>
-        </w:numPr>
-      </w:pPr>
-      <w:r>
-        <w:t>Move forwards</w:t>
-      </w:r>
-    </w:p>
-    <w:p>
-      <w:pPr>
-        <w:pStyle w:val="ListParagraph"/>
-        <w:numPr>
-          <w:ilvl w:val="0"/>
-          <w:numId w:val="25"/>
-        </w:numPr>
-      </w:pPr>
-      <w:r>
-        <w:t>Move backwards</w:t>
-      </w:r>
-    </w:p>
-    <w:p>
-      <w:pPr>
-        <w:pStyle w:val="ListParagraph"/>
-        <w:numPr>
-          <w:ilvl w:val="0"/>
-          <w:numId w:val="25"/>
-        </w:numPr>
-      </w:pPr>
-      <w:r>
         <w:t>Jump</w:t>
       </w:r>
     </w:p>
@@ -4821,15 +5137,21 @@
       </w:r>
     </w:p>
     <w:p>
-      <w:pPr>
-        <w:rPr>
-          <w:color w:val="FF0000"/>
-        </w:rPr>
-      </w:pPr>
-      <w:r>
-        <w:rPr>
-          <w:color w:val="FF0000"/>
-        </w:rPr>
+      <w:r>
+        <w:t>The background image will not be tested as it does not interact with any other asset on the scene.</w:t>
+      </w:r>
+    </w:p>
+    <w:p>
+      <w:pPr>
+        <w:rPr>
+          <w:color w:val="FF0000"/>
+        </w:rPr>
+      </w:pPr>
+      <w:r>
+        <w:rPr>
+          <w:color w:val="FF0000"/>
+        </w:rPr>
+        <w:lastRenderedPageBreak/>
         <w:t>Identify all features and significant combinations of features which will not be tested and the</w:t>
       </w:r>
     </w:p>
@@ -4858,13 +5180,14 @@
         <w:tblLook w:val="04A0" w:firstRow="1" w:lastRow="0" w:firstColumn="1" w:lastColumn="0" w:noHBand="0" w:noVBand="1"/>
       </w:tblPr>
       <w:tblGrid>
-        <w:gridCol w:w="4508"/>
-        <w:gridCol w:w="4508"/>
+        <w:gridCol w:w="3074"/>
+        <w:gridCol w:w="2676"/>
+        <w:gridCol w:w="3266"/>
       </w:tblGrid>
       <w:tr>
         <w:tc>
           <w:tcPr>
-            <w:tcW w:w="4508" w:type="dxa"/>
+            <w:tcW w:w="3074" w:type="dxa"/>
           </w:tcPr>
           <w:p>
             <w:pPr>
@@ -4877,22 +5200,35 @@
         </w:tc>
         <w:tc>
           <w:tcPr>
-            <w:tcW w:w="4508" w:type="dxa"/>
+            <w:tcW w:w="2676" w:type="dxa"/>
           </w:tcPr>
           <w:p>
             <w:pPr>
               <w:jc w:val="center"/>
             </w:pPr>
             <w:r>
-              <w:t>Role &amp; Responsibilities</w:t>
+              <w:t>Role</w:t>
             </w:r>
           </w:p>
         </w:tc>
+        <w:tc>
+          <w:tcPr>
+            <w:tcW w:w="3266" w:type="dxa"/>
+          </w:tcPr>
+          <w:p>
+            <w:pPr>
+              <w:jc w:val="center"/>
+            </w:pPr>
+            <w:r>
+              <w:t xml:space="preserve"> Responsibilities</w:t>
+            </w:r>
+          </w:p>
+        </w:tc>
       </w:tr>
       <w:tr>
         <w:tc>
           <w:tcPr>
-            <w:tcW w:w="4508" w:type="dxa"/>
+            <w:tcW w:w="3074" w:type="dxa"/>
           </w:tcPr>
           <w:p>
             <w:r>
@@ -4902,7 +5238,17 @@
         </w:tc>
         <w:tc>
           <w:tcPr>
-            <w:tcW w:w="4508" w:type="dxa"/>
+            <w:tcW w:w="2676" w:type="dxa"/>
+          </w:tcPr>
+          <w:p>
+            <w:r>
+              <w:t>Test Team lead and Project Leader</w:t>
+            </w:r>
+          </w:p>
+        </w:tc>
+        <w:tc>
+          <w:tcPr>
+            <w:tcW w:w="3266" w:type="dxa"/>
           </w:tcPr>
           <w:p/>
         </w:tc>
@@ -4910,7 +5256,7 @@
       <w:tr>
         <w:tc>
           <w:tcPr>
-            <w:tcW w:w="4508" w:type="dxa"/>
+            <w:tcW w:w="3074" w:type="dxa"/>
           </w:tcPr>
           <w:p>
             <w:r>
@@ -4920,7 +5266,17 @@
         </w:tc>
         <w:tc>
           <w:tcPr>
-            <w:tcW w:w="4508" w:type="dxa"/>
+            <w:tcW w:w="2676" w:type="dxa"/>
+          </w:tcPr>
+          <w:p>
+            <w:r>
+              <w:t>Tester</w:t>
+            </w:r>
+          </w:p>
+        </w:tc>
+        <w:tc>
+          <w:tcPr>
+            <w:tcW w:w="3266" w:type="dxa"/>
           </w:tcPr>
           <w:p/>
         </w:tc>
@@ -4928,7 +5284,7 @@
       <w:tr>
         <w:tc>
           <w:tcPr>
-            <w:tcW w:w="4508" w:type="dxa"/>
+            <w:tcW w:w="3074" w:type="dxa"/>
           </w:tcPr>
           <w:p>
             <w:r>
@@ -4938,7 +5294,17 @@
         </w:tc>
         <w:tc>
           <w:tcPr>
-            <w:tcW w:w="4508" w:type="dxa"/>
+            <w:tcW w:w="2676" w:type="dxa"/>
+          </w:tcPr>
+          <w:p>
+            <w:r>
+              <w:t>Lead Developer</w:t>
+            </w:r>
+          </w:p>
+        </w:tc>
+        <w:tc>
+          <w:tcPr>
+            <w:tcW w:w="3266" w:type="dxa"/>
           </w:tcPr>
           <w:p/>
         </w:tc>
@@ -4946,7 +5312,7 @@
       <w:tr>
         <w:tc>
           <w:tcPr>
-            <w:tcW w:w="4508" w:type="dxa"/>
+            <w:tcW w:w="3074" w:type="dxa"/>
           </w:tcPr>
           <w:p>
             <w:r>
@@ -4956,7 +5322,17 @@
         </w:tc>
         <w:tc>
           <w:tcPr>
-            <w:tcW w:w="4508" w:type="dxa"/>
+            <w:tcW w:w="2676" w:type="dxa"/>
+          </w:tcPr>
+          <w:p>
+            <w:r>
+              <w:t>Developer</w:t>
+            </w:r>
+          </w:p>
+        </w:tc>
+        <w:tc>
+          <w:tcPr>
+            <w:tcW w:w="3266" w:type="dxa"/>
           </w:tcPr>
           <w:p/>
         </w:tc>
@@ -4964,7 +5340,7 @@
       <w:tr>
         <w:tc>
           <w:tcPr>
-            <w:tcW w:w="4508" w:type="dxa"/>
+            <w:tcW w:w="3074" w:type="dxa"/>
           </w:tcPr>
           <w:p>
             <w:r>
@@ -4974,7 +5350,17 @@
         </w:tc>
         <w:tc>
           <w:tcPr>
-            <w:tcW w:w="4508" w:type="dxa"/>
+            <w:tcW w:w="2676" w:type="dxa"/>
+          </w:tcPr>
+          <w:p>
+            <w:r>
+              <w:t>Lead Quality Assurance</w:t>
+            </w:r>
+          </w:p>
+        </w:tc>
+        <w:tc>
+          <w:tcPr>
+            <w:tcW w:w="3266" w:type="dxa"/>
           </w:tcPr>
           <w:p/>
         </w:tc>
@@ -4982,7 +5368,7 @@
       <w:tr>
         <w:tc>
           <w:tcPr>
-            <w:tcW w:w="4508" w:type="dxa"/>
+            <w:tcW w:w="3074" w:type="dxa"/>
           </w:tcPr>
           <w:p>
             <w:r>
@@ -4992,7 +5378,17 @@
         </w:tc>
         <w:tc>
           <w:tcPr>
-            <w:tcW w:w="4508" w:type="dxa"/>
+            <w:tcW w:w="2676" w:type="dxa"/>
+          </w:tcPr>
+          <w:p>
+            <w:r>
+              <w:t>Quality Assurance</w:t>
+            </w:r>
+          </w:p>
+        </w:tc>
+        <w:tc>
+          <w:tcPr>
+            <w:tcW w:w="3266" w:type="dxa"/>
           </w:tcPr>
           <w:p/>
         </w:tc>
@@ -5000,7 +5396,7 @@
       <w:tr>
         <w:tc>
           <w:tcPr>
-            <w:tcW w:w="4508" w:type="dxa"/>
+            <w:tcW w:w="3074" w:type="dxa"/>
           </w:tcPr>
           <w:p>
             <w:r>
@@ -5010,7 +5406,17 @@
         </w:tc>
         <w:tc>
           <w:tcPr>
-            <w:tcW w:w="4508" w:type="dxa"/>
+            <w:tcW w:w="2676" w:type="dxa"/>
+          </w:tcPr>
+          <w:p>
+            <w:r>
+              <w:t>Front End Developer</w:t>
+            </w:r>
+          </w:p>
+        </w:tc>
+        <w:tc>
+          <w:tcPr>
+            <w:tcW w:w="3266" w:type="dxa"/>
           </w:tcPr>
           <w:p/>
         </w:tc>
@@ -5284,7 +5690,6 @@
               <w:jc w:val="center"/>
             </w:pPr>
             <w:r>
-              <w:lastRenderedPageBreak/>
               <w:t>2</w:t>
             </w:r>
           </w:p>
@@ -5333,6 +5738,7 @@
               <w:jc w:val="center"/>
             </w:pPr>
             <w:r>
+              <w:lastRenderedPageBreak/>
               <w:t>3</w:t>
             </w:r>
           </w:p>
@@ -8230,6 +8636,119 @@
     </w:lvl>
   </w:abstractNum>
   <w:abstractNum w:abstractNumId="23" w15:restartNumberingAfterBreak="0">
+    <w:nsid w:val="5CE75A23"/>
+    <w:multiLevelType w:val="hybridMultilevel"/>
+    <w:tmpl w:val="74AAF9DE"/>
+    <w:lvl w:ilvl="0" w:tplc="18090001">
+      <w:start w:val="1"/>
+      <w:numFmt w:val="bullet"/>
+      <w:lvlText w:val=""/>
+      <w:lvlJc w:val="left"/>
+      <w:pPr>
+        <w:ind w:left="720" w:hanging="360"/>
+      </w:pPr>
+      <w:rPr>
+        <w:rFonts w:ascii="Symbol" w:hAnsi="Symbol" w:hint="default"/>
+      </w:rPr>
+    </w:lvl>
+    <w:lvl w:ilvl="1" w:tplc="18090003" w:tentative="1">
+      <w:start w:val="1"/>
+      <w:numFmt w:val="bullet"/>
+      <w:lvlText w:val="o"/>
+      <w:lvlJc w:val="left"/>
+      <w:pPr>
+        <w:ind w:left="1440" w:hanging="360"/>
+      </w:pPr>
+      <w:rPr>
+        <w:rFonts w:ascii="Courier New" w:hAnsi="Courier New" w:cs="Courier New" w:hint="default"/>
+      </w:rPr>
+    </w:lvl>
+    <w:lvl w:ilvl="2" w:tplc="18090005" w:tentative="1">
+      <w:start w:val="1"/>
+      <w:numFmt w:val="bullet"/>
+      <w:lvlText w:val=""/>
+      <w:lvlJc w:val="left"/>
+      <w:pPr>
+        <w:ind w:left="2160" w:hanging="360"/>
+      </w:pPr>
+      <w:rPr>
+        <w:rFonts w:ascii="Wingdings" w:hAnsi="Wingdings" w:hint="default"/>
+      </w:rPr>
+    </w:lvl>
+    <w:lvl w:ilvl="3" w:tplc="18090001" w:tentative="1">
+      <w:start w:val="1"/>
+      <w:numFmt w:val="bullet"/>
+      <w:lvlText w:val=""/>
+      <w:lvlJc w:val="left"/>
+      <w:pPr>
+        <w:ind w:left="2880" w:hanging="360"/>
+      </w:pPr>
+      <w:rPr>
+        <w:rFonts w:ascii="Symbol" w:hAnsi="Symbol" w:hint="default"/>
+      </w:rPr>
+    </w:lvl>
+    <w:lvl w:ilvl="4" w:tplc="18090003" w:tentative="1">
+      <w:start w:val="1"/>
+      <w:numFmt w:val="bullet"/>
+      <w:lvlText w:val="o"/>
+      <w:lvlJc w:val="left"/>
+      <w:pPr>
+        <w:ind w:left="3600" w:hanging="360"/>
+      </w:pPr>
+      <w:rPr>
+        <w:rFonts w:ascii="Courier New" w:hAnsi="Courier New" w:cs="Courier New" w:hint="default"/>
+      </w:rPr>
+    </w:lvl>
+    <w:lvl w:ilvl="5" w:tplc="18090005" w:tentative="1">
+      <w:start w:val="1"/>
+      <w:numFmt w:val="bullet"/>
+      <w:lvlText w:val=""/>
+      <w:lvlJc w:val="left"/>
+      <w:pPr>
+        <w:ind w:left="4320" w:hanging="360"/>
+      </w:pPr>
+      <w:rPr>
+        <w:rFonts w:ascii="Wingdings" w:hAnsi="Wingdings" w:hint="default"/>
+      </w:rPr>
+    </w:lvl>
+    <w:lvl w:ilvl="6" w:tplc="18090001" w:tentative="1">
+      <w:start w:val="1"/>
+      <w:numFmt w:val="bullet"/>
+      <w:lvlText w:val=""/>
+      <w:lvlJc w:val="left"/>
+      <w:pPr>
+        <w:ind w:left="5040" w:hanging="360"/>
+      </w:pPr>
+      <w:rPr>
+        <w:rFonts w:ascii="Symbol" w:hAnsi="Symbol" w:hint="default"/>
+      </w:rPr>
+    </w:lvl>
+    <w:lvl w:ilvl="7" w:tplc="18090003" w:tentative="1">
+      <w:start w:val="1"/>
+      <w:numFmt w:val="bullet"/>
+      <w:lvlText w:val="o"/>
+      <w:lvlJc w:val="left"/>
+      <w:pPr>
+        <w:ind w:left="5760" w:hanging="360"/>
+      </w:pPr>
+      <w:rPr>
+        <w:rFonts w:ascii="Courier New" w:hAnsi="Courier New" w:cs="Courier New" w:hint="default"/>
+      </w:rPr>
+    </w:lvl>
+    <w:lvl w:ilvl="8" w:tplc="18090005" w:tentative="1">
+      <w:start w:val="1"/>
+      <w:numFmt w:val="bullet"/>
+      <w:lvlText w:val=""/>
+      <w:lvlJc w:val="left"/>
+      <w:pPr>
+        <w:ind w:left="6480" w:hanging="360"/>
+      </w:pPr>
+      <w:rPr>
+        <w:rFonts w:ascii="Wingdings" w:hAnsi="Wingdings" w:hint="default"/>
+      </w:rPr>
+    </w:lvl>
+  </w:abstractNum>
+  <w:abstractNum w:abstractNumId="24" w15:restartNumberingAfterBreak="0">
     <w:nsid w:val="600269D5"/>
     <w:multiLevelType w:val="hybridMultilevel"/>
     <w:tmpl w:val="99748E18"/>
@@ -8342,7 +8861,7 @@
       </w:rPr>
     </w:lvl>
   </w:abstractNum>
-  <w:abstractNum w:abstractNumId="24" w15:restartNumberingAfterBreak="0">
+  <w:abstractNum w:abstractNumId="25" w15:restartNumberingAfterBreak="0">
     <w:nsid w:val="626D4783"/>
     <w:multiLevelType w:val="hybridMultilevel"/>
     <w:tmpl w:val="7AA218FA"/>
@@ -8455,7 +8974,7 @@
       </w:rPr>
     </w:lvl>
   </w:abstractNum>
-  <w:abstractNum w:abstractNumId="25" w15:restartNumberingAfterBreak="0">
+  <w:abstractNum w:abstractNumId="26" w15:restartNumberingAfterBreak="0">
     <w:nsid w:val="628D7A1A"/>
     <w:multiLevelType w:val="hybridMultilevel"/>
     <w:tmpl w:val="22080D7E"/>
@@ -8568,7 +9087,7 @@
       </w:rPr>
     </w:lvl>
   </w:abstractNum>
-  <w:abstractNum w:abstractNumId="26" w15:restartNumberingAfterBreak="0">
+  <w:abstractNum w:abstractNumId="27" w15:restartNumberingAfterBreak="0">
     <w:nsid w:val="64A25EE5"/>
     <w:multiLevelType w:val="hybridMultilevel"/>
     <w:tmpl w:val="672A440A"/>
@@ -8681,7 +9200,7 @@
       </w:rPr>
     </w:lvl>
   </w:abstractNum>
-  <w:abstractNum w:abstractNumId="27" w15:restartNumberingAfterBreak="0">
+  <w:abstractNum w:abstractNumId="28" w15:restartNumberingAfterBreak="0">
     <w:nsid w:val="65CC7DE5"/>
     <w:multiLevelType w:val="hybridMultilevel"/>
     <w:tmpl w:val="1E70F960"/>
@@ -8794,7 +9313,7 @@
       </w:rPr>
     </w:lvl>
   </w:abstractNum>
-  <w:abstractNum w:abstractNumId="28" w15:restartNumberingAfterBreak="0">
+  <w:abstractNum w:abstractNumId="29" w15:restartNumberingAfterBreak="0">
     <w:nsid w:val="69E66B56"/>
     <w:multiLevelType w:val="hybridMultilevel"/>
     <w:tmpl w:val="142061EE"/>
@@ -8907,7 +9426,120 @@
       </w:rPr>
     </w:lvl>
   </w:abstractNum>
-  <w:abstractNum w:abstractNumId="29" w15:restartNumberingAfterBreak="0">
+  <w:abstractNum w:abstractNumId="30" w15:restartNumberingAfterBreak="0">
+    <w:nsid w:val="6A5938E4"/>
+    <w:multiLevelType w:val="hybridMultilevel"/>
+    <w:tmpl w:val="8F44CCC4"/>
+    <w:lvl w:ilvl="0" w:tplc="18090001">
+      <w:start w:val="1"/>
+      <w:numFmt w:val="bullet"/>
+      <w:lvlText w:val=""/>
+      <w:lvlJc w:val="left"/>
+      <w:pPr>
+        <w:ind w:left="1080" w:hanging="360"/>
+      </w:pPr>
+      <w:rPr>
+        <w:rFonts w:ascii="Symbol" w:hAnsi="Symbol" w:hint="default"/>
+      </w:rPr>
+    </w:lvl>
+    <w:lvl w:ilvl="1" w:tplc="18090003" w:tentative="1">
+      <w:start w:val="1"/>
+      <w:numFmt w:val="bullet"/>
+      <w:lvlText w:val="o"/>
+      <w:lvlJc w:val="left"/>
+      <w:pPr>
+        <w:ind w:left="1800" w:hanging="360"/>
+      </w:pPr>
+      <w:rPr>
+        <w:rFonts w:ascii="Courier New" w:hAnsi="Courier New" w:cs="Courier New" w:hint="default"/>
+      </w:rPr>
+    </w:lvl>
+    <w:lvl w:ilvl="2" w:tplc="18090005" w:tentative="1">
+      <w:start w:val="1"/>
+      <w:numFmt w:val="bullet"/>
+      <w:lvlText w:val=""/>
+      <w:lvlJc w:val="left"/>
+      <w:pPr>
+        <w:ind w:left="2520" w:hanging="360"/>
+      </w:pPr>
+      <w:rPr>
+        <w:rFonts w:ascii="Wingdings" w:hAnsi="Wingdings" w:hint="default"/>
+      </w:rPr>
+    </w:lvl>
+    <w:lvl w:ilvl="3" w:tplc="18090001" w:tentative="1">
+      <w:start w:val="1"/>
+      <w:numFmt w:val="bullet"/>
+      <w:lvlText w:val=""/>
+      <w:lvlJc w:val="left"/>
+      <w:pPr>
+        <w:ind w:left="3240" w:hanging="360"/>
+      </w:pPr>
+      <w:rPr>
+        <w:rFonts w:ascii="Symbol" w:hAnsi="Symbol" w:hint="default"/>
+      </w:rPr>
+    </w:lvl>
+    <w:lvl w:ilvl="4" w:tplc="18090003" w:tentative="1">
+      <w:start w:val="1"/>
+      <w:numFmt w:val="bullet"/>
+      <w:lvlText w:val="o"/>
+      <w:lvlJc w:val="left"/>
+      <w:pPr>
+        <w:ind w:left="3960" w:hanging="360"/>
+      </w:pPr>
+      <w:rPr>
+        <w:rFonts w:ascii="Courier New" w:hAnsi="Courier New" w:cs="Courier New" w:hint="default"/>
+      </w:rPr>
+    </w:lvl>
+    <w:lvl w:ilvl="5" w:tplc="18090005" w:tentative="1">
+      <w:start w:val="1"/>
+      <w:numFmt w:val="bullet"/>
+      <w:lvlText w:val=""/>
+      <w:lvlJc w:val="left"/>
+      <w:pPr>
+        <w:ind w:left="4680" w:hanging="360"/>
+      </w:pPr>
+      <w:rPr>
+        <w:rFonts w:ascii="Wingdings" w:hAnsi="Wingdings" w:hint="default"/>
+      </w:rPr>
+    </w:lvl>
+    <w:lvl w:ilvl="6" w:tplc="18090001" w:tentative="1">
+      <w:start w:val="1"/>
+      <w:numFmt w:val="bullet"/>
+      <w:lvlText w:val=""/>
+      <w:lvlJc w:val="left"/>
+      <w:pPr>
+        <w:ind w:left="5400" w:hanging="360"/>
+      </w:pPr>
+      <w:rPr>
+        <w:rFonts w:ascii="Symbol" w:hAnsi="Symbol" w:hint="default"/>
+      </w:rPr>
+    </w:lvl>
+    <w:lvl w:ilvl="7" w:tplc="18090003" w:tentative="1">
+      <w:start w:val="1"/>
+      <w:numFmt w:val="bullet"/>
+      <w:lvlText w:val="o"/>
+      <w:lvlJc w:val="left"/>
+      <w:pPr>
+        <w:ind w:left="6120" w:hanging="360"/>
+      </w:pPr>
+      <w:rPr>
+        <w:rFonts w:ascii="Courier New" w:hAnsi="Courier New" w:cs="Courier New" w:hint="default"/>
+      </w:rPr>
+    </w:lvl>
+    <w:lvl w:ilvl="8" w:tplc="18090005" w:tentative="1">
+      <w:start w:val="1"/>
+      <w:numFmt w:val="bullet"/>
+      <w:lvlText w:val=""/>
+      <w:lvlJc w:val="left"/>
+      <w:pPr>
+        <w:ind w:left="6840" w:hanging="360"/>
+      </w:pPr>
+      <w:rPr>
+        <w:rFonts w:ascii="Wingdings" w:hAnsi="Wingdings" w:hint="default"/>
+      </w:rPr>
+    </w:lvl>
+  </w:abstractNum>
+  <w:abstractNum w:abstractNumId="31" w15:restartNumberingAfterBreak="0">
     <w:nsid w:val="6A702454"/>
     <w:multiLevelType w:val="hybridMultilevel"/>
     <w:tmpl w:val="B656A234"/>
@@ -9020,7 +9652,7 @@
       </w:rPr>
     </w:lvl>
   </w:abstractNum>
-  <w:abstractNum w:abstractNumId="30" w15:restartNumberingAfterBreak="0">
+  <w:abstractNum w:abstractNumId="32" w15:restartNumberingAfterBreak="0">
     <w:nsid w:val="6BD16D60"/>
     <w:multiLevelType w:val="hybridMultilevel"/>
     <w:tmpl w:val="82AECBCC"/>
@@ -9133,7 +9765,7 @@
       </w:rPr>
     </w:lvl>
   </w:abstractNum>
-  <w:abstractNum w:abstractNumId="31" w15:restartNumberingAfterBreak="0">
+  <w:abstractNum w:abstractNumId="33" w15:restartNumberingAfterBreak="0">
     <w:nsid w:val="6F1C52B0"/>
     <w:multiLevelType w:val="hybridMultilevel"/>
     <w:tmpl w:val="BF40A5D0"/>
@@ -9246,7 +9878,233 @@
       </w:rPr>
     </w:lvl>
   </w:abstractNum>
-  <w:abstractNum w:abstractNumId="32" w15:restartNumberingAfterBreak="0">
+  <w:abstractNum w:abstractNumId="34" w15:restartNumberingAfterBreak="0">
+    <w:nsid w:val="740234E7"/>
+    <w:multiLevelType w:val="hybridMultilevel"/>
+    <w:tmpl w:val="9BFC78E2"/>
+    <w:lvl w:ilvl="0" w:tplc="18090001">
+      <w:start w:val="1"/>
+      <w:numFmt w:val="bullet"/>
+      <w:lvlText w:val=""/>
+      <w:lvlJc w:val="left"/>
+      <w:pPr>
+        <w:ind w:left="720" w:hanging="360"/>
+      </w:pPr>
+      <w:rPr>
+        <w:rFonts w:ascii="Symbol" w:hAnsi="Symbol" w:hint="default"/>
+      </w:rPr>
+    </w:lvl>
+    <w:lvl w:ilvl="1" w:tplc="18090003" w:tentative="1">
+      <w:start w:val="1"/>
+      <w:numFmt w:val="bullet"/>
+      <w:lvlText w:val="o"/>
+      <w:lvlJc w:val="left"/>
+      <w:pPr>
+        <w:ind w:left="1440" w:hanging="360"/>
+      </w:pPr>
+      <w:rPr>
+        <w:rFonts w:ascii="Courier New" w:hAnsi="Courier New" w:cs="Courier New" w:hint="default"/>
+      </w:rPr>
+    </w:lvl>
+    <w:lvl w:ilvl="2" w:tplc="18090005" w:tentative="1">
+      <w:start w:val="1"/>
+      <w:numFmt w:val="bullet"/>
+      <w:lvlText w:val=""/>
+      <w:lvlJc w:val="left"/>
+      <w:pPr>
+        <w:ind w:left="2160" w:hanging="360"/>
+      </w:pPr>
+      <w:rPr>
+        <w:rFonts w:ascii="Wingdings" w:hAnsi="Wingdings" w:hint="default"/>
+      </w:rPr>
+    </w:lvl>
+    <w:lvl w:ilvl="3" w:tplc="18090001" w:tentative="1">
+      <w:start w:val="1"/>
+      <w:numFmt w:val="bullet"/>
+      <w:lvlText w:val=""/>
+      <w:lvlJc w:val="left"/>
+      <w:pPr>
+        <w:ind w:left="2880" w:hanging="360"/>
+      </w:pPr>
+      <w:rPr>
+        <w:rFonts w:ascii="Symbol" w:hAnsi="Symbol" w:hint="default"/>
+      </w:rPr>
+    </w:lvl>
+    <w:lvl w:ilvl="4" w:tplc="18090003" w:tentative="1">
+      <w:start w:val="1"/>
+      <w:numFmt w:val="bullet"/>
+      <w:lvlText w:val="o"/>
+      <w:lvlJc w:val="left"/>
+      <w:pPr>
+        <w:ind w:left="3600" w:hanging="360"/>
+      </w:pPr>
+      <w:rPr>
+        <w:rFonts w:ascii="Courier New" w:hAnsi="Courier New" w:cs="Courier New" w:hint="default"/>
+      </w:rPr>
+    </w:lvl>
+    <w:lvl w:ilvl="5" w:tplc="18090005" w:tentative="1">
+      <w:start w:val="1"/>
+      <w:numFmt w:val="bullet"/>
+      <w:lvlText w:val=""/>
+      <w:lvlJc w:val="left"/>
+      <w:pPr>
+        <w:ind w:left="4320" w:hanging="360"/>
+      </w:pPr>
+      <w:rPr>
+        <w:rFonts w:ascii="Wingdings" w:hAnsi="Wingdings" w:hint="default"/>
+      </w:rPr>
+    </w:lvl>
+    <w:lvl w:ilvl="6" w:tplc="18090001" w:tentative="1">
+      <w:start w:val="1"/>
+      <w:numFmt w:val="bullet"/>
+      <w:lvlText w:val=""/>
+      <w:lvlJc w:val="left"/>
+      <w:pPr>
+        <w:ind w:left="5040" w:hanging="360"/>
+      </w:pPr>
+      <w:rPr>
+        <w:rFonts w:ascii="Symbol" w:hAnsi="Symbol" w:hint="default"/>
+      </w:rPr>
+    </w:lvl>
+    <w:lvl w:ilvl="7" w:tplc="18090003" w:tentative="1">
+      <w:start w:val="1"/>
+      <w:numFmt w:val="bullet"/>
+      <w:lvlText w:val="o"/>
+      <w:lvlJc w:val="left"/>
+      <w:pPr>
+        <w:ind w:left="5760" w:hanging="360"/>
+      </w:pPr>
+      <w:rPr>
+        <w:rFonts w:ascii="Courier New" w:hAnsi="Courier New" w:cs="Courier New" w:hint="default"/>
+      </w:rPr>
+    </w:lvl>
+    <w:lvl w:ilvl="8" w:tplc="18090005" w:tentative="1">
+      <w:start w:val="1"/>
+      <w:numFmt w:val="bullet"/>
+      <w:lvlText w:val=""/>
+      <w:lvlJc w:val="left"/>
+      <w:pPr>
+        <w:ind w:left="6480" w:hanging="360"/>
+      </w:pPr>
+      <w:rPr>
+        <w:rFonts w:ascii="Wingdings" w:hAnsi="Wingdings" w:hint="default"/>
+      </w:rPr>
+    </w:lvl>
+  </w:abstractNum>
+  <w:abstractNum w:abstractNumId="35" w15:restartNumberingAfterBreak="0">
+    <w:nsid w:val="7474548C"/>
+    <w:multiLevelType w:val="hybridMultilevel"/>
+    <w:tmpl w:val="899823FE"/>
+    <w:lvl w:ilvl="0" w:tplc="18090001">
+      <w:start w:val="1"/>
+      <w:numFmt w:val="bullet"/>
+      <w:lvlText w:val=""/>
+      <w:lvlJc w:val="left"/>
+      <w:pPr>
+        <w:ind w:left="720" w:hanging="360"/>
+      </w:pPr>
+      <w:rPr>
+        <w:rFonts w:ascii="Symbol" w:hAnsi="Symbol" w:hint="default"/>
+      </w:rPr>
+    </w:lvl>
+    <w:lvl w:ilvl="1" w:tplc="18090003" w:tentative="1">
+      <w:start w:val="1"/>
+      <w:numFmt w:val="bullet"/>
+      <w:lvlText w:val="o"/>
+      <w:lvlJc w:val="left"/>
+      <w:pPr>
+        <w:ind w:left="1440" w:hanging="360"/>
+      </w:pPr>
+      <w:rPr>
+        <w:rFonts w:ascii="Courier New" w:hAnsi="Courier New" w:cs="Courier New" w:hint="default"/>
+      </w:rPr>
+    </w:lvl>
+    <w:lvl w:ilvl="2" w:tplc="18090005" w:tentative="1">
+      <w:start w:val="1"/>
+      <w:numFmt w:val="bullet"/>
+      <w:lvlText w:val=""/>
+      <w:lvlJc w:val="left"/>
+      <w:pPr>
+        <w:ind w:left="2160" w:hanging="360"/>
+      </w:pPr>
+      <w:rPr>
+        <w:rFonts w:ascii="Wingdings" w:hAnsi="Wingdings" w:hint="default"/>
+      </w:rPr>
+    </w:lvl>
+    <w:lvl w:ilvl="3" w:tplc="18090001" w:tentative="1">
+      <w:start w:val="1"/>
+      <w:numFmt w:val="bullet"/>
+      <w:lvlText w:val=""/>
+      <w:lvlJc w:val="left"/>
+      <w:pPr>
+        <w:ind w:left="2880" w:hanging="360"/>
+      </w:pPr>
+      <w:rPr>
+        <w:rFonts w:ascii="Symbol" w:hAnsi="Symbol" w:hint="default"/>
+      </w:rPr>
+    </w:lvl>
+    <w:lvl w:ilvl="4" w:tplc="18090003" w:tentative="1">
+      <w:start w:val="1"/>
+      <w:numFmt w:val="bullet"/>
+      <w:lvlText w:val="o"/>
+      <w:lvlJc w:val="left"/>
+      <w:pPr>
+        <w:ind w:left="3600" w:hanging="360"/>
+      </w:pPr>
+      <w:rPr>
+        <w:rFonts w:ascii="Courier New" w:hAnsi="Courier New" w:cs="Courier New" w:hint="default"/>
+      </w:rPr>
+    </w:lvl>
+    <w:lvl w:ilvl="5" w:tplc="18090005" w:tentative="1">
+      <w:start w:val="1"/>
+      <w:numFmt w:val="bullet"/>
+      <w:lvlText w:val=""/>
+      <w:lvlJc w:val="left"/>
+      <w:pPr>
+        <w:ind w:left="4320" w:hanging="360"/>
+      </w:pPr>
+      <w:rPr>
+        <w:rFonts w:ascii="Wingdings" w:hAnsi="Wingdings" w:hint="default"/>
+      </w:rPr>
+    </w:lvl>
+    <w:lvl w:ilvl="6" w:tplc="18090001" w:tentative="1">
+      <w:start w:val="1"/>
+      <w:numFmt w:val="bullet"/>
+      <w:lvlText w:val=""/>
+      <w:lvlJc w:val="left"/>
+      <w:pPr>
+        <w:ind w:left="5040" w:hanging="360"/>
+      </w:pPr>
+      <w:rPr>
+        <w:rFonts w:ascii="Symbol" w:hAnsi="Symbol" w:hint="default"/>
+      </w:rPr>
+    </w:lvl>
+    <w:lvl w:ilvl="7" w:tplc="18090003" w:tentative="1">
+      <w:start w:val="1"/>
+      <w:numFmt w:val="bullet"/>
+      <w:lvlText w:val="o"/>
+      <w:lvlJc w:val="left"/>
+      <w:pPr>
+        <w:ind w:left="5760" w:hanging="360"/>
+      </w:pPr>
+      <w:rPr>
+        <w:rFonts w:ascii="Courier New" w:hAnsi="Courier New" w:cs="Courier New" w:hint="default"/>
+      </w:rPr>
+    </w:lvl>
+    <w:lvl w:ilvl="8" w:tplc="18090005" w:tentative="1">
+      <w:start w:val="1"/>
+      <w:numFmt w:val="bullet"/>
+      <w:lvlText w:val=""/>
+      <w:lvlJc w:val="left"/>
+      <w:pPr>
+        <w:ind w:left="6480" w:hanging="360"/>
+      </w:pPr>
+      <w:rPr>
+        <w:rFonts w:ascii="Wingdings" w:hAnsi="Wingdings" w:hint="default"/>
+      </w:rPr>
+    </w:lvl>
+  </w:abstractNum>
+  <w:abstractNum w:abstractNumId="36" w15:restartNumberingAfterBreak="0">
     <w:nsid w:val="79FF07C3"/>
     <w:multiLevelType w:val="hybridMultilevel"/>
     <w:tmpl w:val="FDCE7624"/>
@@ -9363,28 +10221,28 @@
     <w:abstractNumId w:val="6"/>
   </w:num>
   <w:num w:numId="2">
-    <w:abstractNumId w:val="26"/>
+    <w:abstractNumId w:val="27"/>
   </w:num>
   <w:num w:numId="3">
     <w:abstractNumId w:val="3"/>
   </w:num>
   <w:num w:numId="4">
-    <w:abstractNumId w:val="27"/>
+    <w:abstractNumId w:val="28"/>
   </w:num>
   <w:num w:numId="5">
     <w:abstractNumId w:val="4"/>
   </w:num>
   <w:num w:numId="6">
-    <w:abstractNumId w:val="28"/>
+    <w:abstractNumId w:val="29"/>
   </w:num>
   <w:num w:numId="7">
-    <w:abstractNumId w:val="32"/>
+    <w:abstractNumId w:val="36"/>
   </w:num>
   <w:num w:numId="8">
-    <w:abstractNumId w:val="23"/>
+    <w:abstractNumId w:val="24"/>
   </w:num>
   <w:num w:numId="9">
-    <w:abstractNumId w:val="30"/>
+    <w:abstractNumId w:val="32"/>
   </w:num>
   <w:num w:numId="10">
     <w:abstractNumId w:val="12"/>
@@ -9408,13 +10266,13 @@
     <w:abstractNumId w:val="1"/>
   </w:num>
   <w:num w:numId="17">
-    <w:abstractNumId w:val="31"/>
+    <w:abstractNumId w:val="33"/>
   </w:num>
   <w:num w:numId="18">
     <w:abstractNumId w:val="14"/>
   </w:num>
   <w:num w:numId="19">
-    <w:abstractNumId w:val="25"/>
+    <w:abstractNumId w:val="26"/>
   </w:num>
   <w:num w:numId="20">
     <w:abstractNumId w:val="16"/>
@@ -9450,13 +10308,25 @@
     <w:abstractNumId w:val="21"/>
   </w:num>
   <w:num w:numId="31">
-    <w:abstractNumId w:val="29"/>
+    <w:abstractNumId w:val="31"/>
   </w:num>
   <w:num w:numId="32">
-    <w:abstractNumId w:val="24"/>
+    <w:abstractNumId w:val="25"/>
   </w:num>
   <w:num w:numId="33">
     <w:abstractNumId w:val="18"/>
+  </w:num>
+  <w:num w:numId="34">
+    <w:abstractNumId w:val="23"/>
+  </w:num>
+  <w:num w:numId="35">
+    <w:abstractNumId w:val="30"/>
+  </w:num>
+  <w:num w:numId="36">
+    <w:abstractNumId w:val="34"/>
+  </w:num>
+  <w:num w:numId="37">
+    <w:abstractNumId w:val="35"/>
   </w:num>
 </w:numbering>
 </file>
@@ -10286,12 +11156,6 @@
 </file>
 
 <file path=customXml/item2.xml><?xml version="1.0" encoding="utf-8"?>
-<p:properties xmlns:p="http://schemas.microsoft.com/office/2006/metadata/properties" xmlns:xsi="http://www.w3.org/2001/XMLSchema-instance" xmlns:pc="http://schemas.microsoft.com/office/infopath/2007/PartnerControls">
-  <documentManagement/>
-</p:properties>
-</file>
-
-<file path=customXml/item3.xml><?xml version="1.0" encoding="utf-8"?>
 <ct:contentTypeSchema xmlns:ct="http://schemas.microsoft.com/office/2006/metadata/contentType" xmlns:ma="http://schemas.microsoft.com/office/2006/metadata/properties/metaAttributes" ct:_="" ma:_="" ma:contentTypeName="Document" ma:contentTypeID="0x010100B5AD048A0BBF2C448C934EEF49753436" ma:contentTypeVersion="12" ma:contentTypeDescription="Create a new document." ma:contentTypeScope="" ma:versionID="496806cc22a6702f9ae36b99b55ebbb9">
   <xsd:schema xmlns:xsd="http://www.w3.org/2001/XMLSchema" xmlns:xs="http://www.w3.org/2001/XMLSchema" xmlns:p="http://schemas.microsoft.com/office/2006/metadata/properties" xmlns:ns3="aa346678-56a6-456f-9a38-432177ef9c3a" xmlns:ns4="112c7e96-3675-4162-94bd-d5cbb4681c6c" targetNamespace="http://schemas.microsoft.com/office/2006/metadata/properties" ma:root="true" ma:fieldsID="2e22dcaf9030403615a56ea38256bcf2" ns3:_="" ns4:_="">
     <xsd:import namespace="aa346678-56a6-456f-9a38-432177ef9c3a"/>
@@ -10508,6 +11372,12 @@
 </ct:contentTypeSchema>
 </file>
 
+<file path=customXml/item3.xml><?xml version="1.0" encoding="utf-8"?>
+<p:properties xmlns:p="http://schemas.microsoft.com/office/2006/metadata/properties" xmlns:xsi="http://www.w3.org/2001/XMLSchema-instance" xmlns:pc="http://schemas.microsoft.com/office/infopath/2007/PartnerControls">
+  <documentManagement/>
+</p:properties>
+</file>
+
 <file path=customXml/itemProps1.xml><?xml version="1.0" encoding="utf-8"?>
 <ds:datastoreItem xmlns:ds="http://schemas.openxmlformats.org/officeDocument/2006/customXml" ds:itemID="{8E86B3B1-F0A3-4D62-9F01-B6A77111FDBC}">
   <ds:schemaRefs>
@@ -10517,15 +11387,6 @@
 </file>
 
 <file path=customXml/itemProps2.xml><?xml version="1.0" encoding="utf-8"?>
-<ds:datastoreItem xmlns:ds="http://schemas.openxmlformats.org/officeDocument/2006/customXml" ds:itemID="{3BF78D43-EBC9-4E55-B0C2-450DC61ED974}">
-  <ds:schemaRefs>
-    <ds:schemaRef ds:uri="http://schemas.microsoft.com/office/2006/metadata/properties"/>
-    <ds:schemaRef ds:uri="http://schemas.microsoft.com/office/infopath/2007/PartnerControls"/>
-  </ds:schemaRefs>
-</ds:datastoreItem>
-</file>
-
-<file path=customXml/itemProps3.xml><?xml version="1.0" encoding="utf-8"?>
 <ds:datastoreItem xmlns:ds="http://schemas.openxmlformats.org/officeDocument/2006/customXml" ds:itemID="{7946B422-0EE0-449B-AA7A-0D5353E938F5}">
   <ds:schemaRefs>
     <ds:schemaRef ds:uri="http://schemas.microsoft.com/office/2006/metadata/contentType"/>
@@ -10542,4 +11403,13 @@
     <ds:schemaRef ds:uri="http://schemas.microsoft.com/internal/obd"/>
   </ds:schemaRefs>
 </ds:datastoreItem>
+</file>
+
+<file path=customXml/itemProps3.xml><?xml version="1.0" encoding="utf-8"?>
+<ds:datastoreItem xmlns:ds="http://schemas.openxmlformats.org/officeDocument/2006/customXml" ds:itemID="{3BF78D43-EBC9-4E55-B0C2-450DC61ED974}">
+  <ds:schemaRefs>
+    <ds:schemaRef ds:uri="http://schemas.microsoft.com/office/2006/metadata/properties"/>
+    <ds:schemaRef ds:uri="http://schemas.microsoft.com/office/infopath/2007/PartnerControls"/>
+  </ds:schemaRefs>
+</ds:datastoreItem>
 </file>
</xml_diff>